<commit_message>
update sampai rumusan masalah
</commit_message>
<xml_diff>
--- a/SEMPRO SUR.docx
+++ b/SEMPRO SUR.docx
@@ -1,6 +1,6 @@
 
 <file path=word/document.xml><?xml version="1.0" encoding="utf-8"?>
-<w:document xmlns:wpc="http://schemas.microsoft.com/office/word/2010/wordprocessingCanvas" xmlns:cx="http://schemas.microsoft.com/office/drawing/2014/chartex" xmlns:cx1="http://schemas.microsoft.com/office/drawing/2015/9/8/chartex" xmlns:mc="http://schemas.openxmlformats.org/markup-compatibility/2006" xmlns:o="urn:schemas-microsoft-com:office:office" xmlns:r="http://schemas.openxmlformats.org/officeDocument/2006/relationships" xmlns:m="http://schemas.openxmlformats.org/officeDocument/2006/math" xmlns:v="urn:schemas-microsoft-com:vml" xmlns:wp14="http://schemas.microsoft.com/office/word/2010/wordprocessingDrawing" xmlns:wp="http://schemas.openxmlformats.org/drawingml/2006/wordprocessingDrawing" xmlns:w10="urn:schemas-microsoft-com:office:word" xmlns:w="http://schemas.openxmlformats.org/wordprocessingml/2006/main" xmlns:w14="http://schemas.microsoft.com/office/word/2010/wordml" xmlns:w15="http://schemas.microsoft.com/office/word/2012/wordml" xmlns:w16se="http://schemas.microsoft.com/office/word/2015/wordml/symex" xmlns:wpg="http://schemas.microsoft.com/office/word/2010/wordprocessingGroup" xmlns:wpi="http://schemas.microsoft.com/office/word/2010/wordprocessingInk" xmlns:wne="http://schemas.microsoft.com/office/word/2006/wordml" xmlns:wps="http://schemas.microsoft.com/office/word/2010/wordprocessingShape" mc:Ignorable="w14 w15 w16se wp14">
+<w:document xmlns:wpc="http://schemas.microsoft.com/office/word/2010/wordprocessingCanvas" xmlns:cx="http://schemas.microsoft.com/office/drawing/2014/chartex" xmlns:cx1="http://schemas.microsoft.com/office/drawing/2015/9/8/chartex" xmlns:cx2="http://schemas.microsoft.com/office/drawing/2015/10/21/chartex" xmlns:cx3="http://schemas.microsoft.com/office/drawing/2016/5/9/chartex" xmlns:cx4="http://schemas.microsoft.com/office/drawing/2016/5/10/chartex" xmlns:cx5="http://schemas.microsoft.com/office/drawing/2016/5/11/chartex" xmlns:cx6="http://schemas.microsoft.com/office/drawing/2016/5/12/chartex" xmlns:cx7="http://schemas.microsoft.com/office/drawing/2016/5/13/chartex" xmlns:cx8="http://schemas.microsoft.com/office/drawing/2016/5/14/chartex" xmlns:mc="http://schemas.openxmlformats.org/markup-compatibility/2006" xmlns:aink="http://schemas.microsoft.com/office/drawing/2016/ink" xmlns:am3d="http://schemas.microsoft.com/office/drawing/2017/model3d" xmlns:o="urn:schemas-microsoft-com:office:office" xmlns:oel="http://schemas.microsoft.com/office/2019/extlst" xmlns:r="http://schemas.openxmlformats.org/officeDocument/2006/relationships" xmlns:m="http://schemas.openxmlformats.org/officeDocument/2006/math" xmlns:v="urn:schemas-microsoft-com:vml" xmlns:wp14="http://schemas.microsoft.com/office/word/2010/wordprocessingDrawing" xmlns:wp="http://schemas.openxmlformats.org/drawingml/2006/wordprocessingDrawing" xmlns:w10="urn:schemas-microsoft-com:office:word" xmlns:w="http://schemas.openxmlformats.org/wordprocessingml/2006/main" xmlns:w14="http://schemas.microsoft.com/office/word/2010/wordml" xmlns:w15="http://schemas.microsoft.com/office/word/2012/wordml" xmlns:w16cex="http://schemas.microsoft.com/office/word/2018/wordml/cex" xmlns:w16cid="http://schemas.microsoft.com/office/word/2016/wordml/cid" xmlns:w16="http://schemas.microsoft.com/office/word/2018/wordml" xmlns:w16du="http://schemas.microsoft.com/office/word/2023/wordml/word16du" xmlns:w16sdtdh="http://schemas.microsoft.com/office/word/2020/wordml/sdtdatahash" xmlns:w16sdtfl="http://schemas.microsoft.com/office/word/2024/wordml/sdtformatlock" xmlns:w16se="http://schemas.microsoft.com/office/word/2015/wordml/symex" xmlns:wpg="http://schemas.microsoft.com/office/word/2010/wordprocessingGroup" xmlns:wpi="http://schemas.microsoft.com/office/word/2010/wordprocessingInk" xmlns:wne="http://schemas.microsoft.com/office/word/2006/wordml" xmlns:wps="http://schemas.microsoft.com/office/word/2010/wordprocessingShape" mc:Ignorable="w14 w15 w16se w16cid w16 w16cex w16sdtdh w16sdtfl w16du wp14">
   <w:body>
     <w:tbl>
       <w:tblPr>
@@ -43,6 +43,7 @@
                 <w:szCs w:val="40"/>
               </w:rPr>
             </w:pPr>
+            <w:bookmarkStart w:id="0" w:name="_Hlk193495582"/>
             <w:r>
               <w:rPr>
                 <w:rFonts w:ascii="Tahoma" w:hAnsi="Tahoma" w:cs="Tahoma"/>
@@ -61,7 +62,17 @@
                 <w:sz w:val="40"/>
                 <w:szCs w:val="40"/>
               </w:rPr>
-              <w:t xml:space="preserve">ASSESMENT MANAGEMENT SYSTEM BERBASIS </w:t>
+              <w:t>REKRUTMEN</w:t>
+            </w:r>
+            <w:r>
+              <w:rPr>
+                <w:rFonts w:ascii="Tahoma" w:hAnsi="Tahoma" w:cs="Tahoma"/>
+                <w:b/>
+                <w:bCs/>
+                <w:sz w:val="40"/>
+                <w:szCs w:val="40"/>
+              </w:rPr>
+              <w:t xml:space="preserve"> MANAGEMENT SYSTEM BERBASIS </w:t>
             </w:r>
             <w:r>
               <w:rPr>
@@ -110,14 +121,13 @@
                 <w:rFonts w:ascii="Tahoma" w:hAnsi="Tahoma" w:cs="Tahoma"/>
                 <w:b/>
                 <w:bCs/>
-                <w:i/>
-                <w:iCs/>
                 <w:sz w:val="40"/>
                 <w:szCs w:val="40"/>
               </w:rPr>
-              <w:t>AGILE</w:t>
-            </w:r>
-          </w:p>
+              <w:t>SCRUM</w:t>
+            </w:r>
+          </w:p>
+          <w:bookmarkEnd w:id="0"/>
           <w:p>
             <w:pPr>
               <w:jc w:val="center"/>
@@ -545,7 +555,7 @@
           <w:szCs w:val="28"/>
         </w:rPr>
       </w:pPr>
-      <w:bookmarkStart w:id="0" w:name="_Toc191813263"/>
+      <w:bookmarkStart w:id="1" w:name="_Toc191813263"/>
       <w:r>
         <w:rPr>
           <w:sz w:val="28"/>
@@ -554,7 +564,7 @@
         <w:lastRenderedPageBreak/>
         <w:t>KATA PENGANTAR</w:t>
       </w:r>
-      <w:bookmarkEnd w:id="0"/>
+      <w:bookmarkEnd w:id="1"/>
     </w:p>
     <w:p>
       <w:pPr>
@@ -693,30 +703,14 @@
           <w:rFonts w:cs="Times New Roman"/>
           <w:szCs w:val="24"/>
         </w:rPr>
-        <w:t xml:space="preserve">Nurzaman AM, MM, </w:t>
-      </w:r>
-      <w:proofErr w:type="gramStart"/>
+        <w:t>Nurzaman AM, MM, MSi</w:t>
+      </w:r>
       <w:r>
         <w:rPr>
           <w:rFonts w:cs="Times New Roman"/>
           <w:szCs w:val="24"/>
         </w:rPr>
-        <w:t>MSi</w:t>
-      </w:r>
-      <w:r>
-        <w:rPr>
-          <w:rFonts w:cs="Times New Roman"/>
-          <w:szCs w:val="24"/>
-        </w:rPr>
-        <w:t>.,</w:t>
-      </w:r>
-      <w:proofErr w:type="gramEnd"/>
-      <w:r>
-        <w:rPr>
-          <w:rFonts w:cs="Times New Roman"/>
-          <w:szCs w:val="24"/>
-        </w:rPr>
-        <w:t xml:space="preserve"> selaku Rektor Universitas Pamulang.</w:t>
+        <w:t>., selaku Rektor Universitas Pamulang.</w:t>
       </w:r>
     </w:p>
     <w:p>
@@ -743,23 +737,7 @@
           <w:rFonts w:cs="Times New Roman"/>
           <w:szCs w:val="24"/>
         </w:rPr>
-        <w:t>Bapak Yan Mitha Djaksana, S.Kom.</w:t>
-      </w:r>
-      <w:proofErr w:type="gramStart"/>
-      <w:r>
-        <w:rPr>
-          <w:rFonts w:cs="Times New Roman"/>
-          <w:szCs w:val="24"/>
-        </w:rPr>
-        <w:t>,M.Kom</w:t>
-      </w:r>
-      <w:proofErr w:type="gramEnd"/>
-      <w:r>
-        <w:rPr>
-          <w:rFonts w:cs="Times New Roman"/>
-          <w:szCs w:val="24"/>
-        </w:rPr>
-        <w:t>.</w:t>
+        <w:t>Bapak Yan Mitha Djaksana, S.Kom.,M.Kom.</w:t>
       </w:r>
       <w:r>
         <w:rPr>
@@ -800,23 +778,7 @@
           <w:rFonts w:cs="Times New Roman"/>
           <w:szCs w:val="24"/>
         </w:rPr>
-        <w:t xml:space="preserve">Bapak Heri Haerudin, </w:t>
-      </w:r>
-      <w:proofErr w:type="gramStart"/>
-      <w:r>
-        <w:rPr>
-          <w:rFonts w:cs="Times New Roman"/>
-          <w:szCs w:val="24"/>
-        </w:rPr>
-        <w:t>S.Kom.,</w:t>
-      </w:r>
-      <w:proofErr w:type="gramEnd"/>
-      <w:r>
-        <w:rPr>
-          <w:rFonts w:cs="Times New Roman"/>
-          <w:szCs w:val="24"/>
-        </w:rPr>
-        <w:t xml:space="preserve"> M.Kom., selaku ketua program studi Sistem Informasi di Universitas Pamulang.</w:t>
+        <w:t>Bapak Heri Haerudin, S.Kom., M.Kom., selaku ketua program studi Sistem Informasi di Universitas Pamulang.</w:t>
       </w:r>
     </w:p>
     <w:p>
@@ -843,336 +805,28 @@
           <w:rFonts w:cs="Times New Roman"/>
           <w:szCs w:val="24"/>
         </w:rPr>
-        <w:t xml:space="preserve">Bapak Afif Efendi, </w:t>
-      </w:r>
-      <w:proofErr w:type="gramStart"/>
+        <w:t>Ir. Chairul Anwar</w:t>
+      </w:r>
       <w:r>
         <w:rPr>
           <w:rFonts w:cs="Times New Roman"/>
           <w:szCs w:val="24"/>
         </w:rPr>
-        <w:t>S.Kom.,</w:t>
-      </w:r>
-      <w:proofErr w:type="gramEnd"/>
+        <w:t xml:space="preserve">, S.Kom., M.Kom., selaku Dosen Pembimbing proposal dan insyaallah sampai skripsi </w:t>
+      </w:r>
       <w:r>
         <w:rPr>
           <w:rFonts w:cs="Times New Roman"/>
           <w:szCs w:val="24"/>
         </w:rPr>
-        <w:t xml:space="preserve"> M.Kom., selaku Dosen Pembimbing proposal dan insyaallah sampai skripsi </w:t>
+        <w:t xml:space="preserve">selesai </w:t>
       </w:r>
       <w:r>
         <w:rPr>
           <w:rFonts w:cs="Times New Roman"/>
           <w:szCs w:val="24"/>
         </w:rPr>
-        <w:t xml:space="preserve">selesai </w:t>
-      </w:r>
-      <w:r>
-        <w:rPr>
-          <w:rFonts w:cs="Times New Roman"/>
-          <w:szCs w:val="24"/>
-        </w:rPr>
         <w:t>pada program studi Sistem Informasi di Universitas Pamulang.</w:t>
-      </w:r>
-    </w:p>
-    <w:p>
-      <w:pPr>
-        <w:pStyle w:val="ListParagraph"/>
-        <w:numPr>
-          <w:ilvl w:val="0"/>
-          <w:numId w:val="14"/>
-        </w:numPr>
-        <w:tabs>
-          <w:tab w:val="left" w:pos="567"/>
-          <w:tab w:val="left" w:pos="1134"/>
-          <w:tab w:val="left" w:pos="2325"/>
-        </w:tabs>
-        <w:spacing w:after="0" w:line="240" w:lineRule="auto"/>
-        <w:ind w:left="357" w:hanging="357"/>
-        <w:rPr>
-          <w:rFonts w:cs="Times New Roman"/>
-          <w:szCs w:val="24"/>
-        </w:rPr>
-      </w:pPr>
-      <w:r>
-        <w:rPr>
-          <w:rFonts w:cs="Times New Roman"/>
-          <w:szCs w:val="24"/>
-        </w:rPr>
-        <w:t xml:space="preserve">Mama </w:t>
-      </w:r>
-      <w:proofErr w:type="gramStart"/>
-      <w:r>
-        <w:rPr>
-          <w:rFonts w:cs="Times New Roman"/>
-          <w:szCs w:val="24"/>
-        </w:rPr>
-        <w:t>dan</w:t>
-      </w:r>
-      <w:proofErr w:type="gramEnd"/>
-      <w:r>
-        <w:rPr>
-          <w:rFonts w:cs="Times New Roman"/>
-          <w:szCs w:val="24"/>
-        </w:rPr>
-        <w:t xml:space="preserve"> Papah tercinta yang telah</w:t>
-      </w:r>
-      <w:r>
-        <w:rPr>
-          <w:rFonts w:cs="Times New Roman"/>
-          <w:szCs w:val="24"/>
-        </w:rPr>
-        <w:t xml:space="preserve"> mendoakan,</w:t>
-      </w:r>
-      <w:r>
-        <w:rPr>
-          <w:rFonts w:cs="Times New Roman"/>
-          <w:szCs w:val="24"/>
-        </w:rPr>
-        <w:t xml:space="preserve"> mendukung</w:t>
-      </w:r>
-      <w:r>
-        <w:rPr>
-          <w:rFonts w:cs="Times New Roman"/>
-          <w:szCs w:val="24"/>
-        </w:rPr>
-        <w:t>,</w:t>
-      </w:r>
-      <w:r>
-        <w:rPr>
-          <w:rFonts w:cs="Times New Roman"/>
-          <w:szCs w:val="24"/>
-        </w:rPr>
-        <w:t xml:space="preserve"> penulis baik spirit maupun materi.</w:t>
-      </w:r>
-    </w:p>
-    <w:p>
-      <w:pPr>
-        <w:pStyle w:val="ListParagraph"/>
-        <w:numPr>
-          <w:ilvl w:val="0"/>
-          <w:numId w:val="14"/>
-        </w:numPr>
-        <w:tabs>
-          <w:tab w:val="left" w:pos="567"/>
-          <w:tab w:val="left" w:pos="1134"/>
-          <w:tab w:val="left" w:pos="2325"/>
-        </w:tabs>
-        <w:spacing w:after="0" w:line="240" w:lineRule="auto"/>
-        <w:ind w:left="357" w:hanging="357"/>
-        <w:rPr>
-          <w:rFonts w:cs="Times New Roman"/>
-          <w:szCs w:val="24"/>
-          <w:lang w:val="fi-FI"/>
-        </w:rPr>
-      </w:pPr>
-      <w:r>
-        <w:rPr>
-          <w:rFonts w:cs="Times New Roman"/>
-          <w:szCs w:val="24"/>
-          <w:lang w:val="fi-FI"/>
-        </w:rPr>
-        <w:t xml:space="preserve">Kakak dan Saudara </w:t>
-      </w:r>
-      <w:r>
-        <w:rPr>
-          <w:rFonts w:cs="Times New Roman"/>
-          <w:szCs w:val="24"/>
-          <w:lang w:val="fi-FI"/>
-        </w:rPr>
-        <w:t xml:space="preserve">kembar peneliti </w:t>
-      </w:r>
-      <w:r>
-        <w:rPr>
-          <w:rFonts w:cs="Times New Roman"/>
-          <w:szCs w:val="24"/>
-          <w:lang w:val="fi-FI"/>
-        </w:rPr>
-        <w:t xml:space="preserve">yang selalu memberikan spirit maupun materi untuk terus menyelesaikan </w:t>
-      </w:r>
-      <w:r>
-        <w:rPr>
-          <w:rFonts w:cs="Times New Roman"/>
-          <w:szCs w:val="24"/>
-          <w:lang w:val="fi-FI"/>
-        </w:rPr>
-        <w:t>proposal</w:t>
-      </w:r>
-      <w:r>
-        <w:rPr>
-          <w:rFonts w:cs="Times New Roman"/>
-          <w:szCs w:val="24"/>
-          <w:lang w:val="fi-FI"/>
-        </w:rPr>
-        <w:t xml:space="preserve"> ini.</w:t>
-      </w:r>
-    </w:p>
-    <w:p>
-      <w:pPr>
-        <w:pStyle w:val="ListParagraph"/>
-        <w:numPr>
-          <w:ilvl w:val="0"/>
-          <w:numId w:val="14"/>
-        </w:numPr>
-        <w:tabs>
-          <w:tab w:val="left" w:pos="567"/>
-          <w:tab w:val="left" w:pos="1134"/>
-          <w:tab w:val="left" w:pos="2325"/>
-        </w:tabs>
-        <w:spacing w:after="0" w:line="240" w:lineRule="auto"/>
-        <w:ind w:left="357" w:hanging="357"/>
-        <w:rPr>
-          <w:rFonts w:cs="Times New Roman"/>
-          <w:szCs w:val="24"/>
-          <w:lang w:val="fi-FI"/>
-        </w:rPr>
-      </w:pPr>
-      <w:r>
-        <w:rPr>
-          <w:rFonts w:cs="Times New Roman"/>
-          <w:szCs w:val="24"/>
-          <w:lang w:val="fi-FI"/>
-        </w:rPr>
-        <w:t xml:space="preserve">Ibu Emi Sita Eriana, S.Kom., M.Kom., </w:t>
-      </w:r>
-      <w:r>
-        <w:rPr>
-          <w:rFonts w:cs="Times New Roman"/>
-          <w:szCs w:val="24"/>
-          <w:lang w:val="fi-FI"/>
-        </w:rPr>
-        <w:t xml:space="preserve">dan Ibu Leni Susanti, S.Kom.,M.Kom, </w:t>
-      </w:r>
-      <w:r>
-        <w:rPr>
-          <w:rFonts w:cs="Times New Roman"/>
-          <w:szCs w:val="24"/>
-          <w:lang w:val="fi-FI"/>
-        </w:rPr>
-        <w:t xml:space="preserve">yang selalu memberikan spirit maupun dukungan untuk terus menyelesaikan </w:t>
-      </w:r>
-      <w:r>
-        <w:rPr>
-          <w:rFonts w:cs="Times New Roman"/>
-          <w:szCs w:val="24"/>
-          <w:lang w:val="fi-FI"/>
-        </w:rPr>
-        <w:t>proposal</w:t>
-      </w:r>
-      <w:r>
-        <w:rPr>
-          <w:rFonts w:cs="Times New Roman"/>
-          <w:szCs w:val="24"/>
-          <w:lang w:val="fi-FI"/>
-        </w:rPr>
-        <w:t xml:space="preserve"> ini.</w:t>
-      </w:r>
-    </w:p>
-    <w:p>
-      <w:pPr>
-        <w:pStyle w:val="ListParagraph"/>
-        <w:numPr>
-          <w:ilvl w:val="0"/>
-          <w:numId w:val="14"/>
-        </w:numPr>
-        <w:tabs>
-          <w:tab w:val="left" w:pos="567"/>
-          <w:tab w:val="left" w:pos="1134"/>
-          <w:tab w:val="left" w:pos="2325"/>
-        </w:tabs>
-        <w:spacing w:after="0" w:line="240" w:lineRule="auto"/>
-        <w:ind w:left="357" w:hanging="357"/>
-        <w:rPr>
-          <w:rFonts w:cs="Times New Roman"/>
-          <w:szCs w:val="24"/>
-          <w:lang w:val="fi-FI"/>
-        </w:rPr>
-      </w:pPr>
-      <w:r>
-        <w:rPr>
-          <w:rFonts w:cs="Times New Roman"/>
-          <w:szCs w:val="24"/>
-          <w:lang w:val="fi-FI"/>
-        </w:rPr>
-        <w:t xml:space="preserve">Saudara dan sahabat-sahabatku, terutama kawan-kawan </w:t>
-      </w:r>
-      <w:r>
-        <w:rPr>
-          <w:rFonts w:cs="Times New Roman"/>
-          <w:szCs w:val="24"/>
-          <w:lang w:val="fi-FI"/>
-        </w:rPr>
-        <w:t xml:space="preserve">kelas dan seangkatan program studi Sistem Informasi 2021 </w:t>
-      </w:r>
-      <w:r>
-        <w:rPr>
-          <w:rFonts w:cs="Times New Roman"/>
-          <w:szCs w:val="24"/>
-          <w:lang w:val="fi-FI"/>
-        </w:rPr>
-        <w:t xml:space="preserve">yang telah memberikan dukungan moral untuk terus menyelesaikan </w:t>
-      </w:r>
-      <w:r>
-        <w:rPr>
-          <w:rFonts w:cs="Times New Roman"/>
-          <w:szCs w:val="24"/>
-          <w:lang w:val="fi-FI"/>
-        </w:rPr>
-        <w:t>proposal</w:t>
-      </w:r>
-      <w:r>
-        <w:rPr>
-          <w:rFonts w:cs="Times New Roman"/>
-          <w:szCs w:val="24"/>
-          <w:lang w:val="fi-FI"/>
-        </w:rPr>
-        <w:t xml:space="preserve"> ini.</w:t>
-      </w:r>
-    </w:p>
-    <w:p>
-      <w:pPr>
-        <w:pStyle w:val="ListParagraph"/>
-        <w:numPr>
-          <w:ilvl w:val="0"/>
-          <w:numId w:val="14"/>
-        </w:numPr>
-        <w:tabs>
-          <w:tab w:val="left" w:pos="567"/>
-          <w:tab w:val="left" w:pos="1134"/>
-          <w:tab w:val="left" w:pos="2325"/>
-        </w:tabs>
-        <w:spacing w:after="0" w:line="240" w:lineRule="auto"/>
-        <w:ind w:left="357" w:hanging="357"/>
-        <w:rPr>
-          <w:rFonts w:cs="Times New Roman"/>
-          <w:szCs w:val="24"/>
-          <w:lang w:val="fi-FI"/>
-        </w:rPr>
-      </w:pPr>
-      <w:r>
-        <w:rPr>
-          <w:rFonts w:cs="Times New Roman"/>
-          <w:szCs w:val="24"/>
-          <w:lang w:val="fi-FI"/>
-        </w:rPr>
-        <w:t xml:space="preserve">Saudara dan sahabat-sahabatku, terutama kawan-kawan Himpunan Mahasiswa Sistem Informasi Universitas Pamulang yang telah memberikan dukungan moral untuk terus menyelesaikan </w:t>
-      </w:r>
-      <w:r>
-        <w:rPr>
-          <w:rFonts w:cs="Times New Roman"/>
-          <w:szCs w:val="24"/>
-          <w:lang w:val="fi-FI"/>
-        </w:rPr>
-        <w:t>proposal</w:t>
-      </w:r>
-      <w:r>
-        <w:rPr>
-          <w:rFonts w:cs="Times New Roman"/>
-          <w:szCs w:val="24"/>
-          <w:lang w:val="fi-FI"/>
-        </w:rPr>
-        <w:t xml:space="preserve"> ini.</w:t>
       </w:r>
     </w:p>
     <w:p>
@@ -1419,7 +1073,7 @@
         <w:t>Penulis</w:t>
       </w:r>
     </w:p>
-    <w:bookmarkStart w:id="1" w:name="_Toc191813264" w:displacedByCustomXml="next"/>
+    <w:bookmarkStart w:id="2" w:name="_Toc191813264" w:displacedByCustomXml="next"/>
     <w:sdt>
       <w:sdtPr>
         <w:rPr>
@@ -1449,7 +1103,7 @@
           <w:r>
             <w:t>DAFTAR ISI</w:t>
           </w:r>
-          <w:bookmarkEnd w:id="1"/>
+          <w:bookmarkEnd w:id="2"/>
         </w:p>
         <w:p>
           <w:pPr>
@@ -5384,8 +5038,6 @@
       <w:r>
         <w:tab/>
       </w:r>
-      <w:bookmarkStart w:id="2" w:name="_GoBack"/>
-      <w:bookmarkEnd w:id="2"/>
     </w:p>
     <w:p>
       <w:pPr>
@@ -6414,18 +6066,22 @@
         <w:ind w:firstLine="357"/>
       </w:pPr>
       <w:r>
-        <w:t xml:space="preserve">Kemajuan teknologi informasi telah membawa perubahan besar dalam berbagai bidang kehidupan, </w:t>
-      </w:r>
-      <w:proofErr w:type="gramStart"/>
-      <w:r>
-        <w:t>termasuk  sektor</w:t>
-      </w:r>
-      <w:proofErr w:type="gramEnd"/>
-      <w:r>
-        <w:t xml:space="preserve"> pariwisata. Teknologi informasi sendiri dapat dimanfaatkan sebagai sarana untuk perdagangan elektronik yang sering </w:t>
+        <w:t>Kemajuan teknologi informasi telah membawa perubahan besar dalam berbagai bidang kehidupan, termasuk</w:t>
       </w:r>
       <w:r>
         <w:t xml:space="preserve"> </w:t>
+      </w:r>
+      <w:r>
+        <w:t xml:space="preserve">sektor </w:t>
+      </w:r>
+      <w:r>
+        <w:t>personalia pada perusahaan</w:t>
+      </w:r>
+      <w:r>
+        <w:t>. Teknologi informasi sendiri dapat dimanfaatkan sebagai sarana untuk</w:t>
+      </w:r>
+      <w:r>
+        <w:t xml:space="preserve"> melakukan seleksi karyawan baru yang </w:t>
       </w:r>
       <w:r>
         <w:t>di</w:t>
@@ -6438,23 +6094,41 @@
           <w:i/>
           <w:iCs/>
         </w:rPr>
-        <w:t>e-commerce</w:t>
-      </w:r>
-      <w:r>
-        <w:t>,</w:t>
-      </w:r>
-      <w:r>
-        <w:t xml:space="preserve"> selain perdagangan dapat dimanfaatkan sebagai alat pemesanan </w:t>
+        <w:t>e</w:t>
       </w:r>
       <w:r>
         <w:rPr>
           <w:i/>
           <w:iCs/>
         </w:rPr>
-        <w:t>ticketing</w:t>
-      </w:r>
-      <w:r>
-        <w:t xml:space="preserve"> dengan berbasis </w:t>
+        <w:t>-recruitment</w:t>
+      </w:r>
+      <w:r>
+        <w:t>,</w:t>
+      </w:r>
+      <w:r>
+        <w:t xml:space="preserve"> salah satu bidang dimana pemanfaatan teknologi informasi memberikan dampak positif</w:t>
+      </w:r>
+      <w:r>
+        <w:t xml:space="preserve"> </w:t>
+      </w:r>
+      <w:r>
+        <w:t>dalam pengelolaan</w:t>
+      </w:r>
+      <w:r>
+        <w:t xml:space="preserve"> proses rekrutmen pada karyawan baru di perusahaan</w:t>
+      </w:r>
+      <w:r>
+        <w:t>. Sistem manajemen informasi</w:t>
+      </w:r>
+      <w:r>
+        <w:t xml:space="preserve"> </w:t>
+      </w:r>
+      <w:r>
+        <w:t>berbasis</w:t>
+      </w:r>
+      <w:r>
+        <w:t xml:space="preserve"> </w:t>
       </w:r>
       <w:r>
         <w:rPr>
@@ -6464,57 +6138,19 @@
         <w:t>website</w:t>
       </w:r>
       <w:r>
-        <w:t>, salah satu bidang dimana pemanfaatan teknologi informasi memberikan dampak positif</w:t>
-      </w:r>
-      <w:r>
         <w:t xml:space="preserve"> </w:t>
       </w:r>
       <w:r>
-        <w:t>dalam pengelolaan destinasi wisata</w:t>
-      </w:r>
-      <w:r>
-        <w:t xml:space="preserve">, khususnya pada pemesanan </w:t>
-      </w:r>
-      <w:r>
-        <w:t>tiket</w:t>
+        <w:t>memungkinkan</w:t>
       </w:r>
       <w:r>
         <w:t xml:space="preserve"> </w:t>
       </w:r>
       <w:r>
-        <w:t>objek wisata. Sistem manajemen informasi</w:t>
-      </w:r>
-      <w:r>
-        <w:t xml:space="preserve"> </w:t>
-      </w:r>
-      <w:r>
-        <w:t>berbasis</w:t>
-      </w:r>
-      <w:r>
-        <w:t xml:space="preserve"> </w:t>
-      </w:r>
-      <w:r>
-        <w:rPr>
-          <w:i/>
-          <w:iCs/>
-        </w:rPr>
-        <w:t>website</w:t>
-      </w:r>
-      <w:r>
-        <w:t xml:space="preserve"> </w:t>
-      </w:r>
-      <w:r>
-        <w:t xml:space="preserve">memungkinkan pengelola destinasi dalam mengoptimalkan berbagai aspek operasionalnya, mulai dari promosi, </w:t>
-      </w:r>
-      <w:r>
-        <w:rPr>
-          <w:i/>
-          <w:iCs/>
-        </w:rPr>
-        <w:t>ticketing</w:t>
-      </w:r>
-      <w:r>
-        <w:t xml:space="preserve"> hingga pengelolaan fasilitas dan layanan pengunjung wisata.</w:t>
+        <w:t>Hrd melakukan seleksi berkas pelamar, melakukan proses psikotest secara daring , melihat hasil</w:t>
+      </w:r>
+      <w:r>
+        <w:t xml:space="preserve"> psikotest, </w:t>
       </w:r>
     </w:p>
     <w:p>
@@ -6532,13 +6168,37 @@
         </w:sectPr>
       </w:pPr>
       <w:r>
-        <w:t xml:space="preserve">Pada sektor pariwisata, khususnya wisata kolam renang ialah sebuah objek wisata yang membutuhkan sistem manajemen informasi yang efektif dan efisien agar mempermudah mengelola sistem untuk operasional pada objek wisata, </w:t>
+        <w:t>Pada sektor</w:t>
+      </w:r>
+      <w:r>
+        <w:t xml:space="preserve"> personalia</w:t>
+      </w:r>
+      <w:r>
+        <w:t xml:space="preserve">, khususnya </w:t>
+      </w:r>
+      <w:r>
+        <w:t xml:space="preserve">pada tahap rekrutmen </w:t>
+      </w:r>
+      <w:r>
+        <w:t>membutuhkan sistem manajemen informasi yang efektif dan efisien agar mempermudah</w:t>
+      </w:r>
+      <w:r>
+        <w:t xml:space="preserve"> proses rekrutmen dan seleksi karyawan baru </w:t>
+      </w:r>
+      <w:r>
+        <w:t xml:space="preserve">, </w:t>
       </w:r>
       <w:r>
         <w:t>peran teknologi dalam sistem manajemen informasi sangat penting untuk efisiensi dan efektivitas.</w:t>
       </w:r>
       <w:r>
-        <w:t xml:space="preserve"> Dalam peran teknologi yang sangat minim dalam sistem manajemen informasi pada suatu bisnis khususnya objek wisata dapat menimbulkan </w:t>
+        <w:t xml:space="preserve"> Dalam peran teknologi yang sangat minim dalam sistem manajemen informasi pada suatu bisnis khususnya </w:t>
+      </w:r>
+      <w:r>
+        <w:t xml:space="preserve">pada bagian personalia </w:t>
+      </w:r>
+      <w:r>
+        <w:t xml:space="preserve">dapat menimbulkan </w:t>
       </w:r>
       <w:r>
         <w:rPr>
@@ -6548,29 +6208,22 @@
         <w:t>trust issu</w:t>
       </w:r>
       <w:r>
-        <w:t xml:space="preserve">e pada sebuah informasi dan minimnya </w:t>
-      </w:r>
-      <w:proofErr w:type="gramStart"/>
-      <w:r>
-        <w:t>akan</w:t>
-      </w:r>
-      <w:proofErr w:type="gramEnd"/>
-      <w:r>
-        <w:t xml:space="preserve"> informasi yang dibutuhkan. Objek wisata</w:t>
-      </w:r>
-      <w:r>
-        <w:t xml:space="preserve"> </w:t>
-      </w:r>
-      <w:proofErr w:type="gramStart"/>
-      <w:r>
-        <w:t>akan</w:t>
-      </w:r>
-      <w:proofErr w:type="gramEnd"/>
-      <w:r>
-        <w:t xml:space="preserve"> sangat terbantu dalam mempercepat aktivitas operasional dengan penerapan teknologi informasi</w:t>
-      </w:r>
-      <w:r>
-        <w:t>. Teknologi informasi dapat memberikan suatu dampak yang signifikan pada kinerja operasional objek wisata.</w:t>
+        <w:t xml:space="preserve">e pada sebuah informasi dan minimnya akan informasi yang dibutuhkan. </w:t>
+      </w:r>
+      <w:r>
+        <w:t xml:space="preserve">Personalia </w:t>
+      </w:r>
+      <w:r>
+        <w:t>akan sangat terbantu dalam mempercepat aktivitas operasional dengan penerapan teknologi informasi</w:t>
+      </w:r>
+      <w:r>
+        <w:t xml:space="preserve">. Teknologi informasi dapat memberikan suatu dampak yang signifikan pada kinerja operasional </w:t>
+      </w:r>
+      <w:r>
+        <w:t>personalia terutama pada sektor rekrutmen</w:t>
+      </w:r>
+      <w:r>
+        <w:t>.</w:t>
       </w:r>
     </w:p>
     <w:p>
@@ -6589,32 +6242,84 @@
         <w:t>website</w:t>
       </w:r>
       <w:r>
-        <w:t xml:space="preserve"> dapat memudahkan dalam pengelolaan destinasi pada objek wisata khususnya untuk pengelolaan </w:t>
+        <w:t xml:space="preserve"> dapat memudahkan</w:t>
+      </w:r>
+      <w:r>
+        <w:t xml:space="preserve"> Hrd</w:t>
+      </w:r>
+      <w:r>
+        <w:t xml:space="preserve"> dalam p</w:t>
+      </w:r>
+      <w:r>
+        <w:t>roses seleksi karyawan baru</w:t>
+      </w:r>
+      <w:r>
+        <w:t xml:space="preserve"> </w:t>
+      </w:r>
+      <w:r>
+        <w:t>,</w:t>
+      </w:r>
+      <w:r>
+        <w:t xml:space="preserve">khususnya untuk </w:t>
+      </w:r>
+      <w:r>
+        <w:t>melakukan rekrutmen dan seleksi kary</w:t>
+      </w:r>
+      <w:r>
+        <w:t>a</w:t>
+      </w:r>
+      <w:r>
+        <w:t>wan baru</w:t>
+      </w:r>
+      <w:r>
+        <w:t xml:space="preserve">. sehubung semakin berkembangnya teknologi informasi, maka </w:t>
+      </w:r>
+      <w:r>
+        <w:t xml:space="preserve">Perusahaan </w:t>
+      </w:r>
+      <w:r>
+        <w:t xml:space="preserve">dapat memanfaatkan teknologi tersebut dengan semaksimal mungkin khususnya pada </w:t>
+      </w:r>
+      <w:r>
+        <w:t xml:space="preserve">sektor personalia </w:t>
+      </w:r>
+      <w:r>
+        <w:t xml:space="preserve">dalam </w:t>
+      </w:r>
+      <w:r>
+        <w:t xml:space="preserve">proses rekrutmen dan seleksi karyawan baru </w:t>
+      </w:r>
+      <w:r>
+        <w:t xml:space="preserve">melalui sistem manajemen informasi berbasis </w:t>
       </w:r>
       <w:r>
         <w:rPr>
           <w:i/>
           <w:iCs/>
         </w:rPr>
-        <w:t>ticketing</w:t>
-      </w:r>
-      <w:r>
-        <w:t xml:space="preserve">. </w:t>
-      </w:r>
-      <w:proofErr w:type="gramStart"/>
-      <w:r>
-        <w:t>sehubung</w:t>
-      </w:r>
-      <w:proofErr w:type="gramEnd"/>
-      <w:r>
-        <w:t xml:space="preserve"> semakin berkembangnya teknologi informasi, maka masyarakat dapat memanfaatkan teknologi tersebut dengan semaksimal mungkin khususnya pada objek wisata dalam pemesanan tiket melalui sistem manajemen informasi berbasis </w:t>
+        <w:t>website.</w:t>
+      </w:r>
+      <w:r>
+        <w:t xml:space="preserve"> </w:t>
       </w:r>
       <w:r>
         <w:rPr>
           <w:i/>
           <w:iCs/>
         </w:rPr>
-        <w:t>website.</w:t>
+        <w:t xml:space="preserve">Recruitment </w:t>
+      </w:r>
+      <w:r>
+        <w:t xml:space="preserve">management system </w:t>
+      </w:r>
+      <w:r>
+        <w:t>ialah alat teknologi yang digunakan untuk</w:t>
+      </w:r>
+      <w:r>
+        <w:t xml:space="preserve"> melakukan proses rekrutmen dan seleksi karyawan baru</w:t>
+      </w:r>
+      <w:r>
+        <w:t>, dalam sistem</w:t>
       </w:r>
       <w:r>
         <w:t xml:space="preserve"> </w:t>
@@ -6624,86 +6329,177 @@
           <w:i/>
           <w:iCs/>
         </w:rPr>
-        <w:t>Ticketing</w:t>
-      </w:r>
-      <w:r>
-        <w:t xml:space="preserve"> sistem manajemen informasi ialah alat teknologi yang digunakan </w:t>
-      </w:r>
+        <w:t>e-recruitment</w:t>
+      </w:r>
+      <w:r>
+        <w:t xml:space="preserve">. </w:t>
+      </w:r>
+    </w:p>
+    <w:p>
+      <w:pPr>
+        <w:spacing w:line="360" w:lineRule="auto"/>
+        <w:ind w:firstLine="357"/>
+      </w:pPr>
       <w:r>
         <w:lastRenderedPageBreak/>
-        <w:t xml:space="preserve">untuk mengelola permintaan dan </w:t>
-      </w:r>
-      <w:r>
-        <w:t>masalah</w:t>
-      </w:r>
-      <w:r>
-        <w:t xml:space="preserve"> pelanggan, dalam sistem </w:t>
+        <w:t>PT Lingga cipta insania</w:t>
+      </w:r>
+      <w:r>
+        <w:t xml:space="preserve"> ialah sebuah </w:t>
+      </w:r>
+      <w:r>
+        <w:t>perusahaan yang bergerak di bidang jasa IT konsultan</w:t>
+      </w:r>
+      <w:r>
+        <w:t xml:space="preserve"> dan training center yang beralamat di </w:t>
+      </w:r>
+      <w:r>
+        <w:t xml:space="preserve">Menara 165, Lantai 4, Jalan T.B. Simatupang Kav. 1 ; </w:t>
+      </w:r>
+      <w:r>
+        <w:t>Jakarta Selatan</w:t>
+      </w:r>
+      <w:r>
+        <w:t>.</w:t>
+      </w:r>
+      <w:r>
+        <w:t xml:space="preserve"> </w:t>
+      </w:r>
+      <w:r>
+        <w:t xml:space="preserve">. Namun, selama ini, </w:t>
+      </w:r>
+      <w:r>
+        <w:t xml:space="preserve">sistem seleksi dan rekrutmen </w:t>
+      </w:r>
+      <w:r>
+        <w:t xml:space="preserve">di </w:t>
+      </w:r>
+      <w:r>
+        <w:t xml:space="preserve">PT lingga cipta insania </w:t>
+      </w:r>
+      <w:r>
+        <w:t>masih dilakukan secara manual, termasuk</w:t>
+      </w:r>
+      <w:r>
+        <w:t xml:space="preserve"> proses </w:t>
       </w:r>
       <w:r>
         <w:rPr>
           <w:i/>
           <w:iCs/>
         </w:rPr>
-        <w:t>ticketing</w:t>
-      </w:r>
-      <w:r>
-        <w:t xml:space="preserve">. Dalam  perkembangan sistem </w:t>
+        <w:t xml:space="preserve">screening cv </w:t>
+      </w:r>
+      <w:r>
+        <w:t>dan proses psikotest</w:t>
+      </w:r>
+      <w:r>
+        <w:t xml:space="preserve">. Hal ini menyebabkan proses pengelolaan data yang tidak efisien, rawan kesalahan, serta memerlukan waktu lebih lama </w:t>
+      </w:r>
+      <w:r>
+        <w:t xml:space="preserve">untuk melakukan pengambilan keputusan </w:t>
+      </w:r>
+      <w:r>
+        <w:t>.</w:t>
+      </w:r>
+      <w:r>
+        <w:t xml:space="preserve"> </w:t>
+      </w:r>
+      <w:r>
+        <w:rPr>
+          <w:highlight w:val="yellow"/>
+        </w:rPr>
+        <w:t xml:space="preserve">kandidat yang ikut dalam proses seleksi tidak mendapatkan informasi secara cepat </w:t>
+      </w:r>
+      <w:r>
+        <w:rPr>
+          <w:highlight w:val="yellow"/>
+        </w:rPr>
+        <w:t>dan realtime terkait status lamarannya</w:t>
+      </w:r>
+      <w:r>
+        <w:t xml:space="preserve"> </w:t>
+      </w:r>
+      <w:r>
+        <w:rPr>
+          <w:highlight w:val="yellow"/>
+        </w:rPr>
+        <w:t>dan hrd harus melakukan proses psikotest secara luring atau tatap mata</w:t>
+      </w:r>
+    </w:p>
+    <w:p>
+      <w:pPr>
+        <w:spacing w:line="360" w:lineRule="auto"/>
+        <w:ind w:firstLine="357"/>
+      </w:pPr>
+      <w:r>
+        <w:t xml:space="preserve">Oleh sebab itu, untuk mengatasi permasalahan ini, diperlukan solusi dari sebuah sistem manajemen informasi berbasis </w:t>
       </w:r>
       <w:r>
         <w:rPr>
           <w:i/>
           <w:iCs/>
         </w:rPr>
-        <w:t>ticketing</w:t>
-      </w:r>
-      <w:r>
-        <w:t xml:space="preserve"> saat ini sudah menggunakan aplikasi berbasis </w:t>
+        <w:t>website</w:t>
+      </w:r>
+      <w:r>
+        <w:t xml:space="preserve"> yang dapat memudahkan </w:t>
+      </w:r>
+      <w:r>
+        <w:t>hrd</w:t>
+      </w:r>
+      <w:r>
+        <w:t xml:space="preserve"> </w:t>
+      </w:r>
+      <w:r>
+        <w:t>untuk</w:t>
+      </w:r>
+      <w:r>
+        <w:t xml:space="preserve"> </w:t>
+      </w:r>
+      <w:r>
+        <w:t>m</w:t>
+      </w:r>
+      <w:r>
+        <w:t xml:space="preserve">enyebaran informasi kepada </w:t>
+      </w:r>
+      <w:r>
+        <w:t>kandidat</w:t>
+      </w:r>
+      <w:r>
+        <w:t xml:space="preserve"> secara cepat dan</w:t>
+      </w:r>
+      <w:r>
+        <w:t xml:space="preserve"> realtime serta dapat melakukan proses psikotest secara luring</w:t>
+      </w:r>
+      <w:r>
+        <w:t xml:space="preserve">.Salah satu pendekatan yang dapat digunakan dalam merancang sistem ini adalah metode </w:t>
       </w:r>
       <w:r>
         <w:rPr>
           <w:i/>
           <w:iCs/>
         </w:rPr>
-        <w:t>website</w:t>
-      </w:r>
-      <w:r>
-        <w:t xml:space="preserve"> untuk mendukung manajemen pelanggan, setiap kali pelanggan menghubungi objek wisata, ada beberapa manfaat yang didapatkan dari pengguna sistem ticketing, di</w:t>
+        <w:t>Scrum</w:t>
+      </w:r>
+      <w:r>
+        <w:t xml:space="preserve">. </w:t>
+      </w:r>
+      <w:r>
+        <w:rPr>
+          <w:i/>
+          <w:iCs/>
+        </w:rPr>
+        <w:t>Scrum</w:t>
+      </w:r>
+      <w:r>
+        <w:t xml:space="preserve"> adalah sebuah kerangka kerja</w:t>
       </w:r>
       <w:r>
         <w:t xml:space="preserve"> </w:t>
       </w:r>
       <w:r>
-        <w:t xml:space="preserve">antaranya meningkatkan efisiensi operasional, meningkatkan kepuasan pelanggan, membantu usaha bisnis mengelola prioritas masalah pelanggan khususnya pada objek </w:t>
-      </w:r>
-      <w:r>
-        <w:t>W</w:t>
-      </w:r>
-      <w:r>
-        <w:t xml:space="preserve">isata </w:t>
-      </w:r>
-      <w:r>
-        <w:t>K</w:t>
-      </w:r>
-      <w:r>
-        <w:t xml:space="preserve">olam </w:t>
-      </w:r>
-      <w:r>
-        <w:t>R</w:t>
-      </w:r>
-      <w:r>
-        <w:t xml:space="preserve">enang </w:t>
-      </w:r>
-      <w:r>
-        <w:t>T</w:t>
-      </w:r>
-      <w:r>
-        <w:t xml:space="preserve">irta </w:t>
-      </w:r>
-      <w:r>
-        <w:t>A</w:t>
-      </w:r>
-      <w:r>
-        <w:t>rsel.</w:t>
+        <w:t xml:space="preserve">yang digunakan dalam pengembangan perangkat lunak dan manajemen proyek. Metodologi ini berfokus pada kolaborasi tim, fleksibilitas, dan pengiriman produk yang berkualitas tinggi melalui iterasi dan peningkatan berkelanjutan. </w:t>
       </w:r>
     </w:p>
     <w:p>
@@ -6711,32 +6507,14 @@
         <w:spacing w:line="360" w:lineRule="auto"/>
         <w:ind w:firstLine="357"/>
       </w:pPr>
-      <w:r>
-        <w:t xml:space="preserve">Tirta Arsel ialah sebuah objek </w:t>
-      </w:r>
-      <w:r>
-        <w:t>W</w:t>
-      </w:r>
-      <w:r>
-        <w:t xml:space="preserve">isata </w:t>
-      </w:r>
-      <w:r>
-        <w:t>K</w:t>
-      </w:r>
-      <w:r>
-        <w:t xml:space="preserve">olam </w:t>
-      </w:r>
-      <w:r>
-        <w:t>R</w:t>
-      </w:r>
-      <w:r>
-        <w:t>enang yang menjadi daya tarik bagi masyarakat di daerah desa k</w:t>
-      </w:r>
-      <w:r>
-        <w:t>u</w:t>
-      </w:r>
-      <w:r>
-        <w:t xml:space="preserve">tapohaci kecamatan ciampel kabupaten karawang, memiliki potensi besar untuk meningkatkan layanannya melalui penerapan teknologi berbasis </w:t>
+    </w:p>
+    <w:p>
+      <w:pPr>
+        <w:spacing w:line="360" w:lineRule="auto"/>
+        <w:ind w:firstLine="357"/>
+      </w:pPr>
+      <w:r>
+        <w:t xml:space="preserve">Oleh karena itu berlandaskan hal tersebut, penelitian ini bertujuan untuk merancang sebuah sistem manajemen informasi berbasis </w:t>
       </w:r>
       <w:r>
         <w:rPr>
@@ -6746,263 +6524,58 @@
         <w:t>website</w:t>
       </w:r>
       <w:r>
-        <w:t xml:space="preserve">. Namun, selama ini, </w:t>
-      </w:r>
-      <w:r>
-        <w:t>s</w:t>
-      </w:r>
-      <w:r>
-        <w:t>istem manajemen operasional di Tirta Arsel masih dilakukan secara manual, termasuk transaksi penjualan tiket dan reservasi. Hal ini menyebabkan proses pengelolaan data yang tidak efisien, rawan kesalahan, serta memerlukan waktu lebih lama dalam melayani pengunjung</w:t>
+        <w:t xml:space="preserve"> den</w:t>
+      </w:r>
+      <w:r>
+        <w:t>g</w:t>
+      </w:r>
+      <w:r>
+        <w:t>an judul "</w:t>
+      </w:r>
+      <w:r>
+        <w:t>PERANCANGAN REKRUTMEN MANAGEMENT SYSTEM BERBASIS WEBSITE PADA PT LINGGA CIPTA INSANIA DENGAN MENGGUNAKAN METODE SCRUM</w:t>
+      </w:r>
+      <w:r>
+        <w:t>"</w:t>
       </w:r>
       <w:r>
         <w:t>.</w:t>
       </w:r>
       <w:r>
-        <w:t xml:space="preserve"> </w:t>
-      </w:r>
-      <w:r>
-        <w:t>Pengunjung yang ingin mengetahui informasi mengenai fasilitas, jadwal operasional, dan harga tiket harus datang langsung atau menghubungi pengelola. Ini mengurangi kenyamanan dan kemudahan dalam merencanakan kunjungan, terutama di era digital yang menuntut akses informasi yang cepat dan akurat.</w:t>
+        <w:t xml:space="preserve"> Tujuan penelitian ini yakni yang diharapkan dapat menjadi solusi efektif dalam mengatasi permasalahan manajemen </w:t>
+      </w:r>
+      <w:r>
+        <w:t>serta</w:t>
+      </w:r>
+      <w:r>
+        <w:t xml:space="preserve"> meningkatkan kualitas pelayanan informasi</w:t>
+      </w:r>
+      <w:r>
+        <w:t xml:space="preserve"> dan proses rekrutmen yang berkualitas</w:t>
+      </w:r>
+      <w:r>
+        <w:t xml:space="preserve"> di </w:t>
+      </w:r>
+      <w:r>
+        <w:t>PT lingga cipta insania</w:t>
+      </w:r>
+      <w:r>
+        <w:t>.</w:t>
       </w:r>
     </w:p>
     <w:p>
       <w:pPr>
-        <w:spacing w:line="360" w:lineRule="auto"/>
-        <w:ind w:firstLine="357"/>
-      </w:pPr>
-      <w:r>
-        <w:t xml:space="preserve">Oleh sebab itu, untuk mengatasi permasalahan ini, diperlukan solusi dari sebuah sistem manajemen informasi berbasis </w:t>
-      </w:r>
-      <w:r>
-        <w:rPr>
-          <w:i/>
-          <w:iCs/>
-        </w:rPr>
-        <w:t>website</w:t>
-      </w:r>
-      <w:r>
-        <w:t xml:space="preserve"> yang dapat memudahkan pengelolaan dan penyebaran informasi kepada pengunjung secara cepat dan akurat. Salah satu pendekatan yang dapat digunakan dalam merancang sistem ini adalah metode </w:t>
-      </w:r>
-      <w:r>
-        <w:rPr>
-          <w:i/>
-          <w:iCs/>
-        </w:rPr>
-        <w:t>Design Thinking</w:t>
-      </w:r>
-      <w:r>
-        <w:t xml:space="preserve">. </w:t>
-      </w:r>
-      <w:r>
-        <w:rPr>
-          <w:i/>
-          <w:iCs/>
-        </w:rPr>
-        <w:t>Design thinking</w:t>
-      </w:r>
-      <w:r>
-        <w:t xml:space="preserve"> </w:t>
-      </w:r>
-      <w:r>
-        <w:t>merupakan</w:t>
-      </w:r>
-      <w:r>
-        <w:t xml:space="preserve"> metode yang </w:t>
-      </w:r>
-      <w:r>
-        <w:t xml:space="preserve">dapat </w:t>
-      </w:r>
-      <w:r>
-        <w:t xml:space="preserve">digunakan untuk menemukan </w:t>
-      </w:r>
-      <w:r>
-        <w:t xml:space="preserve">sebuah </w:t>
-      </w:r>
-      <w:r>
-        <w:t xml:space="preserve">solusi dari suatu masalah dengan </w:t>
-      </w:r>
-      <w:proofErr w:type="gramStart"/>
-      <w:r>
-        <w:t>cara</w:t>
-      </w:r>
-      <w:proofErr w:type="gramEnd"/>
-      <w:r>
-        <w:t xml:space="preserve"> proses kolaboratif dengan calon pengguna sehingga </w:t>
-      </w:r>
-      <w:r>
-        <w:t xml:space="preserve">membuat suatu </w:t>
-      </w:r>
-      <w:r>
-        <w:t>produk yang</w:t>
-      </w:r>
-      <w:r>
-        <w:t xml:space="preserve"> </w:t>
-      </w:r>
-      <w:r>
-        <w:t xml:space="preserve">dihasilkan dapat sesuai dengan kebutuhan dan keinginan pengguna. Keunggulan metode </w:t>
-      </w:r>
-      <w:r>
-        <w:rPr>
-          <w:i/>
-          <w:iCs/>
-        </w:rPr>
-        <w:t>design thinking</w:t>
-      </w:r>
-      <w:r>
-        <w:t xml:space="preserve"> </w:t>
-      </w:r>
-      <w:r>
-        <w:t>yaitu</w:t>
-      </w:r>
-      <w:r>
-        <w:t xml:space="preserve"> dapat memacu ide inovatif ketika </w:t>
-      </w:r>
-      <w:proofErr w:type="gramStart"/>
-      <w:r>
-        <w:t>tim</w:t>
-      </w:r>
-      <w:proofErr w:type="gramEnd"/>
-      <w:r>
-        <w:t xml:space="preserve"> sedang melalui fase</w:t>
-      </w:r>
-      <w:r>
-        <w:t xml:space="preserve"> </w:t>
-      </w:r>
-      <w:r>
-        <w:t>inspirasi, ide, dan</w:t>
-      </w:r>
-      <w:r>
-        <w:t xml:space="preserve"> juga</w:t>
-      </w:r>
-      <w:r>
-        <w:t xml:space="preserve"> implementasi, seringkali </w:t>
-      </w:r>
-      <w:r>
-        <w:t xml:space="preserve">dapat </w:t>
-      </w:r>
-      <w:r>
-        <w:t>mengenai setiap siklus lebih dari sekali ketika sedang mengembangkan ide</w:t>
-      </w:r>
-      <w:r>
-        <w:t xml:space="preserve"> </w:t>
-      </w:r>
-      <w:r>
-        <w:t>baru dan mengeksplorasi solusi baru</w:t>
-      </w:r>
-      <w:r>
-        <w:t>.</w:t>
-      </w:r>
+        <w:spacing w:line="240" w:lineRule="auto"/>
+      </w:pPr>
     </w:p>
     <w:p>
       <w:pPr>
-        <w:spacing w:line="360" w:lineRule="auto"/>
-        <w:ind w:firstLine="357"/>
-      </w:pPr>
-      <w:r>
-        <w:lastRenderedPageBreak/>
-        <w:t xml:space="preserve">Dengan menerapkan metode </w:t>
-      </w:r>
-      <w:r>
-        <w:rPr>
-          <w:i/>
-          <w:iCs/>
-        </w:rPr>
-        <w:t>Design Thinking</w:t>
-      </w:r>
-      <w:r>
-        <w:t xml:space="preserve">, diharapkan sistem manajemen informasi yang dirancang dapat memenuhi kebutuhan pengunjung dan pengelola Tirta Arsel, meningkatkan efisiensi operasional, serta memaksimalkan promosi dan daya tarik wisata. Penggunaan teknologi berbasis </w:t>
-      </w:r>
-      <w:r>
-        <w:rPr>
-          <w:i/>
-          <w:iCs/>
-        </w:rPr>
-        <w:t>website</w:t>
-      </w:r>
-      <w:r>
-        <w:t xml:space="preserve"> ini juga diharapkan dapat memperluas jangkauan promosi dan meningkatkan daya saing</w:t>
-      </w:r>
-      <w:r>
-        <w:t xml:space="preserve"> pada objek Wisata Kolam Renang </w:t>
-      </w:r>
-      <w:r>
-        <w:t xml:space="preserve">Tirta Arsel di tengah persaingan </w:t>
-      </w:r>
-      <w:r>
-        <w:t xml:space="preserve">bisnis </w:t>
-      </w:r>
-      <w:r>
-        <w:t>pariwisata yang semakin ketat.</w:t>
-      </w:r>
-    </w:p>
-    <w:p>
-      <w:pPr>
-        <w:spacing w:line="360" w:lineRule="auto"/>
-        <w:ind w:firstLine="357"/>
-      </w:pPr>
-      <w:r>
-        <w:t xml:space="preserve">Oleh karena itu berlandaskan hal tersebut, penelitian ini bertujuan untuk merancang sebuah sistem manajemen informasi berbasis </w:t>
-      </w:r>
-      <w:r>
-        <w:rPr>
-          <w:i/>
-          <w:iCs/>
-        </w:rPr>
-        <w:t>website</w:t>
-      </w:r>
-      <w:r>
-        <w:t xml:space="preserve"> den</w:t>
-      </w:r>
-      <w:r>
-        <w:t>g</w:t>
-      </w:r>
-      <w:r>
-        <w:t xml:space="preserve">an judul "PERANCANGAN SISTEM MANAJEMEN INFORMASI BERBASIS </w:t>
-      </w:r>
-      <w:r>
-        <w:rPr>
-          <w:i/>
-          <w:iCs/>
-        </w:rPr>
-        <w:t>WEBSITE</w:t>
-      </w:r>
-      <w:r>
-        <w:t xml:space="preserve"> PADA WISATA KOLAM RENANG TIRTA ARSEL MENGGUNAKAN METODE </w:t>
-      </w:r>
-      <w:r>
-        <w:rPr>
-          <w:i/>
-          <w:iCs/>
-        </w:rPr>
-        <w:t>DESIGN THINKING</w:t>
-      </w:r>
-      <w:r>
-        <w:t>"</w:t>
-      </w:r>
-      <w:r>
-        <w:t>.</w:t>
-      </w:r>
-      <w:r>
-        <w:t xml:space="preserve"> Tujuan penelitian ini yakni yang diharapkan dapat menjadi solusi efektif dalam mengatasi permasalahan manajemen dan meningkatkan kualitas pelayanan informasi di destinasi wisata</w:t>
-      </w:r>
-      <w:r>
-        <w:t xml:space="preserve"> kolam renang </w:t>
-      </w:r>
-      <w:r>
-        <w:t>Tirta Arsel.</w:t>
-      </w:r>
-    </w:p>
-    <w:p>
-      <w:pPr>
-        <w:spacing w:line="240" w:lineRule="auto"/>
-      </w:pPr>
-    </w:p>
-    <w:p>
-      <w:pPr>
         <w:pStyle w:val="Heading2"/>
         <w:spacing w:line="480" w:lineRule="auto"/>
       </w:pPr>
       <w:bookmarkStart w:id="7" w:name="_Toc191813269"/>
       <w:r>
+        <w:lastRenderedPageBreak/>
         <w:t>Identifikasi</w:t>
       </w:r>
       <w:r>
@@ -7032,7 +6605,19 @@
         <w:t>analisis</w:t>
       </w:r>
       <w:r>
-        <w:t xml:space="preserve"> awal, terdapat beberapa masalah yang dihadapi oleh pengelola Wisata Kolam Renang Tirta Arsel dalam mengelola operasionalnya, </w:t>
+        <w:t xml:space="preserve"> awal, terdapat beberapa masalah yang dihadapi oleh </w:t>
+      </w:r>
+      <w:r>
+        <w:t xml:space="preserve">hrd PT lingga cipta insania </w:t>
+      </w:r>
+      <w:r>
+        <w:t>dalam</w:t>
+      </w:r>
+      <w:r>
+        <w:t xml:space="preserve"> proses rekrutmennya</w:t>
+      </w:r>
+      <w:r>
+        <w:t xml:space="preserve">, </w:t>
       </w:r>
       <w:r>
         <w:t>sehingga peneliti dapat mengidentifikasikan permaslahan diantaranya yaitu:</w:t>
@@ -7049,13 +6634,53 @@
         <w:ind w:left="714" w:hanging="357"/>
       </w:pPr>
       <w:r>
-        <w:t>Sistem manajemen operasional di Tirta Arsel masih dilakukan secara manual,</w:t>
+        <w:t xml:space="preserve">Sistem manajemen </w:t>
+      </w:r>
+      <w:r>
+        <w:t>rekrutmen</w:t>
+      </w:r>
+      <w:r>
+        <w:t xml:space="preserve"> di </w:t>
+      </w:r>
+      <w:r>
+        <w:t xml:space="preserve">PT lingga cipta insania </w:t>
+      </w:r>
+      <w:r>
+        <w:t>masih dilakukan secara manual,</w:t>
       </w:r>
       <w:r>
         <w:t xml:space="preserve"> </w:t>
       </w:r>
       <w:r>
-        <w:t>termasuk transaksi penjualan tiket dan reservasi. Hal ini menyebabkan proses pengelolaan data yang tidak efisien, rawan kesalahan, serta memerlukan waktu lebih lama dalam melayani pengunjung.</w:t>
+        <w:t xml:space="preserve">termasuk </w:t>
+      </w:r>
+      <w:r>
+        <w:t xml:space="preserve">proses </w:t>
+      </w:r>
+      <w:r>
+        <w:rPr>
+          <w:i/>
+          <w:iCs/>
+        </w:rPr>
+        <w:t>screening cv</w:t>
+      </w:r>
+      <w:r>
+        <w:t xml:space="preserve"> dan</w:t>
+      </w:r>
+      <w:r>
+        <w:t xml:space="preserve"> proses psikotest</w:t>
+      </w:r>
+      <w:r>
+        <w:t xml:space="preserve">. Hal ini </w:t>
+      </w:r>
+      <w:r>
+        <w:t>mengakibatkan ketidak efisienan dalam pengelolaan data pelamar</w:t>
+      </w:r>
+      <w:r>
+        <w:t xml:space="preserve">  </w:t>
+      </w:r>
+      <w:r>
+        <w:t>.</w:t>
       </w:r>
     </w:p>
     <w:p>
@@ -7069,10 +6694,21 @@
         <w:ind w:left="714" w:hanging="357"/>
       </w:pPr>
       <w:r>
-        <w:t>Pengunjung yang ingin mengetahui informasi mengenai fasilitas, jadwal operasional, dan harga tiket harus datang langsung atau menghubungi pengelola. Ini mengurangi kenyamanan dan kemudahan dalam merencanakan kunjungan, terutama di era digital yang menuntut akses informasi yang cepat dan akurat</w:t>
-      </w:r>
-      <w:r>
-        <w:t>.</w:t>
+        <w:t>Proses psikotest yang dilakukan secara tatap muka (luring) tidak hanya memakan waktu, tetapi juga dapat membatasi jumlah kandidat yang dapat diujikan pada waktu tertentu.</w:t>
+      </w:r>
+    </w:p>
+    <w:p>
+      <w:pPr>
+        <w:pStyle w:val="ListParagraph"/>
+        <w:numPr>
+          <w:ilvl w:val="7"/>
+          <w:numId w:val="7"/>
+        </w:numPr>
+        <w:spacing w:line="360" w:lineRule="auto"/>
+        <w:ind w:left="714" w:hanging="357"/>
+      </w:pPr>
+      <w:r>
+        <w:t>Proses yang tidak efisien dapat menyebabkan keterlambatan dalam pengambilan keputusan terkait penerimaan kandidat, yang dapat berdampak pada kualitas rekrutmen.</w:t>
       </w:r>
     </w:p>
     <w:p>
@@ -7125,7 +6761,31 @@
         <w:rPr>
           <w:lang w:val="fi-FI"/>
         </w:rPr>
-        <w:t>Bagaimana perancangan sistem manajemen informasi berbasis website menggunakan metode design thinking dapat mengotomatisasikan penjualan tiket dan reservasi online di Wisata Kolam Renang Tirta Arsel sehingga meningkatkan efisiensi operasional?</w:t>
+        <w:t xml:space="preserve">Bagaimana perancangan sistem manajemen informasi berbasis website menggunakan metode </w:t>
+      </w:r>
+      <w:r>
+        <w:rPr>
+          <w:lang w:val="fi-FI"/>
+        </w:rPr>
+        <w:t>scrum</w:t>
+      </w:r>
+      <w:r>
+        <w:rPr>
+          <w:lang w:val="fi-FI"/>
+        </w:rPr>
+        <w:t xml:space="preserve"> dapat </w:t>
+      </w:r>
+      <w:r>
+        <w:rPr>
+          <w:lang w:val="fi-FI"/>
+        </w:rPr>
+        <w:t>meningkatkan efisiensi pengelolaan data pelamar yang saat ini masih dilakukan secara manual dalam proses screening CV dan psikotest</w:t>
+      </w:r>
+      <w:r>
+        <w:rPr>
+          <w:lang w:val="fi-FI"/>
+        </w:rPr>
+        <w:t>?</w:t>
       </w:r>
     </w:p>
     <w:p>
@@ -7145,7 +6805,19 @@
         <w:rPr>
           <w:lang w:val="fi-FI"/>
         </w:rPr>
-        <w:t>Bagaimana sistem manajemen informasi berbasis website dapat memberikan akses informasi yang lebih mudah dan cepat mengenai fasilitas, jadwal operasional, dan harga tiket bagi calon pengunjung Tirta Arsel</w:t>
+        <w:t>Bagaimana</w:t>
+      </w:r>
+      <w:r>
+        <w:rPr>
+          <w:lang w:val="fi-FI"/>
+        </w:rPr>
+        <w:t xml:space="preserve"> </w:t>
+      </w:r>
+      <w:r>
+        <w:rPr>
+          <w:lang w:val="fi-FI"/>
+        </w:rPr>
+        <w:t>dampak dari pelaksanaan psikotest secara tatap muka (luring) terhadap jumlah kandidat yang dapat diujikan dan waktu yang dibutuhkan dalam proses rekrutmen</w:t>
       </w:r>
       <w:r>
         <w:rPr>
@@ -7156,11 +6828,35 @@
     </w:p>
     <w:p>
       <w:pPr>
-        <w:spacing w:line="240" w:lineRule="auto"/>
+        <w:pStyle w:val="ListParagraph"/>
+        <w:numPr>
+          <w:ilvl w:val="7"/>
+          <w:numId w:val="15"/>
+        </w:numPr>
+        <w:spacing w:line="360" w:lineRule="auto"/>
+        <w:ind w:left="714" w:hanging="357"/>
         <w:rPr>
           <w:lang w:val="fi-FI"/>
         </w:rPr>
       </w:pPr>
+      <w:r>
+        <w:rPr>
+          <w:lang w:val="fi-FI"/>
+        </w:rPr>
+        <w:t>Bagaimana keterlambatan dalam pengambilan keputusan terkait penerimaan kandidat dapat mempengaruhi kualitas rekrutmen di PT Lingga Cipta Insania</w:t>
+      </w:r>
+      <w:r>
+        <w:rPr>
+          <w:lang w:val="fi-FI"/>
+        </w:rPr>
+        <w:t>?</w:t>
+      </w:r>
+      <w:r>
+        <w:rPr>
+          <w:lang w:val="fi-FI"/>
+        </w:rPr>
+        <w:t xml:space="preserve"> </w:t>
+      </w:r>
     </w:p>
     <w:p>
       <w:pPr>
@@ -7169,6 +6865,7 @@
       </w:pPr>
       <w:bookmarkStart w:id="9" w:name="_Toc191813271"/>
       <w:r>
+        <w:lastRenderedPageBreak/>
         <w:t>Batasan Masalah</w:t>
       </w:r>
       <w:bookmarkEnd w:id="9"/>
@@ -7179,15 +6876,7 @@
         <w:ind w:firstLine="357"/>
       </w:pPr>
       <w:r>
-        <w:t xml:space="preserve">Adapun Batasan penelitian yang merupakan dari ruang lingkup </w:t>
-      </w:r>
-      <w:proofErr w:type="gramStart"/>
-      <w:r>
-        <w:t>permasalahan  yang</w:t>
-      </w:r>
-      <w:proofErr w:type="gramEnd"/>
-      <w:r>
-        <w:t xml:space="preserve"> ada terhadap </w:t>
+        <w:t xml:space="preserve">Adapun Batasan penelitian yang merupakan dari ruang lingkup permasalahan  yang ada terhadap </w:t>
       </w:r>
       <w:r>
         <w:rPr>
@@ -7217,7 +6906,10 @@
         <w:t xml:space="preserve">website </w:t>
       </w:r>
       <w:r>
-        <w:t>untuk pengelolaan informasi</w:t>
+        <w:t>untuk</w:t>
+      </w:r>
+      <w:r>
+        <w:t xml:space="preserve"> </w:t>
       </w:r>
       <w:r>
         <w:t xml:space="preserve">, transaksi tiket, dan informasi operasional di </w:t>
@@ -7246,15 +6938,7 @@
         <w:t>website</w:t>
       </w:r>
       <w:r>
-        <w:t xml:space="preserve"> dan </w:t>
-      </w:r>
-      <w:proofErr w:type="gramStart"/>
-      <w:r>
-        <w:t>akan</w:t>
-      </w:r>
-      <w:proofErr w:type="gramEnd"/>
-      <w:r>
-        <w:t xml:space="preserve"> diimplementasikan dalam lingkup </w:t>
+        <w:t xml:space="preserve"> dan akan diimplementasikan dalam lingkup </w:t>
       </w:r>
       <w:r>
         <w:t>website</w:t>
@@ -7289,15 +6973,7 @@
         <w:t>website</w:t>
       </w:r>
       <w:r>
-        <w:t xml:space="preserve"> yang </w:t>
-      </w:r>
-      <w:proofErr w:type="gramStart"/>
-      <w:r>
-        <w:t>akan</w:t>
-      </w:r>
-      <w:proofErr w:type="gramEnd"/>
-      <w:r>
-        <w:t xml:space="preserve"> dikembangkan meliputi manajemen informasi </w:t>
+        <w:t xml:space="preserve"> yang akan dikembangkan meliputi manajemen informasi </w:t>
       </w:r>
       <w:r>
         <w:t xml:space="preserve">untuk </w:t>
@@ -7485,6 +7161,7 @@
         <w:ind w:left="714" w:hanging="357"/>
       </w:pPr>
       <w:r>
+        <w:lastRenderedPageBreak/>
         <w:t xml:space="preserve">Mengimplementasikan metode </w:t>
       </w:r>
       <w:r>
@@ -7567,15 +7244,7 @@
         <w:ind w:firstLine="567"/>
       </w:pPr>
       <w:r>
-        <w:t xml:space="preserve">Manfaat yang </w:t>
-      </w:r>
-      <w:proofErr w:type="gramStart"/>
-      <w:r>
-        <w:t>akan</w:t>
-      </w:r>
-      <w:proofErr w:type="gramEnd"/>
-      <w:r>
-        <w:t xml:space="preserve"> diperoleh dari penelitian ini bagi Universitas Pamulang yaitu mendapatkan nilai positif untuk Universitas Pamulang karena mahasiswa dapat men</w:t>
+        <w:t>Manfaat yang akan diperoleh dari penelitian ini bagi Universitas Pamulang yaitu mendapatkan nilai positif untuk Universitas Pamulang karena mahasiswa dapat men</w:t>
       </w:r>
       <w:r>
         <w:t>g</w:t>
@@ -7584,19 +7253,7 @@
         <w:t xml:space="preserve">implementasikan </w:t>
       </w:r>
       <w:r>
-        <w:t xml:space="preserve">perancangan sistem manajemen informasi berdasarkan pada ilmu yang sudah diperoleh melalui tenaga pengajar yang sudah berkompeten. Hasil dari penelitian </w:t>
-      </w:r>
-      <w:proofErr w:type="gramStart"/>
-      <w:r>
-        <w:t>ini  dapat</w:t>
-      </w:r>
-      <w:proofErr w:type="gramEnd"/>
-      <w:r>
-        <w:t xml:space="preserve"> menjadi bahan referensi bagi </w:t>
-      </w:r>
-      <w:r>
-        <w:lastRenderedPageBreak/>
-        <w:t>mahasiswa dan peneliti lain yang ingin melakukan penelitian lebih lanjut atau mengembangkan sistem yang sama.</w:t>
+        <w:t>perancangan sistem manajemen informasi berdasarkan pada ilmu yang sudah diperoleh melalui tenaga pengajar yang sudah berkompeten. Hasil dari penelitian ini  dapat menjadi bahan referensi bagi mahasiswa dan peneliti lain yang ingin melakukan penelitian lebih lanjut atau mengembangkan sistem yang sama.</w:t>
       </w:r>
     </w:p>
     <w:p>
@@ -7656,15 +7313,7 @@
         <w:t>ticketing online</w:t>
       </w:r>
       <w:r>
-        <w:t xml:space="preserve"> yang dikembangkan </w:t>
-      </w:r>
-      <w:proofErr w:type="gramStart"/>
-      <w:r>
-        <w:t>akan</w:t>
-      </w:r>
-      <w:proofErr w:type="gramEnd"/>
-      <w:r>
-        <w:t xml:space="preserve"> memudahkan pengunjung melakukan pembelian tiket dan mengakses informasi, sehingga dapat meningkatkan pengalaman dan kepuasan</w:t>
+        <w:t xml:space="preserve"> yang dikembangkan akan memudahkan pengunjung melakukan pembelian tiket dan mengakses informasi, sehingga dapat meningkatkan pengalaman dan kepuasan</w:t>
       </w:r>
       <w:r>
         <w:t xml:space="preserve"> </w:t>
@@ -7772,15 +7421,7 @@
         <w:t xml:space="preserve"> </w:t>
       </w:r>
       <w:r>
-        <w:t xml:space="preserve">Selain itu, pendekatan yang digunakan dalam penelitian ini yakni pendekatan kualitatif yang menghargai setiap aspek berbagai perbedaan yang ada serta </w:t>
-      </w:r>
-      <w:proofErr w:type="gramStart"/>
-      <w:r>
-        <w:t>cara</w:t>
-      </w:r>
-      <w:proofErr w:type="gramEnd"/>
-      <w:r>
-        <w:t xml:space="preserve"> pandang mengenai subjek-subjek tertentu, sehingga meskipun adanya persamaan maupun perbedaan adalah hal yang wajar &amp; agar dapat saling melengkapi.</w:t>
+        <w:t>Selain itu, pendekatan yang digunakan dalam penelitian ini yakni pendekatan kualitatif yang menghargai setiap aspek berbagai perbedaan yang ada serta cara pandang mengenai subjek-subjek tertentu, sehingga meskipun adanya persamaan maupun perbedaan adalah hal yang wajar &amp; agar dapat saling melengkapi.</w:t>
       </w:r>
       <w:r>
         <w:t xml:space="preserve"> Berikut ialah penelitian sebelumnya yang berhubungan dengan metoda yang digunakan pada proposal skripsi ini antara lain yaitu: </w:t>
@@ -7842,15 +7483,7 @@
         <w:t>Design Thinking</w:t>
       </w:r>
       <w:r>
-        <w:t>”. Ada beberapa langkah-</w:t>
-      </w:r>
-      <w:proofErr w:type="gramStart"/>
-      <w:r>
-        <w:t>langkah  dalam</w:t>
-      </w:r>
-      <w:proofErr w:type="gramEnd"/>
-      <w:r>
-        <w:t xml:space="preserve"> menyelesaikan masalah </w:t>
+        <w:t xml:space="preserve">”. Ada beberapa langkah-langkah  dalam menyelesaikan masalah </w:t>
       </w:r>
       <w:r>
         <w:t xml:space="preserve">dari penelitian maka dilakukan pengumpulan data melalui metode berikut yaitu observasi, wawancara, dan studi literatur. Dalam membuat rancangan ulang desain </w:t>
@@ -8738,15 +8371,7 @@
         <w:t>Design Thinking</w:t>
       </w:r>
       <w:r>
-        <w:t xml:space="preserve"> yang terdapat </w:t>
-      </w:r>
-      <w:proofErr w:type="gramStart"/>
-      <w:r>
-        <w:t>lima</w:t>
-      </w:r>
-      <w:proofErr w:type="gramEnd"/>
-      <w:r>
-        <w:t xml:space="preserve"> tahapan yang harus di lalui yaitu </w:t>
+        <w:t xml:space="preserve"> yang terdapat lima tahapan yang harus di lalui yaitu </w:t>
       </w:r>
       <w:r>
         <w:rPr>
@@ -8917,35 +8542,11 @@
         <w:t>Furniture</w:t>
       </w:r>
       <w:r>
-        <w:t xml:space="preserve"> Jati Sungu Bandar Lampung dalam mencatat dan mengelola data transaksi penjualan lebih baik dari sistem sebelumnya, sehingga data yang sebelumnya kurang berkualitas menjadi informasi yang akurat dan relevan. </w:t>
-      </w:r>
-      <w:proofErr w:type="gramStart"/>
-      <w:r>
-        <w:t>sistem</w:t>
-      </w:r>
-      <w:proofErr w:type="gramEnd"/>
-      <w:r>
-        <w:t xml:space="preserve"> yang telah dikembangkan juga membantu dalam pembuatan laporan penjualan perbulannya dengan lebih mudah dan cepat, data juga sulit untuk dimanipulasi dikarenakan terdapat hak akses user dengan sistem login. </w:t>
-      </w:r>
-      <w:proofErr w:type="gramStart"/>
-      <w:r>
-        <w:t>sistem</w:t>
-      </w:r>
-      <w:proofErr w:type="gramEnd"/>
-      <w:r>
-        <w:t xml:space="preserve"> juga telah diuji dengan ISO 25010. Hasil pengujian ISO 25010 memiliki presentase nilai sebesar </w:t>
+        <w:t xml:space="preserve"> Jati Sungu Bandar Lampung dalam mencatat dan mengelola data transaksi penjualan lebih baik dari sistem sebelumnya, sehingga data yang sebelumnya kurang berkualitas menjadi informasi yang akurat dan relevan. sistem yang telah dikembangkan juga membantu dalam pembuatan laporan penjualan perbulannya dengan lebih mudah dan cepat, data juga sulit untuk dimanipulasi dikarenakan terdapat hak akses user dengan sistem login. sistem juga telah diuji dengan ISO 25010. Hasil pengujian ISO 25010 memiliki presentase nilai sebesar </w:t>
       </w:r>
       <w:r>
         <w:lastRenderedPageBreak/>
-        <w:t>92</w:t>
-      </w:r>
-      <w:proofErr w:type="gramStart"/>
-      <w:r>
-        <w:t>,9</w:t>
-      </w:r>
-      <w:proofErr w:type="gramEnd"/>
-      <w:r>
-        <w:t xml:space="preserve"> % dan sangat layak untuk diinplementasikan pada Furniture Jati Sungu Bandar Lampung.</w:t>
+        <w:t>92,9 % dan sangat layak untuk diinplementasikan pada Furniture Jati Sungu Bandar Lampung.</w:t>
       </w:r>
     </w:p>
     <w:p>
@@ -11137,17 +10738,8 @@
                 <w:rFonts w:cs="Times New Roman"/>
                 <w:szCs w:val="24"/>
               </w:rPr>
-              <w:t xml:space="preserve"> seperti </w:t>
-            </w:r>
-            <w:proofErr w:type="gramStart"/>
-            <w:r>
-              <w:rPr>
-                <w:rFonts w:cs="Times New Roman"/>
-                <w:szCs w:val="24"/>
-              </w:rPr>
-              <w:t>apa ?</w:t>
-            </w:r>
-            <w:proofErr w:type="gramEnd"/>
+              <w:t xml:space="preserve"> seperti apa ?</w:t>
+            </w:r>
           </w:p>
         </w:tc>
         <w:tc>
@@ -11776,23 +11368,7 @@
                 <w:rFonts w:cs="Times New Roman"/>
                 <w:szCs w:val="24"/>
               </w:rPr>
-              <w:t>, responden pertama memberikan nilai sebesar 7 dan responden kedua memberikan nilai 6</w:t>
-            </w:r>
-            <w:proofErr w:type="gramStart"/>
-            <w:r>
-              <w:rPr>
-                <w:rFonts w:cs="Times New Roman"/>
-                <w:szCs w:val="24"/>
-              </w:rPr>
-              <w:t>,5</w:t>
-            </w:r>
-            <w:proofErr w:type="gramEnd"/>
-            <w:r>
-              <w:rPr>
-                <w:rFonts w:cs="Times New Roman"/>
-                <w:szCs w:val="24"/>
-              </w:rPr>
-              <w:t xml:space="preserve">. Oleh karena itu, aplikasi </w:t>
+              <w:t xml:space="preserve">, responden pertama memberikan nilai sebesar 7 dan responden kedua memberikan nilai 6,5. Oleh karena itu, aplikasi </w:t>
             </w:r>
             <w:r>
               <w:rPr>
@@ -12216,17 +11792,8 @@
                 <w:rFonts w:cs="Times New Roman"/>
                 <w:szCs w:val="24"/>
               </w:rPr>
-              <w:t xml:space="preserve">Bagaimana staff dalam membuat laporan penjualan </w:t>
-            </w:r>
-            <w:proofErr w:type="gramStart"/>
-            <w:r>
-              <w:rPr>
-                <w:rFonts w:cs="Times New Roman"/>
-                <w:szCs w:val="24"/>
-              </w:rPr>
-              <w:t>perbulannya ?</w:t>
-            </w:r>
-            <w:proofErr w:type="gramEnd"/>
+              <w:t>Bagaimana staff dalam membuat laporan penjualan perbulannya ?</w:t>
+            </w:r>
             <w:r>
               <w:rPr>
                 <w:rFonts w:cs="Times New Roman"/>
@@ -12286,55 +11853,7 @@
                 <w:rFonts w:cs="Times New Roman"/>
                 <w:szCs w:val="24"/>
               </w:rPr>
-              <w:t xml:space="preserve">Sistem informasi penjualan berbasis website dapat membantu Furniture Jati Sungu Bandar Lampung dalam mencatat dan mengelola data transaksi penjualan lebih baik dari sistem sebelumnya, sehingga data yang sebelumnya kurang berkualitas menjadi informasi yang akurat dan relevan. </w:t>
-            </w:r>
-            <w:proofErr w:type="gramStart"/>
-            <w:r>
-              <w:rPr>
-                <w:rFonts w:cs="Times New Roman"/>
-                <w:szCs w:val="24"/>
-              </w:rPr>
-              <w:t>sistem</w:t>
-            </w:r>
-            <w:proofErr w:type="gramEnd"/>
-            <w:r>
-              <w:rPr>
-                <w:rFonts w:cs="Times New Roman"/>
-                <w:szCs w:val="24"/>
-              </w:rPr>
-              <w:t xml:space="preserve"> yang telah dikembangkan juga membantu dalam pembuatan laporan penjualan perbulannya dengan lebih mudah dan cepat, data juga sulit untuk dimanipulasi dikarenakan terdapat hak akses user dengan sistem login. </w:t>
-            </w:r>
-            <w:proofErr w:type="gramStart"/>
-            <w:r>
-              <w:rPr>
-                <w:rFonts w:cs="Times New Roman"/>
-                <w:szCs w:val="24"/>
-              </w:rPr>
-              <w:t>sistem</w:t>
-            </w:r>
-            <w:proofErr w:type="gramEnd"/>
-            <w:r>
-              <w:rPr>
-                <w:rFonts w:cs="Times New Roman"/>
-                <w:szCs w:val="24"/>
-              </w:rPr>
-              <w:t xml:space="preserve"> juga telah diuji dengan ISO 25010. Hasil pengujian ISO 25010 memiliki presentase nilai sebesar 92</w:t>
-            </w:r>
-            <w:proofErr w:type="gramStart"/>
-            <w:r>
-              <w:rPr>
-                <w:rFonts w:cs="Times New Roman"/>
-                <w:szCs w:val="24"/>
-              </w:rPr>
-              <w:t>,9</w:t>
-            </w:r>
-            <w:proofErr w:type="gramEnd"/>
-            <w:r>
-              <w:rPr>
-                <w:rFonts w:cs="Times New Roman"/>
-                <w:szCs w:val="24"/>
-              </w:rPr>
-              <w:t xml:space="preserve"> % dan sangat layak untuk diinplementasikan pada Furniture Jati </w:t>
+              <w:t xml:space="preserve">Sistem informasi penjualan berbasis website dapat membantu Furniture Jati Sungu Bandar Lampung dalam mencatat dan mengelola data transaksi penjualan lebih baik dari sistem sebelumnya, sehingga data yang sebelumnya kurang berkualitas menjadi informasi yang akurat dan relevan. sistem yang telah dikembangkan juga membantu dalam pembuatan laporan penjualan perbulannya dengan lebih mudah dan cepat, data juga sulit untuk dimanipulasi dikarenakan terdapat hak akses user dengan sistem login. sistem juga telah diuji dengan ISO 25010. Hasil pengujian ISO 25010 memiliki presentase nilai sebesar 92,9 % dan sangat layak untuk diinplementasikan pada Furniture Jati </w:t>
             </w:r>
             <w:r>
               <w:rPr>
@@ -12458,21 +11977,12 @@
                 <w:szCs w:val="24"/>
               </w:rPr>
             </w:pPr>
-            <w:proofErr w:type="gramStart"/>
             <w:r>
               <w:rPr>
                 <w:rFonts w:cs="Times New Roman"/>
                 <w:szCs w:val="24"/>
               </w:rPr>
-              <w:t>perancangan</w:t>
-            </w:r>
-            <w:proofErr w:type="gramEnd"/>
-            <w:r>
-              <w:rPr>
-                <w:rFonts w:cs="Times New Roman"/>
-                <w:szCs w:val="24"/>
-              </w:rPr>
-              <w:t xml:space="preserve"> aplikasi web yang dapat mempermudah pengguna yang hobi dengan futsal dalam menyelesaikan tujuannya dalam melaksanakan kegiatan olahraga futsal pada tempat penyewaan lapangan futsal baik mempermudah dalam booking lapangan secara online, melihat profil tim dan pemain serta membeli perlengkapan bermain futsal pada market yang tersedia.</w:t>
+              <w:t>perancangan aplikasi web yang dapat mempermudah pengguna yang hobi dengan futsal dalam menyelesaikan tujuannya dalam melaksanakan kegiatan olahraga futsal pada tempat penyewaan lapangan futsal baik mempermudah dalam booking lapangan secara online, melihat profil tim dan pemain serta membeli perlengkapan bermain futsal pada market yang tersedia.</w:t>
             </w:r>
           </w:p>
         </w:tc>
@@ -12802,15 +12312,7 @@
         <w:t xml:space="preserve"> </w:t>
       </w:r>
       <w:r>
-        <w:t xml:space="preserve">tersebut. Elemen sistem disamping berhubungan satu </w:t>
-      </w:r>
-      <w:proofErr w:type="gramStart"/>
-      <w:r>
-        <w:t>sama</w:t>
-      </w:r>
-      <w:proofErr w:type="gramEnd"/>
-      <w:r>
-        <w:t xml:space="preserve"> lain, juga</w:t>
+        <w:t>tersebut. Elemen sistem disamping berhubungan satu sama lain, juga</w:t>
       </w:r>
       <w:r>
         <w:t xml:space="preserve"> </w:t>
@@ -13568,15 +13070,7 @@
         <w:ind w:firstLine="426"/>
       </w:pPr>
       <w:r>
-        <w:t xml:space="preserve">Pada tahapan ini </w:t>
-      </w:r>
-      <w:proofErr w:type="gramStart"/>
-      <w:r>
-        <w:t>akan</w:t>
-      </w:r>
-      <w:proofErr w:type="gramEnd"/>
-      <w:r>
-        <w:t xml:space="preserve"> menggunakan informasi dari tahapan sebelumnya untuk menghasilkan ide-ide, pada </w:t>
+        <w:t xml:space="preserve">Pada tahapan ini akan menggunakan informasi dari tahapan sebelumnya untuk menghasilkan ide-ide, pada </w:t>
       </w:r>
       <w:r>
         <w:rPr>
@@ -13641,23 +13135,7 @@
         <w:t>Prototype</w:t>
       </w:r>
       <w:r>
-        <w:t xml:space="preserve"> dapat juga digunakan untuk pengujian yang dilakukan oleh anggota </w:t>
-      </w:r>
-      <w:proofErr w:type="gramStart"/>
-      <w:r>
-        <w:t>tim</w:t>
-      </w:r>
-      <w:proofErr w:type="gramEnd"/>
-      <w:r>
-        <w:t xml:space="preserve"> sehingga bisa memperbaiki dan juga mengevaluasi ide-ide baru. Pada tahapan ini juga memungkinkan </w:t>
-      </w:r>
-      <w:proofErr w:type="gramStart"/>
-      <w:r>
-        <w:t>tim</w:t>
-      </w:r>
-      <w:proofErr w:type="gramEnd"/>
-      <w:r>
-        <w:t xml:space="preserve"> menemukan masalah dari masingmasing </w:t>
+        <w:t xml:space="preserve"> dapat juga digunakan untuk pengujian yang dilakukan oleh anggota tim sehingga bisa memperbaiki dan juga mengevaluasi ide-ide baru. Pada tahapan ini juga memungkinkan tim menemukan masalah dari masingmasing </w:t>
       </w:r>
       <w:r>
         <w:rPr>
@@ -13708,15 +13186,7 @@
         <w:t>prototype</w:t>
       </w:r>
       <w:r>
-        <w:t xml:space="preserve"> yang dibuat pada tahap sebelumnya </w:t>
-      </w:r>
-      <w:proofErr w:type="gramStart"/>
-      <w:r>
-        <w:t>akan</w:t>
-      </w:r>
-      <w:proofErr w:type="gramEnd"/>
-      <w:r>
-        <w:t xml:space="preserve"> diujicoba untuk melihat seberapa baik </w:t>
+        <w:t xml:space="preserve"> yang dibuat pada tahap sebelumnya akan diujicoba untuk melihat seberapa baik </w:t>
       </w:r>
       <w:r>
         <w:rPr>
@@ -14156,7 +13626,7 @@
                     </wp:anchor>
                   </w:drawing>
                 </mc:Choice>
-                <mc:Fallback xmlns:w16sdtdh="http://schemas.microsoft.com/office/word/2020/wordml/sdtdatahash" xmlns:w16du="http://schemas.microsoft.com/office/word/2023/wordml/word16du" xmlns:w16="http://schemas.microsoft.com/office/word/2018/wordml" xmlns:w16cid="http://schemas.microsoft.com/office/word/2016/wordml/cid" xmlns:w16cex="http://schemas.microsoft.com/office/word/2018/wordml/cex" xmlns:oel="http://schemas.microsoft.com/office/2019/extlst" xmlns:am3d="http://schemas.microsoft.com/office/drawing/2017/model3d" xmlns:aink="http://schemas.microsoft.com/office/drawing/2016/ink" xmlns:cx8="http://schemas.microsoft.com/office/drawing/2016/5/14/chartex" xmlns:cx7="http://schemas.microsoft.com/office/drawing/2016/5/13/chartex" xmlns:cx6="http://schemas.microsoft.com/office/drawing/2016/5/12/chartex" xmlns:cx5="http://schemas.microsoft.com/office/drawing/2016/5/11/chartex" xmlns:cx4="http://schemas.microsoft.com/office/drawing/2016/5/10/chartex" xmlns:cx3="http://schemas.microsoft.com/office/drawing/2016/5/9/chartex" xmlns:cx2="http://schemas.microsoft.com/office/drawing/2015/10/21/chartex">
+                <mc:Fallback>
                   <w:pict>
                     <v:shapetype w14:anchorId="1F095C02" id="_x0000_t116" coordsize="21600,21600" o:spt="116" path="m3475,qx,10800,3475,21600l18125,21600qx21600,10800,18125,xe">
                       <v:stroke joinstyle="miter"/>
@@ -14314,7 +13784,7 @@
                     </wp:anchor>
                   </w:drawing>
                 </mc:Choice>
-                <mc:Fallback xmlns:w16sdtdh="http://schemas.microsoft.com/office/word/2020/wordml/sdtdatahash" xmlns:w16du="http://schemas.microsoft.com/office/word/2023/wordml/word16du" xmlns:w16="http://schemas.microsoft.com/office/word/2018/wordml" xmlns:w16cid="http://schemas.microsoft.com/office/word/2016/wordml/cid" xmlns:w16cex="http://schemas.microsoft.com/office/word/2018/wordml/cex" xmlns:oel="http://schemas.microsoft.com/office/2019/extlst" xmlns:am3d="http://schemas.microsoft.com/office/drawing/2017/model3d" xmlns:aink="http://schemas.microsoft.com/office/drawing/2016/ink" xmlns:cx8="http://schemas.microsoft.com/office/drawing/2016/5/14/chartex" xmlns:cx7="http://schemas.microsoft.com/office/drawing/2016/5/13/chartex" xmlns:cx6="http://schemas.microsoft.com/office/drawing/2016/5/12/chartex" xmlns:cx5="http://schemas.microsoft.com/office/drawing/2016/5/11/chartex" xmlns:cx4="http://schemas.microsoft.com/office/drawing/2016/5/10/chartex" xmlns:cx3="http://schemas.microsoft.com/office/drawing/2016/5/9/chartex" xmlns:cx2="http://schemas.microsoft.com/office/drawing/2015/10/21/chartex">
+                <mc:Fallback>
                   <w:pict>
                     <v:shapetype w14:anchorId="3EAD8A42" id="_x0000_t32" coordsize="21600,21600" o:spt="32" o:oned="t" path="m,l21600,21600e" filled="f">
                       <v:path arrowok="t" fillok="f" o:connecttype="none"/>
@@ -14482,7 +13952,7 @@
                     </wp:anchor>
                   </w:drawing>
                 </mc:Choice>
-                <mc:Fallback xmlns:w16sdtdh="http://schemas.microsoft.com/office/word/2020/wordml/sdtdatahash" xmlns:w16du="http://schemas.microsoft.com/office/word/2023/wordml/word16du" xmlns:w16="http://schemas.microsoft.com/office/word/2018/wordml" xmlns:w16cid="http://schemas.microsoft.com/office/word/2016/wordml/cid" xmlns:w16cex="http://schemas.microsoft.com/office/word/2018/wordml/cex" xmlns:oel="http://schemas.microsoft.com/office/2019/extlst" xmlns:am3d="http://schemas.microsoft.com/office/drawing/2017/model3d" xmlns:aink="http://schemas.microsoft.com/office/drawing/2016/ink" xmlns:cx8="http://schemas.microsoft.com/office/drawing/2016/5/14/chartex" xmlns:cx7="http://schemas.microsoft.com/office/drawing/2016/5/13/chartex" xmlns:cx6="http://schemas.microsoft.com/office/drawing/2016/5/12/chartex" xmlns:cx5="http://schemas.microsoft.com/office/drawing/2016/5/11/chartex" xmlns:cx4="http://schemas.microsoft.com/office/drawing/2016/5/10/chartex" xmlns:cx3="http://schemas.microsoft.com/office/drawing/2016/5/9/chartex" xmlns:cx2="http://schemas.microsoft.com/office/drawing/2015/10/21/chartex">
+                <mc:Fallback>
                   <w:pict>
                     <v:shapetype w14:anchorId="0C36A565" id="_x0000_t109" coordsize="21600,21600" o:spt="109" path="m,l,21600r21600,l21600,xe">
                       <v:stroke joinstyle="miter"/>
@@ -14649,7 +14119,7 @@
                     </wp:anchor>
                   </w:drawing>
                 </mc:Choice>
-                <mc:Fallback xmlns:w16sdtdh="http://schemas.microsoft.com/office/word/2020/wordml/sdtdatahash" xmlns:w16du="http://schemas.microsoft.com/office/word/2023/wordml/word16du" xmlns:w16="http://schemas.microsoft.com/office/word/2018/wordml" xmlns:w16cid="http://schemas.microsoft.com/office/word/2016/wordml/cid" xmlns:w16cex="http://schemas.microsoft.com/office/word/2018/wordml/cex" xmlns:oel="http://schemas.microsoft.com/office/2019/extlst" xmlns:am3d="http://schemas.microsoft.com/office/drawing/2017/model3d" xmlns:aink="http://schemas.microsoft.com/office/drawing/2016/ink" xmlns:cx8="http://schemas.microsoft.com/office/drawing/2016/5/14/chartex" xmlns:cx7="http://schemas.microsoft.com/office/drawing/2016/5/13/chartex" xmlns:cx6="http://schemas.microsoft.com/office/drawing/2016/5/12/chartex" xmlns:cx5="http://schemas.microsoft.com/office/drawing/2016/5/11/chartex" xmlns:cx4="http://schemas.microsoft.com/office/drawing/2016/5/10/chartex" xmlns:cx3="http://schemas.microsoft.com/office/drawing/2016/5/9/chartex" xmlns:cx2="http://schemas.microsoft.com/office/drawing/2015/10/21/chartex">
+                <mc:Fallback>
                   <w:pict>
                     <v:shapetype w14:anchorId="2608AE8F" id="_x0000_t111" coordsize="21600,21600" o:spt="111" path="m4321,l21600,,17204,21600,,21600xe">
                       <v:stroke joinstyle="miter"/>
@@ -14816,7 +14286,7 @@
                     </wp:anchor>
                   </w:drawing>
                 </mc:Choice>
-                <mc:Fallback xmlns:w16sdtdh="http://schemas.microsoft.com/office/word/2020/wordml/sdtdatahash" xmlns:w16du="http://schemas.microsoft.com/office/word/2023/wordml/word16du" xmlns:w16="http://schemas.microsoft.com/office/word/2018/wordml" xmlns:w16cid="http://schemas.microsoft.com/office/word/2016/wordml/cid" xmlns:w16cex="http://schemas.microsoft.com/office/word/2018/wordml/cex" xmlns:oel="http://schemas.microsoft.com/office/2019/extlst" xmlns:am3d="http://schemas.microsoft.com/office/drawing/2017/model3d" xmlns:aink="http://schemas.microsoft.com/office/drawing/2016/ink" xmlns:cx8="http://schemas.microsoft.com/office/drawing/2016/5/14/chartex" xmlns:cx7="http://schemas.microsoft.com/office/drawing/2016/5/13/chartex" xmlns:cx6="http://schemas.microsoft.com/office/drawing/2016/5/12/chartex" xmlns:cx5="http://schemas.microsoft.com/office/drawing/2016/5/11/chartex" xmlns:cx4="http://schemas.microsoft.com/office/drawing/2016/5/10/chartex" xmlns:cx3="http://schemas.microsoft.com/office/drawing/2016/5/9/chartex" xmlns:cx2="http://schemas.microsoft.com/office/drawing/2015/10/21/chartex">
+                <mc:Fallback>
                   <w:pict>
                     <v:shapetype w14:anchorId="7E482987" id="_x0000_t112" coordsize="21600,21600" o:spt="112" path="m,l,21600r21600,l21600,xem2610,nfl2610,21600em18990,nfl18990,21600e">
                       <v:stroke joinstyle="miter"/>
@@ -14983,7 +14453,7 @@
                     </wp:anchor>
                   </w:drawing>
                 </mc:Choice>
-                <mc:Fallback xmlns:w16sdtdh="http://schemas.microsoft.com/office/word/2020/wordml/sdtdatahash" xmlns:w16du="http://schemas.microsoft.com/office/word/2023/wordml/word16du" xmlns:w16="http://schemas.microsoft.com/office/word/2018/wordml" xmlns:w16cid="http://schemas.microsoft.com/office/word/2016/wordml/cid" xmlns:w16cex="http://schemas.microsoft.com/office/word/2018/wordml/cex" xmlns:oel="http://schemas.microsoft.com/office/2019/extlst" xmlns:am3d="http://schemas.microsoft.com/office/drawing/2017/model3d" xmlns:aink="http://schemas.microsoft.com/office/drawing/2016/ink" xmlns:cx8="http://schemas.microsoft.com/office/drawing/2016/5/14/chartex" xmlns:cx7="http://schemas.microsoft.com/office/drawing/2016/5/13/chartex" xmlns:cx6="http://schemas.microsoft.com/office/drawing/2016/5/12/chartex" xmlns:cx5="http://schemas.microsoft.com/office/drawing/2016/5/11/chartex" xmlns:cx4="http://schemas.microsoft.com/office/drawing/2016/5/10/chartex" xmlns:cx3="http://schemas.microsoft.com/office/drawing/2016/5/9/chartex" xmlns:cx2="http://schemas.microsoft.com/office/drawing/2015/10/21/chartex">
+                <mc:Fallback>
                   <w:pict>
                     <v:shapetype w14:anchorId="3FDF6006" id="_x0000_t110" coordsize="21600,21600" o:spt="110" path="m10800,l,10800,10800,21600,21600,10800xe">
                       <v:stroke joinstyle="miter"/>
@@ -15156,7 +14626,7 @@
                     </wp:anchor>
                   </w:drawing>
                 </mc:Choice>
-                <mc:Fallback xmlns:w16sdtdh="http://schemas.microsoft.com/office/word/2020/wordml/sdtdatahash" xmlns:w16du="http://schemas.microsoft.com/office/word/2023/wordml/word16du" xmlns:w16="http://schemas.microsoft.com/office/word/2018/wordml" xmlns:w16cid="http://schemas.microsoft.com/office/word/2016/wordml/cid" xmlns:w16cex="http://schemas.microsoft.com/office/word/2018/wordml/cex" xmlns:oel="http://schemas.microsoft.com/office/2019/extlst" xmlns:am3d="http://schemas.microsoft.com/office/drawing/2017/model3d" xmlns:aink="http://schemas.microsoft.com/office/drawing/2016/ink" xmlns:cx8="http://schemas.microsoft.com/office/drawing/2016/5/14/chartex" xmlns:cx7="http://schemas.microsoft.com/office/drawing/2016/5/13/chartex" xmlns:cx6="http://schemas.microsoft.com/office/drawing/2016/5/12/chartex" xmlns:cx5="http://schemas.microsoft.com/office/drawing/2016/5/11/chartex" xmlns:cx4="http://schemas.microsoft.com/office/drawing/2016/5/10/chartex" xmlns:cx3="http://schemas.microsoft.com/office/drawing/2016/5/9/chartex" xmlns:cx2="http://schemas.microsoft.com/office/drawing/2015/10/21/chartex">
+                <mc:Fallback>
                   <w:pict>
                     <v:shapetype w14:anchorId="675A3CB7" id="_x0000_t120" coordsize="21600,21600" o:spt="120" path="m10800,qx,10800,10800,21600,21600,10800,10800,xe">
                       <v:path gradientshapeok="t" o:connecttype="custom" o:connectlocs="10800,0;3163,3163;0,10800;3163,18437;10800,21600;18437,18437;21600,10800;18437,3163" textboxrect="3163,3163,18437,18437"/>
@@ -15323,7 +14793,7 @@
                     </wp:anchor>
                   </w:drawing>
                 </mc:Choice>
-                <mc:Fallback xmlns:w16sdtdh="http://schemas.microsoft.com/office/word/2020/wordml/sdtdatahash" xmlns:w16du="http://schemas.microsoft.com/office/word/2023/wordml/word16du" xmlns:w16="http://schemas.microsoft.com/office/word/2018/wordml" xmlns:w16cid="http://schemas.microsoft.com/office/word/2016/wordml/cid" xmlns:w16cex="http://schemas.microsoft.com/office/word/2018/wordml/cex" xmlns:oel="http://schemas.microsoft.com/office/2019/extlst" xmlns:am3d="http://schemas.microsoft.com/office/drawing/2017/model3d" xmlns:aink="http://schemas.microsoft.com/office/drawing/2016/ink" xmlns:cx8="http://schemas.microsoft.com/office/drawing/2016/5/14/chartex" xmlns:cx7="http://schemas.microsoft.com/office/drawing/2016/5/13/chartex" xmlns:cx6="http://schemas.microsoft.com/office/drawing/2016/5/12/chartex" xmlns:cx5="http://schemas.microsoft.com/office/drawing/2016/5/11/chartex" xmlns:cx4="http://schemas.microsoft.com/office/drawing/2016/5/10/chartex" xmlns:cx3="http://schemas.microsoft.com/office/drawing/2016/5/9/chartex" xmlns:cx2="http://schemas.microsoft.com/office/drawing/2015/10/21/chartex">
+                <mc:Fallback>
                   <w:pict>
                     <v:shapetype w14:anchorId="7F5A9E32" id="_x0000_t177" coordsize="21600,21600" o:spt="177" path="m,l21600,r,17255l10800,21600,,17255xe">
                       <v:stroke joinstyle="miter"/>
@@ -15490,7 +14960,7 @@
                     </wp:anchor>
                   </w:drawing>
                 </mc:Choice>
-                <mc:Fallback xmlns:w16sdtdh="http://schemas.microsoft.com/office/word/2020/wordml/sdtdatahash" xmlns:w16du="http://schemas.microsoft.com/office/word/2023/wordml/word16du" xmlns:w16="http://schemas.microsoft.com/office/word/2018/wordml" xmlns:w16cid="http://schemas.microsoft.com/office/word/2016/wordml/cid" xmlns:w16cex="http://schemas.microsoft.com/office/word/2018/wordml/cex" xmlns:oel="http://schemas.microsoft.com/office/2019/extlst" xmlns:am3d="http://schemas.microsoft.com/office/drawing/2017/model3d" xmlns:aink="http://schemas.microsoft.com/office/drawing/2016/ink" xmlns:cx8="http://schemas.microsoft.com/office/drawing/2016/5/14/chartex" xmlns:cx7="http://schemas.microsoft.com/office/drawing/2016/5/13/chartex" xmlns:cx6="http://schemas.microsoft.com/office/drawing/2016/5/12/chartex" xmlns:cx5="http://schemas.microsoft.com/office/drawing/2016/5/11/chartex" xmlns:cx4="http://schemas.microsoft.com/office/drawing/2016/5/10/chartex" xmlns:cx3="http://schemas.microsoft.com/office/drawing/2016/5/9/chartex" xmlns:cx2="http://schemas.microsoft.com/office/drawing/2015/10/21/chartex">
+                <mc:Fallback>
                   <w:pict>
                     <v:shapetype w14:anchorId="15EC2888" id="_x0000_t114" coordsize="21600,21600" o:spt="114" path="m,20172v945,400,1887,628,2795,913c3587,21312,4342,21370,5060,21597v2037,,2567,-227,3095,-285c8722,21197,9325,20970,9855,20800v490,-228,945,-400,1472,-740c11817,19887,12347,19660,12875,19375v567,-228,1095,-513,1700,-740c15177,18462,15782,18122,16537,17950v718,-113,1398,-398,2228,-513c19635,17437,20577,17322,21597,17322l21597,,,xe">
                       <v:stroke joinstyle="miter"/>
@@ -15663,7 +15133,7 @@
                     </wp:anchor>
                   </w:drawing>
                 </mc:Choice>
-                <mc:Fallback xmlns:w16sdtdh="http://schemas.microsoft.com/office/word/2020/wordml/sdtdatahash" xmlns:w16du="http://schemas.microsoft.com/office/word/2023/wordml/word16du" xmlns:w16="http://schemas.microsoft.com/office/word/2018/wordml" xmlns:w16cid="http://schemas.microsoft.com/office/word/2016/wordml/cid" xmlns:w16cex="http://schemas.microsoft.com/office/word/2018/wordml/cex" xmlns:oel="http://schemas.microsoft.com/office/2019/extlst" xmlns:am3d="http://schemas.microsoft.com/office/drawing/2017/model3d" xmlns:aink="http://schemas.microsoft.com/office/drawing/2016/ink" xmlns:cx8="http://schemas.microsoft.com/office/drawing/2016/5/14/chartex" xmlns:cx7="http://schemas.microsoft.com/office/drawing/2016/5/13/chartex" xmlns:cx6="http://schemas.microsoft.com/office/drawing/2016/5/12/chartex" xmlns:cx5="http://schemas.microsoft.com/office/drawing/2016/5/11/chartex" xmlns:cx4="http://schemas.microsoft.com/office/drawing/2016/5/10/chartex" xmlns:cx3="http://schemas.microsoft.com/office/drawing/2016/5/9/chartex" xmlns:cx2="http://schemas.microsoft.com/office/drawing/2015/10/21/chartex">
+                <mc:Fallback>
                   <w:pict>
                     <v:shapetype w14:anchorId="35816B5C" id="_x0000_t132" coordsize="21600,21600" o:spt="132" path="m10800,qx,3391l,18209qy10800,21600,21600,18209l21600,3391qy10800,xem,3391nfqy10800,6782,21600,3391e">
                       <v:path o:extrusionok="f" gradientshapeok="t" o:connecttype="custom" o:connectlocs="10800,6782;10800,0;0,10800;10800,21600;21600,10800" o:connectangles="270,270,180,90,0" textboxrect="0,6782,21600,18209"/>
@@ -15831,7 +15301,7 @@
                     </wp:anchor>
                   </w:drawing>
                 </mc:Choice>
-                <mc:Fallback xmlns:w16sdtdh="http://schemas.microsoft.com/office/word/2020/wordml/sdtdatahash" xmlns:w16du="http://schemas.microsoft.com/office/word/2023/wordml/word16du" xmlns:w16="http://schemas.microsoft.com/office/word/2018/wordml" xmlns:w16cid="http://schemas.microsoft.com/office/word/2016/wordml/cid" xmlns:w16cex="http://schemas.microsoft.com/office/word/2018/wordml/cex" xmlns:oel="http://schemas.microsoft.com/office/2019/extlst" xmlns:am3d="http://schemas.microsoft.com/office/drawing/2017/model3d" xmlns:aink="http://schemas.microsoft.com/office/drawing/2016/ink" xmlns:cx8="http://schemas.microsoft.com/office/drawing/2016/5/14/chartex" xmlns:cx7="http://schemas.microsoft.com/office/drawing/2016/5/13/chartex" xmlns:cx6="http://schemas.microsoft.com/office/drawing/2016/5/12/chartex" xmlns:cx5="http://schemas.microsoft.com/office/drawing/2016/5/11/chartex" xmlns:cx4="http://schemas.microsoft.com/office/drawing/2016/5/10/chartex" xmlns:cx3="http://schemas.microsoft.com/office/drawing/2016/5/9/chartex" xmlns:cx2="http://schemas.microsoft.com/office/drawing/2015/10/21/chartex">
+                <mc:Fallback>
                   <w:pict>
                     <v:shapetype w14:anchorId="6B8481A5" id="_x0000_t133" coordsize="21600,21600" o:spt="133" path="m21600,10800qy18019,21600l3581,21600qx,10800,3581,l18019,qx21600,10800xem18019,21600nfqx14438,10800,18019,e">
                       <v:path o:extrusionok="f" gradientshapeok="t" o:connecttype="custom" o:connectlocs="10800,0;0,10800;10800,21600;14438,10800;21600,10800" o:connectangles="270,180,90,0,0" textboxrect="3581,0,14438,21600"/>
@@ -15998,7 +15468,7 @@
                     </wp:anchor>
                   </w:drawing>
                 </mc:Choice>
-                <mc:Fallback xmlns:w16sdtdh="http://schemas.microsoft.com/office/word/2020/wordml/sdtdatahash" xmlns:w16du="http://schemas.microsoft.com/office/word/2023/wordml/word16du" xmlns:w16="http://schemas.microsoft.com/office/word/2018/wordml" xmlns:w16cid="http://schemas.microsoft.com/office/word/2016/wordml/cid" xmlns:w16cex="http://schemas.microsoft.com/office/word/2018/wordml/cex" xmlns:oel="http://schemas.microsoft.com/office/2019/extlst" xmlns:am3d="http://schemas.microsoft.com/office/drawing/2017/model3d" xmlns:aink="http://schemas.microsoft.com/office/drawing/2016/ink" xmlns:cx8="http://schemas.microsoft.com/office/drawing/2016/5/14/chartex" xmlns:cx7="http://schemas.microsoft.com/office/drawing/2016/5/13/chartex" xmlns:cx6="http://schemas.microsoft.com/office/drawing/2016/5/12/chartex" xmlns:cx5="http://schemas.microsoft.com/office/drawing/2016/5/11/chartex" xmlns:cx4="http://schemas.microsoft.com/office/drawing/2016/5/10/chartex" xmlns:cx3="http://schemas.microsoft.com/office/drawing/2016/5/9/chartex" xmlns:cx2="http://schemas.microsoft.com/office/drawing/2015/10/21/chartex">
+                <mc:Fallback>
                   <w:pict>
                     <v:shapetype w14:anchorId="69AF721D" id="_x0000_t131" coordsize="21600,21600" o:spt="131" path="ar,,21600,21600,18685,18165,10677,21597l20990,21597r,-3432xe">
                       <v:stroke joinstyle="miter"/>
@@ -16165,7 +15635,7 @@
                     </wp:anchor>
                   </w:drawing>
                 </mc:Choice>
-                <mc:Fallback xmlns:w16sdtdh="http://schemas.microsoft.com/office/word/2020/wordml/sdtdatahash" xmlns:w16du="http://schemas.microsoft.com/office/word/2023/wordml/word16du" xmlns:w16="http://schemas.microsoft.com/office/word/2018/wordml" xmlns:w16cid="http://schemas.microsoft.com/office/word/2016/wordml/cid" xmlns:w16cex="http://schemas.microsoft.com/office/word/2018/wordml/cex" xmlns:oel="http://schemas.microsoft.com/office/2019/extlst" xmlns:am3d="http://schemas.microsoft.com/office/drawing/2017/model3d" xmlns:aink="http://schemas.microsoft.com/office/drawing/2016/ink" xmlns:cx8="http://schemas.microsoft.com/office/drawing/2016/5/14/chartex" xmlns:cx7="http://schemas.microsoft.com/office/drawing/2016/5/13/chartex" xmlns:cx6="http://schemas.microsoft.com/office/drawing/2016/5/12/chartex" xmlns:cx5="http://schemas.microsoft.com/office/drawing/2016/5/11/chartex" xmlns:cx4="http://schemas.microsoft.com/office/drawing/2016/5/10/chartex" xmlns:cx3="http://schemas.microsoft.com/office/drawing/2016/5/9/chartex" xmlns:cx2="http://schemas.microsoft.com/office/drawing/2015/10/21/chartex">
+                <mc:Fallback>
                   <w:pict>
                     <v:shapetype w14:anchorId="19918383" id="_x0000_t130" coordsize="21600,21600" o:spt="130" path="m3600,21597c2662,21202,1837,20075,1087,18440,487,16240,75,13590,,10770,75,8007,487,5412,1087,3045,1837,1465,2662,337,3600,l21597,v-937,337,-1687,1465,-2512,3045c18485,5412,18072,8007,17997,10770v75,2820,488,5470,1088,7670c19910,20075,20660,21202,21597,21597xe">
                       <v:stroke joinstyle="miter"/>
@@ -16332,7 +15802,7 @@
                     </wp:anchor>
                   </w:drawing>
                 </mc:Choice>
-                <mc:Fallback xmlns:w16sdtdh="http://schemas.microsoft.com/office/word/2020/wordml/sdtdatahash" xmlns:w16du="http://schemas.microsoft.com/office/word/2023/wordml/word16du" xmlns:w16="http://schemas.microsoft.com/office/word/2018/wordml" xmlns:w16cid="http://schemas.microsoft.com/office/word/2016/wordml/cid" xmlns:w16cex="http://schemas.microsoft.com/office/word/2018/wordml/cex" xmlns:oel="http://schemas.microsoft.com/office/2019/extlst" xmlns:am3d="http://schemas.microsoft.com/office/drawing/2017/model3d" xmlns:aink="http://schemas.microsoft.com/office/drawing/2016/ink" xmlns:cx8="http://schemas.microsoft.com/office/drawing/2016/5/14/chartex" xmlns:cx7="http://schemas.microsoft.com/office/drawing/2016/5/13/chartex" xmlns:cx6="http://schemas.microsoft.com/office/drawing/2016/5/12/chartex" xmlns:cx5="http://schemas.microsoft.com/office/drawing/2016/5/11/chartex" xmlns:cx4="http://schemas.microsoft.com/office/drawing/2016/5/10/chartex" xmlns:cx3="http://schemas.microsoft.com/office/drawing/2016/5/9/chartex" xmlns:cx2="http://schemas.microsoft.com/office/drawing/2015/10/21/chartex">
+                <mc:Fallback>
                   <w:pict>
                     <v:shapetype w14:anchorId="053FC33E" id="_x0000_t117" coordsize="21600,21600" o:spt="117" path="m4353,l17214,r4386,10800l17214,21600r-12861,l,10800xe">
                       <v:stroke joinstyle="miter"/>
@@ -16499,7 +15969,7 @@
                     </wp:anchor>
                   </w:drawing>
                 </mc:Choice>
-                <mc:Fallback xmlns:w16sdtdh="http://schemas.microsoft.com/office/word/2020/wordml/sdtdatahash" xmlns:w16du="http://schemas.microsoft.com/office/word/2023/wordml/word16du" xmlns:w16="http://schemas.microsoft.com/office/word/2018/wordml" xmlns:w16cid="http://schemas.microsoft.com/office/word/2016/wordml/cid" xmlns:w16cex="http://schemas.microsoft.com/office/word/2018/wordml/cex" xmlns:oel="http://schemas.microsoft.com/office/2019/extlst" xmlns:am3d="http://schemas.microsoft.com/office/drawing/2017/model3d" xmlns:aink="http://schemas.microsoft.com/office/drawing/2016/ink" xmlns:cx8="http://schemas.microsoft.com/office/drawing/2016/5/14/chartex" xmlns:cx7="http://schemas.microsoft.com/office/drawing/2016/5/13/chartex" xmlns:cx6="http://schemas.microsoft.com/office/drawing/2016/5/12/chartex" xmlns:cx5="http://schemas.microsoft.com/office/drawing/2016/5/11/chartex" xmlns:cx4="http://schemas.microsoft.com/office/drawing/2016/5/10/chartex" xmlns:cx3="http://schemas.microsoft.com/office/drawing/2016/5/9/chartex" xmlns:cx2="http://schemas.microsoft.com/office/drawing/2015/10/21/chartex">
+                <mc:Fallback>
                   <w:pict>
                     <v:shapetype w14:anchorId="7FC14D9F" id="_x0000_t122" coordsize="21600,21600" o:spt="122" path="m21597,19450v-225,-558,-750,-1073,-1650,-1545c18897,17605,17585,17347,16197,17260v-1500,87,-2700,345,-3787,645c11472,18377,10910,18892,10800,19450v-188,515,-750,1075,-1613,1460c8100,21210,6825,21425,5400,21597,3937,21425,2700,21210,1612,20910,675,20525,150,19965,,19450l,2147v150,558,675,1073,1612,1460c2700,3950,3937,4165,5400,4337,6825,4165,8100,3950,9187,3607v863,-387,1425,-902,1613,-1460c10910,1632,11472,1072,12410,600,13497,300,14697,85,16197,v1388,85,2700,300,3750,600c20847,1072,21372,1632,21597,2147xe">
                       <v:stroke joinstyle="miter"/>
@@ -16666,7 +16136,7 @@
                     </wp:anchor>
                   </w:drawing>
                 </mc:Choice>
-                <mc:Fallback xmlns:w16sdtdh="http://schemas.microsoft.com/office/word/2020/wordml/sdtdatahash" xmlns:w16du="http://schemas.microsoft.com/office/word/2023/wordml/word16du" xmlns:w16="http://schemas.microsoft.com/office/word/2018/wordml" xmlns:w16cid="http://schemas.microsoft.com/office/word/2016/wordml/cid" xmlns:w16cex="http://schemas.microsoft.com/office/word/2018/wordml/cex" xmlns:oel="http://schemas.microsoft.com/office/2019/extlst" xmlns:am3d="http://schemas.microsoft.com/office/drawing/2017/model3d" xmlns:aink="http://schemas.microsoft.com/office/drawing/2016/ink" xmlns:cx8="http://schemas.microsoft.com/office/drawing/2016/5/14/chartex" xmlns:cx7="http://schemas.microsoft.com/office/drawing/2016/5/13/chartex" xmlns:cx6="http://schemas.microsoft.com/office/drawing/2016/5/12/chartex" xmlns:cx5="http://schemas.microsoft.com/office/drawing/2016/5/11/chartex" xmlns:cx4="http://schemas.microsoft.com/office/drawing/2016/5/10/chartex" xmlns:cx3="http://schemas.microsoft.com/office/drawing/2016/5/9/chartex" xmlns:cx2="http://schemas.microsoft.com/office/drawing/2015/10/21/chartex">
+                <mc:Fallback>
                   <w:pict>
                     <v:shapetype w14:anchorId="1D205488" id="_x0000_t118" coordsize="21600,21600" o:spt="118" path="m,4292l21600,r,21600l,21600xe">
                       <v:stroke joinstyle="miter"/>
@@ -16833,7 +16303,7 @@
                     </wp:anchor>
                   </w:drawing>
                 </mc:Choice>
-                <mc:Fallback xmlns:w16sdtdh="http://schemas.microsoft.com/office/word/2020/wordml/sdtdatahash" xmlns:w16du="http://schemas.microsoft.com/office/word/2023/wordml/word16du" xmlns:w16="http://schemas.microsoft.com/office/word/2018/wordml" xmlns:w16cid="http://schemas.microsoft.com/office/word/2016/wordml/cid" xmlns:w16cex="http://schemas.microsoft.com/office/word/2018/wordml/cex" xmlns:oel="http://schemas.microsoft.com/office/2019/extlst" xmlns:am3d="http://schemas.microsoft.com/office/drawing/2017/model3d" xmlns:aink="http://schemas.microsoft.com/office/drawing/2016/ink" xmlns:cx8="http://schemas.microsoft.com/office/drawing/2016/5/14/chartex" xmlns:cx7="http://schemas.microsoft.com/office/drawing/2016/5/13/chartex" xmlns:cx6="http://schemas.microsoft.com/office/drawing/2016/5/12/chartex" xmlns:cx5="http://schemas.microsoft.com/office/drawing/2016/5/11/chartex" xmlns:cx4="http://schemas.microsoft.com/office/drawing/2016/5/10/chartex" xmlns:cx3="http://schemas.microsoft.com/office/drawing/2016/5/9/chartex" xmlns:cx2="http://schemas.microsoft.com/office/drawing/2015/10/21/chartex">
+                <mc:Fallback>
                   <w:pict>
                     <v:shapetype w14:anchorId="04E9C417" id="_x0000_t134" coordsize="21600,21600" o:spt="134" path="m17955,v862,282,1877,1410,2477,3045c21035,5357,21372,7895,21597,10827v-225,2763,-562,5300,-1165,7613c19832,20132,18817,21260,17955,21597r-14388,l,10827,3567,xe">
                       <v:stroke joinstyle="miter"/>
@@ -17006,7 +16476,7 @@
                     </wp:anchor>
                   </w:drawing>
                 </mc:Choice>
-                <mc:Fallback xmlns:w16sdtdh="http://schemas.microsoft.com/office/word/2020/wordml/sdtdatahash" xmlns:w16du="http://schemas.microsoft.com/office/word/2023/wordml/word16du" xmlns:w16="http://schemas.microsoft.com/office/word/2018/wordml" xmlns:w16cid="http://schemas.microsoft.com/office/word/2016/wordml/cid" xmlns:w16cex="http://schemas.microsoft.com/office/word/2018/wordml/cex" xmlns:oel="http://schemas.microsoft.com/office/2019/extlst" xmlns:am3d="http://schemas.microsoft.com/office/drawing/2017/model3d" xmlns:aink="http://schemas.microsoft.com/office/drawing/2016/ink" xmlns:cx8="http://schemas.microsoft.com/office/drawing/2016/5/14/chartex" xmlns:cx7="http://schemas.microsoft.com/office/drawing/2016/5/13/chartex" xmlns:cx6="http://schemas.microsoft.com/office/drawing/2016/5/12/chartex" xmlns:cx5="http://schemas.microsoft.com/office/drawing/2016/5/11/chartex" xmlns:cx4="http://schemas.microsoft.com/office/drawing/2016/5/10/chartex" xmlns:cx3="http://schemas.microsoft.com/office/drawing/2016/5/9/chartex" xmlns:cx2="http://schemas.microsoft.com/office/drawing/2015/10/21/chartex">
+                <mc:Fallback>
                   <w:pict>
                     <v:shapetype w14:anchorId="0DC27F62" id="_x0000_t119" coordsize="21600,21600" o:spt="119" path="m,l21600,,17240,21600r-12880,xe">
                       <v:stroke joinstyle="miter"/>
@@ -17114,15 +16584,7 @@
         <w:t xml:space="preserve">. </w:t>
       </w:r>
       <w:r>
-        <w:t xml:space="preserve">UML merupakan kumpulan tata </w:t>
-      </w:r>
-      <w:proofErr w:type="gramStart"/>
-      <w:r>
-        <w:t>cara</w:t>
-      </w:r>
-      <w:proofErr w:type="gramEnd"/>
-      <w:r>
-        <w:t xml:space="preserve"> yang dipergunakan untuk mengkategorikan sebuah perangkat lunak berbasis obyek.</w:t>
+        <w:t>UML merupakan kumpulan tata cara yang dipergunakan untuk mengkategorikan sebuah perangkat lunak berbasis obyek.</w:t>
       </w:r>
       <w:r>
         <w:t xml:space="preserve"> Sementara menurut</w:t>
@@ -17151,13 +16613,8 @@
       <w:r>
         <w:t xml:space="preserve">. </w:t>
       </w:r>
-      <w:proofErr w:type="gramStart"/>
-      <w:r>
-        <w:t>merupakan</w:t>
-      </w:r>
-      <w:proofErr w:type="gramEnd"/>
-      <w:r>
-        <w:t xml:space="preserve"> sebuah bahasa pemodelan yang sudah menjadi standar dalam industri perangkat lunak yang digunakan untuk merancang, memvisualisasi &amp; mendokumentasikan sistem </w:t>
+      <w:r>
+        <w:t xml:space="preserve">merupakan sebuah bahasa pemodelan yang sudah menjadi standar dalam industri perangkat lunak yang digunakan untuk merancang, memvisualisasi &amp; mendokumentasikan sistem </w:t>
       </w:r>
       <w:r>
         <w:rPr>
@@ -17239,15 +16696,7 @@
         <w:t>Use case diagram</w:t>
       </w:r>
       <w:r>
-        <w:t xml:space="preserve"> adalah salah satu metode penggambaran interaksi antara sistem dengan aktor atau user yang </w:t>
-      </w:r>
-      <w:proofErr w:type="gramStart"/>
-      <w:r>
-        <w:t>akan</w:t>
-      </w:r>
-      <w:proofErr w:type="gramEnd"/>
-      <w:r>
-        <w:t xml:space="preserve"> mengguanakan sistem tersebut. Pada </w:t>
+        <w:t xml:space="preserve"> adalah salah satu metode penggambaran interaksi antara sistem dengan aktor atau user yang akan mengguanakan sistem tersebut. Pada </w:t>
       </w:r>
       <w:r>
         <w:rPr>
@@ -17257,15 +16706,7 @@
         <w:t>use case diagram</w:t>
       </w:r>
       <w:r>
-        <w:t xml:space="preserve"> juga menggambarkan secara kasar kelakuan user terhadap sistem yang dibangun dan fungsi </w:t>
-      </w:r>
-      <w:proofErr w:type="gramStart"/>
-      <w:r>
-        <w:t>apa</w:t>
-      </w:r>
-      <w:proofErr w:type="gramEnd"/>
-      <w:r>
-        <w:t xml:space="preserve"> saja yang ada pada sistem terebut yang dapat dilakukan oleh pengguna aplikasi.</w:t>
+        <w:t xml:space="preserve"> juga menggambarkan secara kasar kelakuan user terhadap sistem yang dibangun dan fungsi apa saja yang ada pada sistem terebut yang dapat dilakukan oleh pengguna aplikasi.</w:t>
       </w:r>
     </w:p>
     <w:p>
@@ -18252,7 +17693,7 @@
                     </wp:anchor>
                   </w:drawing>
                 </mc:Choice>
-                <mc:Fallback xmlns:w16sdtdh="http://schemas.microsoft.com/office/word/2020/wordml/sdtdatahash" xmlns:w16du="http://schemas.microsoft.com/office/word/2023/wordml/word16du" xmlns:w16="http://schemas.microsoft.com/office/word/2018/wordml" xmlns:w16cid="http://schemas.microsoft.com/office/word/2016/wordml/cid" xmlns:w16cex="http://schemas.microsoft.com/office/word/2018/wordml/cex" xmlns:oel="http://schemas.microsoft.com/office/2019/extlst" xmlns:am3d="http://schemas.microsoft.com/office/drawing/2017/model3d" xmlns:aink="http://schemas.microsoft.com/office/drawing/2016/ink" xmlns:cx8="http://schemas.microsoft.com/office/drawing/2016/5/14/chartex" xmlns:cx7="http://schemas.microsoft.com/office/drawing/2016/5/13/chartex" xmlns:cx6="http://schemas.microsoft.com/office/drawing/2016/5/12/chartex" xmlns:cx5="http://schemas.microsoft.com/office/drawing/2016/5/11/chartex" xmlns:cx4="http://schemas.microsoft.com/office/drawing/2016/5/10/chartex" xmlns:cx3="http://schemas.microsoft.com/office/drawing/2016/5/9/chartex" xmlns:cx2="http://schemas.microsoft.com/office/drawing/2015/10/21/chartex">
+                <mc:Fallback>
                   <w:pict>
                     <v:line w14:anchorId="7CD0EAA0" id="Straight Connector 132" o:spid="_x0000_s1026" style="position:absolute;z-index:251678720;visibility:visible;mso-wrap-style:square;mso-width-percent:0;mso-height-percent:0;mso-wrap-distance-left:9pt;mso-wrap-distance-top:-3e-5mm;mso-wrap-distance-right:9pt;mso-wrap-distance-bottom:-3e-5mm;mso-position-horizontal:absolute;mso-position-horizontal-relative:text;mso-position-vertical:absolute;mso-position-vertical-relative:text;mso-width-percent:0;mso-height-percent:0;mso-width-relative:margin;mso-height-relative:margin" from="13.7pt,8.75pt" to="79.65pt,8.75pt" o:gfxdata="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" strokecolor="black [3213]" strokeweight="1.5pt">
                       <v:stroke joinstyle="miter"/>
@@ -18416,7 +17857,7 @@
                     </wp:anchor>
                   </w:drawing>
                 </mc:Choice>
-                <mc:Fallback xmlns:w16sdtdh="http://schemas.microsoft.com/office/word/2020/wordml/sdtdatahash" xmlns:w16du="http://schemas.microsoft.com/office/word/2023/wordml/word16du" xmlns:w16="http://schemas.microsoft.com/office/word/2018/wordml" xmlns:w16cid="http://schemas.microsoft.com/office/word/2016/wordml/cid" xmlns:w16cex="http://schemas.microsoft.com/office/word/2018/wordml/cex" xmlns:oel="http://schemas.microsoft.com/office/2019/extlst" xmlns:am3d="http://schemas.microsoft.com/office/drawing/2017/model3d" xmlns:aink="http://schemas.microsoft.com/office/drawing/2016/ink" xmlns:cx8="http://schemas.microsoft.com/office/drawing/2016/5/14/chartex" xmlns:cx7="http://schemas.microsoft.com/office/drawing/2016/5/13/chartex" xmlns:cx6="http://schemas.microsoft.com/office/drawing/2016/5/12/chartex" xmlns:cx5="http://schemas.microsoft.com/office/drawing/2016/5/11/chartex" xmlns:cx4="http://schemas.microsoft.com/office/drawing/2016/5/10/chartex" xmlns:cx3="http://schemas.microsoft.com/office/drawing/2016/5/9/chartex" xmlns:cx2="http://schemas.microsoft.com/office/drawing/2015/10/21/chartex">
+                <mc:Fallback>
                   <w:pict>
                     <v:rect w14:anchorId="604FE257" id="Rectangle 131" o:spid="_x0000_s1026" style="position:absolute;margin-left:28pt;margin-top:-2pt;width:36pt;height:46.15pt;z-index:251680768;visibility:visible;mso-wrap-style:square;mso-width-percent:0;mso-height-percent:0;mso-wrap-distance-left:9pt;mso-wrap-distance-top:0;mso-wrap-distance-right:9pt;mso-wrap-distance-bottom:0;mso-position-horizontal:absolute;mso-position-horizontal-relative:text;mso-position-vertical:absolute;mso-position-vertical-relative:text;mso-width-percent:0;mso-height-percent:0;mso-width-relative:margin;mso-height-relative:margin;v-text-anchor:middle" o:gfxdata="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" fillcolor="white [3212]" strokecolor="black [3213]" strokeweight="1.5pt">
                       <v:path arrowok="t"/>
@@ -18584,7 +18025,7 @@
                     </wp:anchor>
                   </w:drawing>
                 </mc:Choice>
-                <mc:Fallback xmlns:w16sdtdh="http://schemas.microsoft.com/office/word/2020/wordml/sdtdatahash" xmlns:w16du="http://schemas.microsoft.com/office/word/2023/wordml/word16du" xmlns:w16="http://schemas.microsoft.com/office/word/2018/wordml" xmlns:w16cid="http://schemas.microsoft.com/office/word/2016/wordml/cid" xmlns:w16cex="http://schemas.microsoft.com/office/word/2018/wordml/cex" xmlns:oel="http://schemas.microsoft.com/office/2019/extlst" xmlns:am3d="http://schemas.microsoft.com/office/drawing/2017/model3d" xmlns:aink="http://schemas.microsoft.com/office/drawing/2016/ink" xmlns:cx8="http://schemas.microsoft.com/office/drawing/2016/5/14/chartex" xmlns:cx7="http://schemas.microsoft.com/office/drawing/2016/5/13/chartex" xmlns:cx6="http://schemas.microsoft.com/office/drawing/2016/5/12/chartex" xmlns:cx5="http://schemas.microsoft.com/office/drawing/2016/5/11/chartex" xmlns:cx4="http://schemas.microsoft.com/office/drawing/2016/5/10/chartex" xmlns:cx3="http://schemas.microsoft.com/office/drawing/2016/5/9/chartex" xmlns:cx2="http://schemas.microsoft.com/office/drawing/2015/10/21/chartex">
+                <mc:Fallback>
                   <w:pict>
                     <v:oval w14:anchorId="204A97A4" id="Oval 130" o:spid="_x0000_s1026" style="position:absolute;margin-left:14.5pt;margin-top:1.4pt;width:61.15pt;height:36pt;z-index:251679744;visibility:visible;mso-wrap-style:square;mso-width-percent:0;mso-height-percent:0;mso-wrap-distance-left:9pt;mso-wrap-distance-top:0;mso-wrap-distance-right:9pt;mso-wrap-distance-bottom:0;mso-position-horizontal:absolute;mso-position-horizontal-relative:text;mso-position-vertical:absolute;mso-position-vertical-relative:text;mso-width-percent:0;mso-height-percent:0;mso-width-relative:margin;mso-height-relative:margin;v-text-anchor:middle" o:gfxdata="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" fillcolor="white [3212]" strokecolor="black [3213]" strokeweight="1.5pt">
                       <v:stroke joinstyle="miter"/>
@@ -19034,15 +18475,7 @@
         <w:t>Activity diagram</w:t>
       </w:r>
       <w:r>
-        <w:t xml:space="preserve"> adalah salah satu jenis diagram pada UML yang dapat memodelkan proses </w:t>
-      </w:r>
-      <w:proofErr w:type="gramStart"/>
-      <w:r>
-        <w:t>apa</w:t>
-      </w:r>
-      <w:proofErr w:type="gramEnd"/>
-      <w:r>
-        <w:t xml:space="preserve"> saja yang terjadi pada sistem. Dengan demikian</w:t>
+        <w:t xml:space="preserve"> adalah salah satu jenis diagram pada UML yang dapat memodelkan proses apa saja yang terjadi pada sistem. Dengan demikian</w:t>
       </w:r>
       <w:r>
         <w:rPr>
@@ -19395,7 +18828,7 @@
                     </wp:anchor>
                   </w:drawing>
                 </mc:Choice>
-                <mc:Fallback xmlns:w16sdtdh="http://schemas.microsoft.com/office/word/2020/wordml/sdtdatahash" xmlns:w16du="http://schemas.microsoft.com/office/word/2023/wordml/word16du" xmlns:w16="http://schemas.microsoft.com/office/word/2018/wordml" xmlns:w16cid="http://schemas.microsoft.com/office/word/2016/wordml/cid" xmlns:w16cex="http://schemas.microsoft.com/office/word/2018/wordml/cex" xmlns:oel="http://schemas.microsoft.com/office/2019/extlst" xmlns:am3d="http://schemas.microsoft.com/office/drawing/2017/model3d" xmlns:aink="http://schemas.microsoft.com/office/drawing/2016/ink" xmlns:cx8="http://schemas.microsoft.com/office/drawing/2016/5/14/chartex" xmlns:cx7="http://schemas.microsoft.com/office/drawing/2016/5/13/chartex" xmlns:cx6="http://schemas.microsoft.com/office/drawing/2016/5/12/chartex" xmlns:cx5="http://schemas.microsoft.com/office/drawing/2016/5/11/chartex" xmlns:cx4="http://schemas.microsoft.com/office/drawing/2016/5/10/chartex" xmlns:cx3="http://schemas.microsoft.com/office/drawing/2016/5/9/chartex" xmlns:cx2="http://schemas.microsoft.com/office/drawing/2015/10/21/chartex">
+                <mc:Fallback>
                   <w:pict>
                     <v:shapetype w14:anchorId="46CD7DB2" id="_x0000_t176" coordsize="21600,21600" o:spt="176" adj="2700" path="m@0,qx0@0l0@2qy@0,21600l@1,21600qx21600@2l21600@0qy@1,xe">
                       <v:stroke joinstyle="miter"/>
@@ -19579,7 +19012,7 @@
                     </wp:anchor>
                   </w:drawing>
                 </mc:Choice>
-                <mc:Fallback xmlns:w16sdtdh="http://schemas.microsoft.com/office/word/2020/wordml/sdtdatahash" xmlns:w16du="http://schemas.microsoft.com/office/word/2023/wordml/word16du" xmlns:w16="http://schemas.microsoft.com/office/word/2018/wordml" xmlns:w16cid="http://schemas.microsoft.com/office/word/2016/wordml/cid" xmlns:w16cex="http://schemas.microsoft.com/office/word/2018/wordml/cex" xmlns:oel="http://schemas.microsoft.com/office/2019/extlst" xmlns:am3d="http://schemas.microsoft.com/office/drawing/2017/model3d" xmlns:aink="http://schemas.microsoft.com/office/drawing/2016/ink" xmlns:cx8="http://schemas.microsoft.com/office/drawing/2016/5/14/chartex" xmlns:cx7="http://schemas.microsoft.com/office/drawing/2016/5/13/chartex" xmlns:cx6="http://schemas.microsoft.com/office/drawing/2016/5/12/chartex" xmlns:cx5="http://schemas.microsoft.com/office/drawing/2016/5/11/chartex" xmlns:cx4="http://schemas.microsoft.com/office/drawing/2016/5/10/chartex" xmlns:cx3="http://schemas.microsoft.com/office/drawing/2016/5/9/chartex" xmlns:cx2="http://schemas.microsoft.com/office/drawing/2015/10/21/chartex">
+                <mc:Fallback>
                   <w:pict>
                     <v:shape w14:anchorId="136D617B" id="Flowchart: Terminator 125" o:spid="_x0000_s1026" type="#_x0000_t116" style="position:absolute;margin-left:14.65pt;margin-top:4pt;width:65.2pt;height:32.6pt;z-index:251683840;visibility:visible;mso-wrap-style:square;mso-width-percent:0;mso-height-percent:0;mso-wrap-distance-left:9pt;mso-wrap-distance-top:0;mso-wrap-distance-right:9pt;mso-wrap-distance-bottom:0;mso-position-horizontal:absolute;mso-position-horizontal-relative:text;mso-position-vertical:absolute;mso-position-vertical-relative:text;mso-width-percent:0;mso-height-percent:0;mso-width-relative:margin;mso-height-relative:margin;v-text-anchor:middle" o:gfxdata="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" fillcolor="white [3212]" strokecolor="black [3213]" strokeweight="1.5pt">
                       <v:path arrowok="t"/>
@@ -19984,7 +19417,7 @@
                     </wp:anchor>
                   </w:drawing>
                 </mc:Choice>
-                <mc:Fallback xmlns:w16sdtdh="http://schemas.microsoft.com/office/word/2020/wordml/sdtdatahash" xmlns:w16du="http://schemas.microsoft.com/office/word/2023/wordml/word16du" xmlns:w16="http://schemas.microsoft.com/office/word/2018/wordml" xmlns:w16cid="http://schemas.microsoft.com/office/word/2016/wordml/cid" xmlns:w16cex="http://schemas.microsoft.com/office/word/2018/wordml/cex" xmlns:oel="http://schemas.microsoft.com/office/2019/extlst" xmlns:am3d="http://schemas.microsoft.com/office/drawing/2017/model3d" xmlns:aink="http://schemas.microsoft.com/office/drawing/2016/ink" xmlns:cx8="http://schemas.microsoft.com/office/drawing/2016/5/14/chartex" xmlns:cx7="http://schemas.microsoft.com/office/drawing/2016/5/13/chartex" xmlns:cx6="http://schemas.microsoft.com/office/drawing/2016/5/12/chartex" xmlns:cx5="http://schemas.microsoft.com/office/drawing/2016/5/11/chartex" xmlns:cx4="http://schemas.microsoft.com/office/drawing/2016/5/10/chartex" xmlns:cx3="http://schemas.microsoft.com/office/drawing/2016/5/9/chartex" xmlns:cx2="http://schemas.microsoft.com/office/drawing/2015/10/21/chartex">
+                <mc:Fallback>
                   <w:pict>
                     <v:shape w14:anchorId="286951B7" id="Flowchart: Decision 124" o:spid="_x0000_s1026" type="#_x0000_t110" style="position:absolute;margin-left:29.4pt;margin-top:4.2pt;width:35.9pt;height:36pt;z-index:251684864;visibility:visible;mso-wrap-style:square;mso-width-percent:0;mso-height-percent:0;mso-wrap-distance-left:9pt;mso-wrap-distance-top:0;mso-wrap-distance-right:9pt;mso-wrap-distance-bottom:0;mso-position-horizontal:absolute;mso-position-horizontal-relative:text;mso-position-vertical:absolute;mso-position-vertical-relative:text;mso-width-percent:0;mso-height-percent:0;mso-width-relative:margin;mso-height-relative:margin;v-text-anchor:middle" o:gfxdata="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" fillcolor="white [3212]" strokecolor="black [3213]" strokeweight="1.5pt">
                       <v:path arrowok="t"/>
@@ -20137,7 +19570,7 @@
                     </wp:anchor>
                   </w:drawing>
                 </mc:Choice>
-                <mc:Fallback xmlns:w16sdtdh="http://schemas.microsoft.com/office/word/2020/wordml/sdtdatahash" xmlns:w16du="http://schemas.microsoft.com/office/word/2023/wordml/word16du" xmlns:w16="http://schemas.microsoft.com/office/word/2018/wordml" xmlns:w16cid="http://schemas.microsoft.com/office/word/2016/wordml/cid" xmlns:w16cex="http://schemas.microsoft.com/office/word/2018/wordml/cex" xmlns:oel="http://schemas.microsoft.com/office/2019/extlst" xmlns:am3d="http://schemas.microsoft.com/office/drawing/2017/model3d" xmlns:aink="http://schemas.microsoft.com/office/drawing/2016/ink" xmlns:cx8="http://schemas.microsoft.com/office/drawing/2016/5/14/chartex" xmlns:cx7="http://schemas.microsoft.com/office/drawing/2016/5/13/chartex" xmlns:cx6="http://schemas.microsoft.com/office/drawing/2016/5/12/chartex" xmlns:cx5="http://schemas.microsoft.com/office/drawing/2016/5/11/chartex" xmlns:cx4="http://schemas.microsoft.com/office/drawing/2016/5/10/chartex" xmlns:cx3="http://schemas.microsoft.com/office/drawing/2016/5/9/chartex" xmlns:cx2="http://schemas.microsoft.com/office/drawing/2015/10/21/chartex">
+                <mc:Fallback>
                   <w:pict>
                     <v:shape w14:anchorId="477B5224" id="Straight Arrow Connector 123" o:spid="_x0000_s1026" type="#_x0000_t32" style="position:absolute;margin-left:32.2pt;margin-top:34.95pt;width:43.3pt;height:0;z-index:251687936;visibility:visible;mso-wrap-style:square;mso-width-percent:0;mso-height-percent:0;mso-wrap-distance-left:9pt;mso-wrap-distance-top:-3e-5mm;mso-wrap-distance-right:9pt;mso-wrap-distance-bottom:-3e-5mm;mso-position-horizontal:absolute;mso-position-horizontal-relative:text;mso-position-vertical:absolute;mso-position-vertical-relative:text;mso-width-percent:0;mso-height-percent:0;mso-width-relative:margin;mso-height-relative:margin" o:gfxdata="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" strokecolor="black [3213]" strokeweight="1pt">
                       <v:stroke endarrow="block" joinstyle="miter"/>
@@ -20218,7 +19651,7 @@
                     </wp:anchor>
                   </w:drawing>
                 </mc:Choice>
-                <mc:Fallback xmlns:w16sdtdh="http://schemas.microsoft.com/office/word/2020/wordml/sdtdatahash" xmlns:w16du="http://schemas.microsoft.com/office/word/2023/wordml/word16du" xmlns:w16="http://schemas.microsoft.com/office/word/2018/wordml" xmlns:w16cid="http://schemas.microsoft.com/office/word/2016/wordml/cid" xmlns:w16cex="http://schemas.microsoft.com/office/word/2018/wordml/cex" xmlns:oel="http://schemas.microsoft.com/office/2019/extlst" xmlns:am3d="http://schemas.microsoft.com/office/drawing/2017/model3d" xmlns:aink="http://schemas.microsoft.com/office/drawing/2016/ink" xmlns:cx8="http://schemas.microsoft.com/office/drawing/2016/5/14/chartex" xmlns:cx7="http://schemas.microsoft.com/office/drawing/2016/5/13/chartex" xmlns:cx6="http://schemas.microsoft.com/office/drawing/2016/5/12/chartex" xmlns:cx5="http://schemas.microsoft.com/office/drawing/2016/5/11/chartex" xmlns:cx4="http://schemas.microsoft.com/office/drawing/2016/5/10/chartex" xmlns:cx3="http://schemas.microsoft.com/office/drawing/2016/5/9/chartex" xmlns:cx2="http://schemas.microsoft.com/office/drawing/2015/10/21/chartex">
+                <mc:Fallback>
                   <w:pict>
                     <v:shape w14:anchorId="6E14B675" id="Straight Arrow Connector 122" o:spid="_x0000_s1026" type="#_x0000_t32" style="position:absolute;margin-left:29.7pt;margin-top:20.85pt;width:46.4pt;height:0;flip:x;z-index:251688960;visibility:visible;mso-wrap-style:square;mso-width-percent:0;mso-height-percent:0;mso-wrap-distance-left:9pt;mso-wrap-distance-top:-3e-5mm;mso-wrap-distance-right:9pt;mso-wrap-distance-bottom:-3e-5mm;mso-position-horizontal:absolute;mso-position-horizontal-relative:text;mso-position-vertical:absolute;mso-position-vertical-relative:text;mso-width-percent:0;mso-height-percent:0;mso-width-relative:margin;mso-height-relative:margin" o:gfxdata="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" strokecolor="black [3213]" strokeweight="1pt">
                       <v:stroke endarrow="block" joinstyle="miter"/>
@@ -20299,7 +19732,7 @@
                     </wp:anchor>
                   </w:drawing>
                 </mc:Choice>
-                <mc:Fallback xmlns:w16sdtdh="http://schemas.microsoft.com/office/word/2020/wordml/sdtdatahash" xmlns:w16du="http://schemas.microsoft.com/office/word/2023/wordml/word16du" xmlns:w16="http://schemas.microsoft.com/office/word/2018/wordml" xmlns:w16cid="http://schemas.microsoft.com/office/word/2016/wordml/cid" xmlns:w16cex="http://schemas.microsoft.com/office/word/2018/wordml/cex" xmlns:oel="http://schemas.microsoft.com/office/2019/extlst" xmlns:am3d="http://schemas.microsoft.com/office/drawing/2017/model3d" xmlns:aink="http://schemas.microsoft.com/office/drawing/2016/ink" xmlns:cx8="http://schemas.microsoft.com/office/drawing/2016/5/14/chartex" xmlns:cx7="http://schemas.microsoft.com/office/drawing/2016/5/13/chartex" xmlns:cx6="http://schemas.microsoft.com/office/drawing/2016/5/12/chartex" xmlns:cx5="http://schemas.microsoft.com/office/drawing/2016/5/11/chartex" xmlns:cx4="http://schemas.microsoft.com/office/drawing/2016/5/10/chartex" xmlns:cx3="http://schemas.microsoft.com/office/drawing/2016/5/9/chartex" xmlns:cx2="http://schemas.microsoft.com/office/drawing/2015/10/21/chartex">
+                <mc:Fallback>
                   <w:pict>
                     <v:shape w14:anchorId="036097E7" id="Straight Arrow Connector 120" o:spid="_x0000_s1026" type="#_x0000_t32" style="position:absolute;margin-left:19.75pt;margin-top:9.9pt;width:0;height:36.3pt;flip:y;z-index:251686912;visibility:visible;mso-wrap-style:square;mso-width-percent:0;mso-height-percent:0;mso-wrap-distance-left:3.17497mm;mso-wrap-distance-top:0;mso-wrap-distance-right:3.17497mm;mso-wrap-distance-bottom:0;mso-position-horizontal:absolute;mso-position-horizontal-relative:text;mso-position-vertical:absolute;mso-position-vertical-relative:text;mso-width-percent:0;mso-height-percent:0;mso-width-relative:page;mso-height-relative:page" o:gfxdata="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" strokecolor="black [3213]" strokeweight="1pt">
                       <v:stroke endarrow="block" joinstyle="miter"/>
@@ -20380,7 +19813,7 @@
                     </wp:anchor>
                   </w:drawing>
                 </mc:Choice>
-                <mc:Fallback xmlns:w16sdtdh="http://schemas.microsoft.com/office/word/2020/wordml/sdtdatahash" xmlns:w16du="http://schemas.microsoft.com/office/word/2023/wordml/word16du" xmlns:w16="http://schemas.microsoft.com/office/word/2018/wordml" xmlns:w16cid="http://schemas.microsoft.com/office/word/2016/wordml/cid" xmlns:w16cex="http://schemas.microsoft.com/office/word/2018/wordml/cex" xmlns:oel="http://schemas.microsoft.com/office/2019/extlst" xmlns:am3d="http://schemas.microsoft.com/office/drawing/2017/model3d" xmlns:aink="http://schemas.microsoft.com/office/drawing/2016/ink" xmlns:cx8="http://schemas.microsoft.com/office/drawing/2016/5/14/chartex" xmlns:cx7="http://schemas.microsoft.com/office/drawing/2016/5/13/chartex" xmlns:cx6="http://schemas.microsoft.com/office/drawing/2016/5/12/chartex" xmlns:cx5="http://schemas.microsoft.com/office/drawing/2016/5/11/chartex" xmlns:cx4="http://schemas.microsoft.com/office/drawing/2016/5/10/chartex" xmlns:cx3="http://schemas.microsoft.com/office/drawing/2016/5/9/chartex" xmlns:cx2="http://schemas.microsoft.com/office/drawing/2015/10/21/chartex">
+                <mc:Fallback>
                   <w:pict>
                     <v:shape w14:anchorId="039115FA" id="Straight Arrow Connector 119" o:spid="_x0000_s1026" type="#_x0000_t32" style="position:absolute;margin-left:10.55pt;margin-top:11.05pt;width:0;height:35.15pt;z-index:251685888;visibility:visible;mso-wrap-style:square;mso-width-percent:0;mso-height-percent:0;mso-wrap-distance-left:3.17497mm;mso-wrap-distance-top:0;mso-wrap-distance-right:3.17497mm;mso-wrap-distance-bottom:0;mso-position-horizontal:absolute;mso-position-horizontal-relative:text;mso-position-vertical:absolute;mso-position-vertical-relative:text;mso-width-percent:0;mso-height-percent:0;mso-width-relative:page;mso-height-relative:page" o:gfxdata="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" strokecolor="black [3213]" strokeweight="1pt">
                       <v:stroke endarrow="block" joinstyle="miter"/>
@@ -20560,15 +19993,7 @@
         <w:t>diagram</w:t>
       </w:r>
       <w:r>
-        <w:t xml:space="preserve"> yang menggambarkan </w:t>
-      </w:r>
-      <w:proofErr w:type="gramStart"/>
-      <w:r>
-        <w:t>cara</w:t>
-      </w:r>
-      <w:proofErr w:type="gramEnd"/>
-      <w:r>
-        <w:t xml:space="preserve"> objek berinteraksi satu sama lain dengan melalui pesan pada sekuensi sebuah operasi maupaun </w:t>
+        <w:t xml:space="preserve"> yang menggambarkan cara objek berinteraksi satu sama lain dengan melalui pesan pada sekuensi sebuah operasi maupaun </w:t>
       </w:r>
       <w:r>
         <w:rPr>
@@ -22200,7 +21625,7 @@
                     </wp:anchor>
                   </w:drawing>
                 </mc:Choice>
-                <mc:Fallback xmlns:w16sdtdh="http://schemas.microsoft.com/office/word/2020/wordml/sdtdatahash" xmlns:w16du="http://schemas.microsoft.com/office/word/2023/wordml/word16du" xmlns:w16="http://schemas.microsoft.com/office/word/2018/wordml" xmlns:w16cid="http://schemas.microsoft.com/office/word/2016/wordml/cid" xmlns:w16cex="http://schemas.microsoft.com/office/word/2018/wordml/cex" xmlns:oel="http://schemas.microsoft.com/office/2019/extlst" xmlns:am3d="http://schemas.microsoft.com/office/drawing/2017/model3d" xmlns:aink="http://schemas.microsoft.com/office/drawing/2016/ink" xmlns:cx8="http://schemas.microsoft.com/office/drawing/2016/5/14/chartex" xmlns:cx7="http://schemas.microsoft.com/office/drawing/2016/5/13/chartex" xmlns:cx6="http://schemas.microsoft.com/office/drawing/2016/5/12/chartex" xmlns:cx5="http://schemas.microsoft.com/office/drawing/2016/5/11/chartex" xmlns:cx4="http://schemas.microsoft.com/office/drawing/2016/5/10/chartex" xmlns:cx3="http://schemas.microsoft.com/office/drawing/2016/5/9/chartex" xmlns:cx2="http://schemas.microsoft.com/office/drawing/2015/10/21/chartex">
+                <mc:Fallback>
                   <w:pict>
                     <v:shapetype w14:anchorId="3CBB3940" id="_x0000_t4" coordsize="21600,21600" o:spt="4" path="m10800,l,10800,10800,21600,21600,10800xe">
                       <v:stroke joinstyle="miter"/>
@@ -22500,7 +21925,7 @@
                     </wp:anchor>
                   </w:drawing>
                 </mc:Choice>
-                <mc:Fallback xmlns:w16sdtdh="http://schemas.microsoft.com/office/word/2020/wordml/sdtdatahash" xmlns:w16du="http://schemas.microsoft.com/office/word/2023/wordml/word16du" xmlns:w16="http://schemas.microsoft.com/office/word/2018/wordml" xmlns:w16cid="http://schemas.microsoft.com/office/word/2016/wordml/cid" xmlns:w16cex="http://schemas.microsoft.com/office/word/2018/wordml/cex" xmlns:oel="http://schemas.microsoft.com/office/2019/extlst" xmlns:am3d="http://schemas.microsoft.com/office/drawing/2017/model3d" xmlns:aink="http://schemas.microsoft.com/office/drawing/2016/ink" xmlns:cx8="http://schemas.microsoft.com/office/drawing/2016/5/14/chartex" xmlns:cx7="http://schemas.microsoft.com/office/drawing/2016/5/13/chartex" xmlns:cx6="http://schemas.microsoft.com/office/drawing/2016/5/12/chartex" xmlns:cx5="http://schemas.microsoft.com/office/drawing/2016/5/11/chartex" xmlns:cx4="http://schemas.microsoft.com/office/drawing/2016/5/10/chartex" xmlns:cx3="http://schemas.microsoft.com/office/drawing/2016/5/9/chartex" xmlns:cx2="http://schemas.microsoft.com/office/drawing/2015/10/21/chartex">
+                <mc:Fallback>
                   <w:pict>
                     <v:shape w14:anchorId="1DB7845B" id="Straight Arrow Connector 116" o:spid="_x0000_s1026" type="#_x0000_t32" style="position:absolute;margin-left:12.75pt;margin-top:6.2pt;width:59.75pt;height:0;flip:x;z-index:251693056;visibility:visible;mso-wrap-style:square;mso-width-percent:0;mso-height-percent:0;mso-wrap-distance-left:9pt;mso-wrap-distance-top:-3e-5mm;mso-wrap-distance-right:9pt;mso-wrap-distance-bottom:-3e-5mm;mso-position-horizontal:absolute;mso-position-horizontal-relative:text;mso-position-vertical:absolute;mso-position-vertical-relative:text;mso-width-percent:0;mso-height-percent:0;mso-width-relative:margin;mso-height-relative:margin" o:gfxdata="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" strokecolor="black [3213]" strokeweight=".5pt">
                       <v:stroke dashstyle="dash" endarrow="block" joinstyle="miter"/>
@@ -22783,7 +22208,7 @@
                     </wp:anchor>
                   </w:drawing>
                 </mc:Choice>
-                <mc:Fallback xmlns:w16sdtdh="http://schemas.microsoft.com/office/word/2020/wordml/sdtdatahash" xmlns:w16du="http://schemas.microsoft.com/office/word/2023/wordml/word16du" xmlns:w16="http://schemas.microsoft.com/office/word/2018/wordml" xmlns:w16cid="http://schemas.microsoft.com/office/word/2016/wordml/cid" xmlns:w16cex="http://schemas.microsoft.com/office/word/2018/wordml/cex" xmlns:oel="http://schemas.microsoft.com/office/2019/extlst" xmlns:am3d="http://schemas.microsoft.com/office/drawing/2017/model3d" xmlns:aink="http://schemas.microsoft.com/office/drawing/2016/ink" xmlns:cx8="http://schemas.microsoft.com/office/drawing/2016/5/14/chartex" xmlns:cx7="http://schemas.microsoft.com/office/drawing/2016/5/13/chartex" xmlns:cx6="http://schemas.microsoft.com/office/drawing/2016/5/12/chartex" xmlns:cx5="http://schemas.microsoft.com/office/drawing/2016/5/11/chartex" xmlns:cx4="http://schemas.microsoft.com/office/drawing/2016/5/10/chartex" xmlns:cx3="http://schemas.microsoft.com/office/drawing/2016/5/9/chartex" xmlns:cx2="http://schemas.microsoft.com/office/drawing/2015/10/21/chartex">
+                <mc:Fallback>
                   <w:pict>
                     <v:line w14:anchorId="63417990" id="Straight Connector 115" o:spid="_x0000_s1026" style="position:absolute;z-index:251691008;visibility:visible;mso-wrap-style:square;mso-width-percent:0;mso-height-percent:0;mso-wrap-distance-left:9pt;mso-wrap-distance-top:-3e-5mm;mso-wrap-distance-right:9pt;mso-wrap-distance-bottom:-3e-5mm;mso-position-horizontal:absolute;mso-position-horizontal-relative:text;mso-position-vertical:absolute;mso-position-vertical-relative:text;mso-width-percent:0;mso-height-percent:0;mso-width-relative:margin;mso-height-relative:margin" from="14.4pt,7.15pt" to="80.35pt,7.15pt" o:gfxdata="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" strokecolor="black [3213]" strokeweight="1.5pt">
                       <v:stroke joinstyle="miter"/>
@@ -22962,15 +22387,7 @@
         <w:t>database</w:t>
       </w:r>
       <w:r>
-        <w:t xml:space="preserve"> yang menghubungkan antara data satu dengan lainnya. ERD berfungsi sebagai alat </w:t>
-      </w:r>
-      <w:proofErr w:type="gramStart"/>
-      <w:r>
-        <w:t>bantu</w:t>
-      </w:r>
-      <w:proofErr w:type="gramEnd"/>
-      <w:r>
-        <w:t xml:space="preserve"> dalam perancangan </w:t>
+        <w:t xml:space="preserve"> yang menghubungkan antara data satu dengan lainnya. ERD berfungsi sebagai alat bantu dalam perancangan </w:t>
       </w:r>
       <w:r>
         <w:rPr>
@@ -24209,13 +23626,8 @@
               <w:pStyle w:val="ListParagraph"/>
               <w:ind w:left="0"/>
             </w:pPr>
-            <w:proofErr w:type="gramStart"/>
-            <w:r>
-              <w:t>dengan</w:t>
-            </w:r>
-            <w:proofErr w:type="gramEnd"/>
-            <w:r>
-              <w:t xml:space="preserve"> banyak entitas y ataupun sebaliknya.</w:t>
+            <w:r>
+              <w:t>dengan banyak entitas y ataupun sebaliknya.</w:t>
             </w:r>
           </w:p>
         </w:tc>
@@ -24963,7 +24375,7 @@
                     </wp:anchor>
                   </w:drawing>
                 </mc:Choice>
-                <mc:Fallback xmlns:w16sdtdh="http://schemas.microsoft.com/office/word/2020/wordml/sdtdatahash" xmlns:w16du="http://schemas.microsoft.com/office/word/2023/wordml/word16du" xmlns:w16="http://schemas.microsoft.com/office/word/2018/wordml" xmlns:w16cid="http://schemas.microsoft.com/office/word/2016/wordml/cid" xmlns:w16cex="http://schemas.microsoft.com/office/word/2018/wordml/cex" xmlns:oel="http://schemas.microsoft.com/office/2019/extlst" xmlns:am3d="http://schemas.microsoft.com/office/drawing/2017/model3d" xmlns:aink="http://schemas.microsoft.com/office/drawing/2016/ink" xmlns:cx8="http://schemas.microsoft.com/office/drawing/2016/5/14/chartex" xmlns:cx7="http://schemas.microsoft.com/office/drawing/2016/5/13/chartex" xmlns:cx6="http://schemas.microsoft.com/office/drawing/2016/5/12/chartex" xmlns:cx5="http://schemas.microsoft.com/office/drawing/2016/5/11/chartex" xmlns:cx4="http://schemas.microsoft.com/office/drawing/2016/5/10/chartex" xmlns:cx3="http://schemas.microsoft.com/office/drawing/2016/5/9/chartex" xmlns:cx2="http://schemas.microsoft.com/office/drawing/2015/10/21/chartex">
+                <mc:Fallback>
                   <w:pict>
                     <v:line w14:anchorId="5782BB20" id="Straight Connector 114" o:spid="_x0000_s1026" style="position:absolute;z-index:251695104;visibility:visible;mso-wrap-style:square;mso-width-percent:0;mso-height-percent:0;mso-wrap-distance-left:9pt;mso-wrap-distance-top:-3e-5mm;mso-wrap-distance-right:9pt;mso-wrap-distance-bottom:-3e-5mm;mso-position-horizontal:absolute;mso-position-horizontal-relative:text;mso-position-vertical:absolute;mso-position-vertical-relative:text;mso-width-percent:0;mso-height-percent:0;mso-width-relative:margin;mso-height-relative:margin" from="9.5pt,8.15pt" to="76.8pt,8.15pt" o:gfxdata="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" strokecolor="black [3213]" strokeweight="1pt">
                       <v:stroke dashstyle="dash" joinstyle="miter"/>
@@ -25080,16 +24492,8 @@
         <w:rPr>
           <w:rFonts w:ascii="Hanken Grotesk Fallback" w:hAnsi="Hanken Grotesk Fallback"/>
         </w:rPr>
-        <w:t>Alan A. A. Donovan dan Brian W</w:t>
-      </w:r>
-      <w:proofErr w:type="gramStart"/>
-      <w:r>
-        <w:rPr>
-          <w:rFonts w:ascii="Hanken Grotesk Fallback" w:hAnsi="Hanken Grotesk Fallback"/>
-        </w:rPr>
-        <w:t>,2012</w:t>
-      </w:r>
-      <w:proofErr w:type="gramEnd"/>
+        <w:t>Alan A. A. Donovan dan Brian W,2012</w:t>
+      </w:r>
       <w:r>
         <w:t xml:space="preserve">). </w:t>
       </w:r>
@@ -25407,21 +24811,7 @@
         <w:rPr>
           <w:lang w:val="en-US"/>
         </w:rPr>
-        <w:t xml:space="preserve"> Echo menyediakan </w:t>
-      </w:r>
-      <w:proofErr w:type="gramStart"/>
-      <w:r>
-        <w:rPr>
-          <w:lang w:val="en-US"/>
-        </w:rPr>
-        <w:t>cara</w:t>
-      </w:r>
-      <w:proofErr w:type="gramEnd"/>
-      <w:r>
-        <w:rPr>
-          <w:lang w:val="en-US"/>
-        </w:rPr>
-        <w:t xml:space="preserve"> yang sederhana untuk menangani permintaan HTTP dan membangun respons.</w:t>
+        <w:t> Echo menyediakan cara yang sederhana untuk menangani permintaan HTTP dan membangun respons.</w:t>
       </w:r>
     </w:p>
     <w:p>
@@ -25695,15 +25085,7 @@
         <w:t>Black box</w:t>
       </w:r>
       <w:r>
-        <w:t xml:space="preserve"> testing adalah pengujian sistem yang berpusat pada persyaratan fungsional sistem. Sementara menurut (Sibagariang et al., 2021), Black box testing ialah pengujian yang berlandaskan spesifikasi. Kebenaran sistem yang </w:t>
-      </w:r>
-      <w:proofErr w:type="gramStart"/>
-      <w:r>
-        <w:t>akan</w:t>
-      </w:r>
-      <w:proofErr w:type="gramEnd"/>
-      <w:r>
-        <w:t xml:space="preserve"> dites hanya dipandang dari output yang dihasilkan dari data atau kondisi input yang dilakukan untuk fungsi yang ada. Sehingga dapat diartikan pengujian </w:t>
+        <w:t xml:space="preserve"> testing adalah pengujian sistem yang berpusat pada persyaratan fungsional sistem. Sementara menurut (Sibagariang et al., 2021), Black box testing ialah pengujian yang berlandaskan spesifikasi. Kebenaran sistem yang akan dites hanya dipandang dari output yang dihasilkan dari data atau kondisi input yang dilakukan untuk fungsi yang ada. Sehingga dapat diartikan pengujian </w:t>
       </w:r>
       <w:r>
         <w:rPr>
@@ -26498,15 +25880,7 @@
         <w:t>T</w:t>
       </w:r>
       <w:r>
-        <w:t xml:space="preserve">erdapat </w:t>
-      </w:r>
-      <w:proofErr w:type="gramStart"/>
-      <w:r>
-        <w:t>lima</w:t>
-      </w:r>
-      <w:proofErr w:type="gramEnd"/>
-      <w:r>
-        <w:t xml:space="preserve"> tahapan </w:t>
+        <w:t xml:space="preserve">erdapat lima tahapan </w:t>
       </w:r>
       <w:r>
         <w:t>yang merupakan pendekatan yang berfokus pada pemahaman pengguna dan menghasilkan solusi inovatif</w:t>
@@ -26681,15 +26055,7 @@
         <w:ind w:firstLine="360"/>
       </w:pPr>
       <w:r>
-        <w:t xml:space="preserve">Proses ini terdiri dari </w:t>
-      </w:r>
-      <w:proofErr w:type="gramStart"/>
-      <w:r>
-        <w:t>lima</w:t>
-      </w:r>
-      <w:proofErr w:type="gramEnd"/>
-      <w:r>
-        <w:t xml:space="preserve"> tahapan utama</w:t>
+        <w:t>Proses ini terdiri dari lima tahapan utama</w:t>
       </w:r>
       <w:r>
         <w:t xml:space="preserve"> ialah</w:t>
@@ -26736,15 +26102,7 @@
         <w:t>Define</w:t>
       </w:r>
       <w:r>
-        <w:t xml:space="preserve"> (Definisi Masalah): Berdasarkan hasil observasi dan wawancara, didefinisikan masalah utama yang dihadapi oleh pengelola dalam manajemen data pengunjung, transaksi, </w:t>
-      </w:r>
-      <w:proofErr w:type="gramStart"/>
-      <w:r>
-        <w:t>dan</w:t>
-      </w:r>
-      <w:proofErr w:type="gramEnd"/>
-      <w:r>
-        <w:t xml:space="preserve"> pemeliharaan fasilitas.</w:t>
+        <w:t xml:space="preserve"> (Definisi Masalah): Berdasarkan hasil observasi dan wawancara, didefinisikan masalah utama yang dihadapi oleh pengelola dalam manajemen data pengunjung, transaksi, dan pemeliharaan fasilitas.</w:t>
       </w:r>
     </w:p>
     <w:p>
@@ -26864,15 +26222,7 @@
         <w:t xml:space="preserve"> metode</w:t>
       </w:r>
       <w:r>
-        <w:t xml:space="preserve"> analisis tematik dengan pendekatan metode kualitatif</w:t>
-      </w:r>
-      <w:proofErr w:type="gramStart"/>
-      <w:r>
-        <w:t>,  menggunakan</w:t>
-      </w:r>
-      <w:proofErr w:type="gramEnd"/>
-      <w:r>
-        <w:t xml:space="preserve"> beberapa langkah yang bertujuan untuk mengidentifikasi pola atau tema yang muncul dari data kualitatif, seperti wawancara, observasi, dan dokumentasi. Metode Pengumpulan </w:t>
+        <w:t xml:space="preserve"> analisis tematik dengan pendekatan metode kualitatif,  menggunakan beberapa langkah yang bertujuan untuk mengidentifikasi pola atau tema yang muncul dari data kualitatif, seperti wawancara, observasi, dan dokumentasi. Metode Pengumpulan </w:t>
       </w:r>
       <w:r>
         <w:t>d</w:t>
@@ -29336,7 +28686,7 @@
 </file>
 
 <file path=word/endnotes.xml><?xml version="1.0" encoding="utf-8"?>
-<w:endnotes xmlns:wpc="http://schemas.microsoft.com/office/word/2010/wordprocessingCanvas" xmlns:cx="http://schemas.microsoft.com/office/drawing/2014/chartex" xmlns:cx1="http://schemas.microsoft.com/office/drawing/2015/9/8/chartex" xmlns:mc="http://schemas.openxmlformats.org/markup-compatibility/2006" xmlns:o="urn:schemas-microsoft-com:office:office" xmlns:r="http://schemas.openxmlformats.org/officeDocument/2006/relationships" xmlns:m="http://schemas.openxmlformats.org/officeDocument/2006/math" xmlns:v="urn:schemas-microsoft-com:vml" xmlns:wp14="http://schemas.microsoft.com/office/word/2010/wordprocessingDrawing" xmlns:wp="http://schemas.openxmlformats.org/drawingml/2006/wordprocessingDrawing" xmlns:w10="urn:schemas-microsoft-com:office:word" xmlns:w="http://schemas.openxmlformats.org/wordprocessingml/2006/main" xmlns:w14="http://schemas.microsoft.com/office/word/2010/wordml" xmlns:w15="http://schemas.microsoft.com/office/word/2012/wordml" xmlns:w16se="http://schemas.microsoft.com/office/word/2015/wordml/symex" xmlns:wpg="http://schemas.microsoft.com/office/word/2010/wordprocessingGroup" xmlns:wpi="http://schemas.microsoft.com/office/word/2010/wordprocessingInk" xmlns:wne="http://schemas.microsoft.com/office/word/2006/wordml" xmlns:wps="http://schemas.microsoft.com/office/word/2010/wordprocessingShape" mc:Ignorable="w14 w15 w16se wp14">
+<w:endnotes xmlns:wpc="http://schemas.microsoft.com/office/word/2010/wordprocessingCanvas" xmlns:cx="http://schemas.microsoft.com/office/drawing/2014/chartex" xmlns:cx1="http://schemas.microsoft.com/office/drawing/2015/9/8/chartex" xmlns:cx2="http://schemas.microsoft.com/office/drawing/2015/10/21/chartex" xmlns:cx3="http://schemas.microsoft.com/office/drawing/2016/5/9/chartex" xmlns:cx4="http://schemas.microsoft.com/office/drawing/2016/5/10/chartex" xmlns:cx5="http://schemas.microsoft.com/office/drawing/2016/5/11/chartex" xmlns:cx6="http://schemas.microsoft.com/office/drawing/2016/5/12/chartex" xmlns:cx7="http://schemas.microsoft.com/office/drawing/2016/5/13/chartex" xmlns:cx8="http://schemas.microsoft.com/office/drawing/2016/5/14/chartex" xmlns:mc="http://schemas.openxmlformats.org/markup-compatibility/2006" xmlns:aink="http://schemas.microsoft.com/office/drawing/2016/ink" xmlns:am3d="http://schemas.microsoft.com/office/drawing/2017/model3d" xmlns:o="urn:schemas-microsoft-com:office:office" xmlns:oel="http://schemas.microsoft.com/office/2019/extlst" xmlns:r="http://schemas.openxmlformats.org/officeDocument/2006/relationships" xmlns:m="http://schemas.openxmlformats.org/officeDocument/2006/math" xmlns:v="urn:schemas-microsoft-com:vml" xmlns:wp14="http://schemas.microsoft.com/office/word/2010/wordprocessingDrawing" xmlns:wp="http://schemas.openxmlformats.org/drawingml/2006/wordprocessingDrawing" xmlns:w10="urn:schemas-microsoft-com:office:word" xmlns:w="http://schemas.openxmlformats.org/wordprocessingml/2006/main" xmlns:w14="http://schemas.microsoft.com/office/word/2010/wordml" xmlns:w15="http://schemas.microsoft.com/office/word/2012/wordml" xmlns:w16cex="http://schemas.microsoft.com/office/word/2018/wordml/cex" xmlns:w16cid="http://schemas.microsoft.com/office/word/2016/wordml/cid" xmlns:w16="http://schemas.microsoft.com/office/word/2018/wordml" xmlns:w16du="http://schemas.microsoft.com/office/word/2023/wordml/word16du" xmlns:w16sdtdh="http://schemas.microsoft.com/office/word/2020/wordml/sdtdatahash" xmlns:w16sdtfl="http://schemas.microsoft.com/office/word/2024/wordml/sdtformatlock" xmlns:w16se="http://schemas.microsoft.com/office/word/2015/wordml/symex" xmlns:wpg="http://schemas.microsoft.com/office/word/2010/wordprocessingGroup" xmlns:wpi="http://schemas.microsoft.com/office/word/2010/wordprocessingInk" xmlns:wne="http://schemas.microsoft.com/office/word/2006/wordml" xmlns:wps="http://schemas.microsoft.com/office/word/2010/wordprocessingShape" mc:Ignorable="w14 w15 w16se w16cid w16 w16cex w16sdtdh w16sdtfl w16du wp14">
   <w:endnote w:type="separator" w:id="-1">
     <w:p>
       <w:pPr>
@@ -29361,7 +28711,7 @@
 </file>
 
 <file path=word/footer1.xml><?xml version="1.0" encoding="utf-8"?>
-<w:ftr xmlns:wpc="http://schemas.microsoft.com/office/word/2010/wordprocessingCanvas" xmlns:cx="http://schemas.microsoft.com/office/drawing/2014/chartex" xmlns:cx1="http://schemas.microsoft.com/office/drawing/2015/9/8/chartex" xmlns:mc="http://schemas.openxmlformats.org/markup-compatibility/2006" xmlns:o="urn:schemas-microsoft-com:office:office" xmlns:r="http://schemas.openxmlformats.org/officeDocument/2006/relationships" xmlns:m="http://schemas.openxmlformats.org/officeDocument/2006/math" xmlns:v="urn:schemas-microsoft-com:vml" xmlns:wp14="http://schemas.microsoft.com/office/word/2010/wordprocessingDrawing" xmlns:wp="http://schemas.openxmlformats.org/drawingml/2006/wordprocessingDrawing" xmlns:w10="urn:schemas-microsoft-com:office:word" xmlns:w="http://schemas.openxmlformats.org/wordprocessingml/2006/main" xmlns:w14="http://schemas.microsoft.com/office/word/2010/wordml" xmlns:w15="http://schemas.microsoft.com/office/word/2012/wordml" xmlns:w16se="http://schemas.microsoft.com/office/word/2015/wordml/symex" xmlns:wpg="http://schemas.microsoft.com/office/word/2010/wordprocessingGroup" xmlns:wpi="http://schemas.microsoft.com/office/word/2010/wordprocessingInk" xmlns:wne="http://schemas.microsoft.com/office/word/2006/wordml" xmlns:wps="http://schemas.microsoft.com/office/word/2010/wordprocessingShape" mc:Ignorable="w14 w15 w16se wp14">
+<w:ftr xmlns:wpc="http://schemas.microsoft.com/office/word/2010/wordprocessingCanvas" xmlns:cx="http://schemas.microsoft.com/office/drawing/2014/chartex" xmlns:cx1="http://schemas.microsoft.com/office/drawing/2015/9/8/chartex" xmlns:cx2="http://schemas.microsoft.com/office/drawing/2015/10/21/chartex" xmlns:cx3="http://schemas.microsoft.com/office/drawing/2016/5/9/chartex" xmlns:cx4="http://schemas.microsoft.com/office/drawing/2016/5/10/chartex" xmlns:cx5="http://schemas.microsoft.com/office/drawing/2016/5/11/chartex" xmlns:cx6="http://schemas.microsoft.com/office/drawing/2016/5/12/chartex" xmlns:cx7="http://schemas.microsoft.com/office/drawing/2016/5/13/chartex" xmlns:cx8="http://schemas.microsoft.com/office/drawing/2016/5/14/chartex" xmlns:mc="http://schemas.openxmlformats.org/markup-compatibility/2006" xmlns:aink="http://schemas.microsoft.com/office/drawing/2016/ink" xmlns:am3d="http://schemas.microsoft.com/office/drawing/2017/model3d" xmlns:o="urn:schemas-microsoft-com:office:office" xmlns:oel="http://schemas.microsoft.com/office/2019/extlst" xmlns:r="http://schemas.openxmlformats.org/officeDocument/2006/relationships" xmlns:m="http://schemas.openxmlformats.org/officeDocument/2006/math" xmlns:v="urn:schemas-microsoft-com:vml" xmlns:wp14="http://schemas.microsoft.com/office/word/2010/wordprocessingDrawing" xmlns:wp="http://schemas.openxmlformats.org/drawingml/2006/wordprocessingDrawing" xmlns:w10="urn:schemas-microsoft-com:office:word" xmlns:w="http://schemas.openxmlformats.org/wordprocessingml/2006/main" xmlns:w14="http://schemas.microsoft.com/office/word/2010/wordml" xmlns:w15="http://schemas.microsoft.com/office/word/2012/wordml" xmlns:w16cex="http://schemas.microsoft.com/office/word/2018/wordml/cex" xmlns:w16cid="http://schemas.microsoft.com/office/word/2016/wordml/cid" xmlns:w16="http://schemas.microsoft.com/office/word/2018/wordml" xmlns:w16du="http://schemas.microsoft.com/office/word/2023/wordml/word16du" xmlns:w16sdtdh="http://schemas.microsoft.com/office/word/2020/wordml/sdtdatahash" xmlns:w16sdtfl="http://schemas.microsoft.com/office/word/2024/wordml/sdtformatlock" xmlns:w16se="http://schemas.microsoft.com/office/word/2015/wordml/symex" xmlns:wpg="http://schemas.microsoft.com/office/word/2010/wordprocessingGroup" xmlns:wpi="http://schemas.microsoft.com/office/word/2010/wordprocessingInk" xmlns:wne="http://schemas.microsoft.com/office/word/2006/wordml" xmlns:wps="http://schemas.microsoft.com/office/word/2010/wordprocessingShape" mc:Ignorable="w14 w15 w16se w16cid w16 w16cex w16sdtdh w16sdtfl w16du wp14">
   <w:sdt>
     <w:sdtPr>
       <w:id w:val="-1003272859"/>
@@ -29409,7 +28759,7 @@
 </file>
 
 <file path=word/footer2.xml><?xml version="1.0" encoding="utf-8"?>
-<w:ftr xmlns:wpc="http://schemas.microsoft.com/office/word/2010/wordprocessingCanvas" xmlns:cx="http://schemas.microsoft.com/office/drawing/2014/chartex" xmlns:cx1="http://schemas.microsoft.com/office/drawing/2015/9/8/chartex" xmlns:mc="http://schemas.openxmlformats.org/markup-compatibility/2006" xmlns:o="urn:schemas-microsoft-com:office:office" xmlns:r="http://schemas.openxmlformats.org/officeDocument/2006/relationships" xmlns:m="http://schemas.openxmlformats.org/officeDocument/2006/math" xmlns:v="urn:schemas-microsoft-com:vml" xmlns:wp14="http://schemas.microsoft.com/office/word/2010/wordprocessingDrawing" xmlns:wp="http://schemas.openxmlformats.org/drawingml/2006/wordprocessingDrawing" xmlns:w10="urn:schemas-microsoft-com:office:word" xmlns:w="http://schemas.openxmlformats.org/wordprocessingml/2006/main" xmlns:w14="http://schemas.microsoft.com/office/word/2010/wordml" xmlns:w15="http://schemas.microsoft.com/office/word/2012/wordml" xmlns:w16se="http://schemas.microsoft.com/office/word/2015/wordml/symex" xmlns:wpg="http://schemas.microsoft.com/office/word/2010/wordprocessingGroup" xmlns:wpi="http://schemas.microsoft.com/office/word/2010/wordprocessingInk" xmlns:wne="http://schemas.microsoft.com/office/word/2006/wordml" xmlns:wps="http://schemas.microsoft.com/office/word/2010/wordprocessingShape" mc:Ignorable="w14 w15 w16se wp14">
+<w:ftr xmlns:wpc="http://schemas.microsoft.com/office/word/2010/wordprocessingCanvas" xmlns:cx="http://schemas.microsoft.com/office/drawing/2014/chartex" xmlns:cx1="http://schemas.microsoft.com/office/drawing/2015/9/8/chartex" xmlns:cx2="http://schemas.microsoft.com/office/drawing/2015/10/21/chartex" xmlns:cx3="http://schemas.microsoft.com/office/drawing/2016/5/9/chartex" xmlns:cx4="http://schemas.microsoft.com/office/drawing/2016/5/10/chartex" xmlns:cx5="http://schemas.microsoft.com/office/drawing/2016/5/11/chartex" xmlns:cx6="http://schemas.microsoft.com/office/drawing/2016/5/12/chartex" xmlns:cx7="http://schemas.microsoft.com/office/drawing/2016/5/13/chartex" xmlns:cx8="http://schemas.microsoft.com/office/drawing/2016/5/14/chartex" xmlns:mc="http://schemas.openxmlformats.org/markup-compatibility/2006" xmlns:aink="http://schemas.microsoft.com/office/drawing/2016/ink" xmlns:am3d="http://schemas.microsoft.com/office/drawing/2017/model3d" xmlns:o="urn:schemas-microsoft-com:office:office" xmlns:oel="http://schemas.microsoft.com/office/2019/extlst" xmlns:r="http://schemas.openxmlformats.org/officeDocument/2006/relationships" xmlns:m="http://schemas.openxmlformats.org/officeDocument/2006/math" xmlns:v="urn:schemas-microsoft-com:vml" xmlns:wp14="http://schemas.microsoft.com/office/word/2010/wordprocessingDrawing" xmlns:wp="http://schemas.openxmlformats.org/drawingml/2006/wordprocessingDrawing" xmlns:w10="urn:schemas-microsoft-com:office:word" xmlns:w="http://schemas.openxmlformats.org/wordprocessingml/2006/main" xmlns:w14="http://schemas.microsoft.com/office/word/2010/wordml" xmlns:w15="http://schemas.microsoft.com/office/word/2012/wordml" xmlns:w16cex="http://schemas.microsoft.com/office/word/2018/wordml/cex" xmlns:w16cid="http://schemas.microsoft.com/office/word/2016/wordml/cid" xmlns:w16="http://schemas.microsoft.com/office/word/2018/wordml" xmlns:w16du="http://schemas.microsoft.com/office/word/2023/wordml/word16du" xmlns:w16sdtdh="http://schemas.microsoft.com/office/word/2020/wordml/sdtdatahash" xmlns:w16sdtfl="http://schemas.microsoft.com/office/word/2024/wordml/sdtformatlock" xmlns:w16se="http://schemas.microsoft.com/office/word/2015/wordml/symex" xmlns:wpg="http://schemas.microsoft.com/office/word/2010/wordprocessingGroup" xmlns:wpi="http://schemas.microsoft.com/office/word/2010/wordprocessingInk" xmlns:wne="http://schemas.microsoft.com/office/word/2006/wordml" xmlns:wps="http://schemas.microsoft.com/office/word/2010/wordprocessingShape" mc:Ignorable="w14 w15 w16se w16cid w16 w16cex w16sdtdh w16sdtfl w16du wp14">
   <w:sdt>
     <w:sdtPr>
       <w:id w:val="-841857003"/>
@@ -29457,7 +28807,7 @@
 </file>
 
 <file path=word/footer3.xml><?xml version="1.0" encoding="utf-8"?>
-<w:ftr xmlns:wpc="http://schemas.microsoft.com/office/word/2010/wordprocessingCanvas" xmlns:cx="http://schemas.microsoft.com/office/drawing/2014/chartex" xmlns:cx1="http://schemas.microsoft.com/office/drawing/2015/9/8/chartex" xmlns:mc="http://schemas.openxmlformats.org/markup-compatibility/2006" xmlns:o="urn:schemas-microsoft-com:office:office" xmlns:r="http://schemas.openxmlformats.org/officeDocument/2006/relationships" xmlns:m="http://schemas.openxmlformats.org/officeDocument/2006/math" xmlns:v="urn:schemas-microsoft-com:vml" xmlns:wp14="http://schemas.microsoft.com/office/word/2010/wordprocessingDrawing" xmlns:wp="http://schemas.openxmlformats.org/drawingml/2006/wordprocessingDrawing" xmlns:w10="urn:schemas-microsoft-com:office:word" xmlns:w="http://schemas.openxmlformats.org/wordprocessingml/2006/main" xmlns:w14="http://schemas.microsoft.com/office/word/2010/wordml" xmlns:w15="http://schemas.microsoft.com/office/word/2012/wordml" xmlns:w16se="http://schemas.microsoft.com/office/word/2015/wordml/symex" xmlns:wpg="http://schemas.microsoft.com/office/word/2010/wordprocessingGroup" xmlns:wpi="http://schemas.microsoft.com/office/word/2010/wordprocessingInk" xmlns:wne="http://schemas.microsoft.com/office/word/2006/wordml" xmlns:wps="http://schemas.microsoft.com/office/word/2010/wordprocessingShape" mc:Ignorable="w14 w15 w16se wp14">
+<w:ftr xmlns:wpc="http://schemas.microsoft.com/office/word/2010/wordprocessingCanvas" xmlns:cx="http://schemas.microsoft.com/office/drawing/2014/chartex" xmlns:cx1="http://schemas.microsoft.com/office/drawing/2015/9/8/chartex" xmlns:cx2="http://schemas.microsoft.com/office/drawing/2015/10/21/chartex" xmlns:cx3="http://schemas.microsoft.com/office/drawing/2016/5/9/chartex" xmlns:cx4="http://schemas.microsoft.com/office/drawing/2016/5/10/chartex" xmlns:cx5="http://schemas.microsoft.com/office/drawing/2016/5/11/chartex" xmlns:cx6="http://schemas.microsoft.com/office/drawing/2016/5/12/chartex" xmlns:cx7="http://schemas.microsoft.com/office/drawing/2016/5/13/chartex" xmlns:cx8="http://schemas.microsoft.com/office/drawing/2016/5/14/chartex" xmlns:mc="http://schemas.openxmlformats.org/markup-compatibility/2006" xmlns:aink="http://schemas.microsoft.com/office/drawing/2016/ink" xmlns:am3d="http://schemas.microsoft.com/office/drawing/2017/model3d" xmlns:o="urn:schemas-microsoft-com:office:office" xmlns:oel="http://schemas.microsoft.com/office/2019/extlst" xmlns:r="http://schemas.openxmlformats.org/officeDocument/2006/relationships" xmlns:m="http://schemas.openxmlformats.org/officeDocument/2006/math" xmlns:v="urn:schemas-microsoft-com:vml" xmlns:wp14="http://schemas.microsoft.com/office/word/2010/wordprocessingDrawing" xmlns:wp="http://schemas.openxmlformats.org/drawingml/2006/wordprocessingDrawing" xmlns:w10="urn:schemas-microsoft-com:office:word" xmlns:w="http://schemas.openxmlformats.org/wordprocessingml/2006/main" xmlns:w14="http://schemas.microsoft.com/office/word/2010/wordml" xmlns:w15="http://schemas.microsoft.com/office/word/2012/wordml" xmlns:w16cex="http://schemas.microsoft.com/office/word/2018/wordml/cex" xmlns:w16cid="http://schemas.microsoft.com/office/word/2016/wordml/cid" xmlns:w16="http://schemas.microsoft.com/office/word/2018/wordml" xmlns:w16du="http://schemas.microsoft.com/office/word/2023/wordml/word16du" xmlns:w16sdtdh="http://schemas.microsoft.com/office/word/2020/wordml/sdtdatahash" xmlns:w16sdtfl="http://schemas.microsoft.com/office/word/2024/wordml/sdtformatlock" xmlns:w16se="http://schemas.microsoft.com/office/word/2015/wordml/symex" xmlns:wpg="http://schemas.microsoft.com/office/word/2010/wordprocessingGroup" xmlns:wpi="http://schemas.microsoft.com/office/word/2010/wordprocessingInk" xmlns:wne="http://schemas.microsoft.com/office/word/2006/wordml" xmlns:wps="http://schemas.microsoft.com/office/word/2010/wordprocessingShape" mc:Ignorable="w14 w15 w16se w16cid w16 w16cex w16sdtdh w16sdtfl w16du wp14">
   <w:sdt>
     <w:sdtPr>
       <w:id w:val="-1177887252"/>
@@ -29505,7 +28855,7 @@
 </file>
 
 <file path=word/footer4.xml><?xml version="1.0" encoding="utf-8"?>
-<w:ftr xmlns:wpc="http://schemas.microsoft.com/office/word/2010/wordprocessingCanvas" xmlns:cx="http://schemas.microsoft.com/office/drawing/2014/chartex" xmlns:cx1="http://schemas.microsoft.com/office/drawing/2015/9/8/chartex" xmlns:mc="http://schemas.openxmlformats.org/markup-compatibility/2006" xmlns:o="urn:schemas-microsoft-com:office:office" xmlns:r="http://schemas.openxmlformats.org/officeDocument/2006/relationships" xmlns:m="http://schemas.openxmlformats.org/officeDocument/2006/math" xmlns:v="urn:schemas-microsoft-com:vml" xmlns:wp14="http://schemas.microsoft.com/office/word/2010/wordprocessingDrawing" xmlns:wp="http://schemas.openxmlformats.org/drawingml/2006/wordprocessingDrawing" xmlns:w10="urn:schemas-microsoft-com:office:word" xmlns:w="http://schemas.openxmlformats.org/wordprocessingml/2006/main" xmlns:w14="http://schemas.microsoft.com/office/word/2010/wordml" xmlns:w15="http://schemas.microsoft.com/office/word/2012/wordml" xmlns:w16se="http://schemas.microsoft.com/office/word/2015/wordml/symex" xmlns:wpg="http://schemas.microsoft.com/office/word/2010/wordprocessingGroup" xmlns:wpi="http://schemas.microsoft.com/office/word/2010/wordprocessingInk" xmlns:wne="http://schemas.microsoft.com/office/word/2006/wordml" xmlns:wps="http://schemas.microsoft.com/office/word/2010/wordprocessingShape" mc:Ignorable="w14 w15 w16se wp14">
+<w:ftr xmlns:wpc="http://schemas.microsoft.com/office/word/2010/wordprocessingCanvas" xmlns:cx="http://schemas.microsoft.com/office/drawing/2014/chartex" xmlns:cx1="http://schemas.microsoft.com/office/drawing/2015/9/8/chartex" xmlns:cx2="http://schemas.microsoft.com/office/drawing/2015/10/21/chartex" xmlns:cx3="http://schemas.microsoft.com/office/drawing/2016/5/9/chartex" xmlns:cx4="http://schemas.microsoft.com/office/drawing/2016/5/10/chartex" xmlns:cx5="http://schemas.microsoft.com/office/drawing/2016/5/11/chartex" xmlns:cx6="http://schemas.microsoft.com/office/drawing/2016/5/12/chartex" xmlns:cx7="http://schemas.microsoft.com/office/drawing/2016/5/13/chartex" xmlns:cx8="http://schemas.microsoft.com/office/drawing/2016/5/14/chartex" xmlns:mc="http://schemas.openxmlformats.org/markup-compatibility/2006" xmlns:aink="http://schemas.microsoft.com/office/drawing/2016/ink" xmlns:am3d="http://schemas.microsoft.com/office/drawing/2017/model3d" xmlns:o="urn:schemas-microsoft-com:office:office" xmlns:oel="http://schemas.microsoft.com/office/2019/extlst" xmlns:r="http://schemas.openxmlformats.org/officeDocument/2006/relationships" xmlns:m="http://schemas.openxmlformats.org/officeDocument/2006/math" xmlns:v="urn:schemas-microsoft-com:vml" xmlns:wp14="http://schemas.microsoft.com/office/word/2010/wordprocessingDrawing" xmlns:wp="http://schemas.openxmlformats.org/drawingml/2006/wordprocessingDrawing" xmlns:w10="urn:schemas-microsoft-com:office:word" xmlns:w="http://schemas.openxmlformats.org/wordprocessingml/2006/main" xmlns:w14="http://schemas.microsoft.com/office/word/2010/wordml" xmlns:w15="http://schemas.microsoft.com/office/word/2012/wordml" xmlns:w16cex="http://schemas.microsoft.com/office/word/2018/wordml/cex" xmlns:w16cid="http://schemas.microsoft.com/office/word/2016/wordml/cid" xmlns:w16="http://schemas.microsoft.com/office/word/2018/wordml" xmlns:w16du="http://schemas.microsoft.com/office/word/2023/wordml/word16du" xmlns:w16sdtdh="http://schemas.microsoft.com/office/word/2020/wordml/sdtdatahash" xmlns:w16sdtfl="http://schemas.microsoft.com/office/word/2024/wordml/sdtformatlock" xmlns:w16se="http://schemas.microsoft.com/office/word/2015/wordml/symex" xmlns:wpg="http://schemas.microsoft.com/office/word/2010/wordprocessingGroup" xmlns:wpi="http://schemas.microsoft.com/office/word/2010/wordprocessingInk" xmlns:wne="http://schemas.microsoft.com/office/word/2006/wordml" xmlns:wps="http://schemas.microsoft.com/office/word/2010/wordprocessingShape" mc:Ignorable="w14 w15 w16se w16cid w16 w16cex w16sdtdh w16sdtfl w16du wp14">
   <w:p>
     <w:pPr>
       <w:pStyle w:val="Footer"/>
@@ -29516,7 +28866,7 @@
 </file>
 
 <file path=word/footer5.xml><?xml version="1.0" encoding="utf-8"?>
-<w:ftr xmlns:wpc="http://schemas.microsoft.com/office/word/2010/wordprocessingCanvas" xmlns:cx="http://schemas.microsoft.com/office/drawing/2014/chartex" xmlns:cx1="http://schemas.microsoft.com/office/drawing/2015/9/8/chartex" xmlns:mc="http://schemas.openxmlformats.org/markup-compatibility/2006" xmlns:o="urn:schemas-microsoft-com:office:office" xmlns:r="http://schemas.openxmlformats.org/officeDocument/2006/relationships" xmlns:m="http://schemas.openxmlformats.org/officeDocument/2006/math" xmlns:v="urn:schemas-microsoft-com:vml" xmlns:wp14="http://schemas.microsoft.com/office/word/2010/wordprocessingDrawing" xmlns:wp="http://schemas.openxmlformats.org/drawingml/2006/wordprocessingDrawing" xmlns:w10="urn:schemas-microsoft-com:office:word" xmlns:w="http://schemas.openxmlformats.org/wordprocessingml/2006/main" xmlns:w14="http://schemas.microsoft.com/office/word/2010/wordml" xmlns:w15="http://schemas.microsoft.com/office/word/2012/wordml" xmlns:w16se="http://schemas.microsoft.com/office/word/2015/wordml/symex" xmlns:wpg="http://schemas.microsoft.com/office/word/2010/wordprocessingGroup" xmlns:wpi="http://schemas.microsoft.com/office/word/2010/wordprocessingInk" xmlns:wne="http://schemas.microsoft.com/office/word/2006/wordml" xmlns:wps="http://schemas.microsoft.com/office/word/2010/wordprocessingShape" mc:Ignorable="w14 w15 w16se wp14">
+<w:ftr xmlns:wpc="http://schemas.microsoft.com/office/word/2010/wordprocessingCanvas" xmlns:cx="http://schemas.microsoft.com/office/drawing/2014/chartex" xmlns:cx1="http://schemas.microsoft.com/office/drawing/2015/9/8/chartex" xmlns:cx2="http://schemas.microsoft.com/office/drawing/2015/10/21/chartex" xmlns:cx3="http://schemas.microsoft.com/office/drawing/2016/5/9/chartex" xmlns:cx4="http://schemas.microsoft.com/office/drawing/2016/5/10/chartex" xmlns:cx5="http://schemas.microsoft.com/office/drawing/2016/5/11/chartex" xmlns:cx6="http://schemas.microsoft.com/office/drawing/2016/5/12/chartex" xmlns:cx7="http://schemas.microsoft.com/office/drawing/2016/5/13/chartex" xmlns:cx8="http://schemas.microsoft.com/office/drawing/2016/5/14/chartex" xmlns:mc="http://schemas.openxmlformats.org/markup-compatibility/2006" xmlns:aink="http://schemas.microsoft.com/office/drawing/2016/ink" xmlns:am3d="http://schemas.microsoft.com/office/drawing/2017/model3d" xmlns:o="urn:schemas-microsoft-com:office:office" xmlns:oel="http://schemas.microsoft.com/office/2019/extlst" xmlns:r="http://schemas.openxmlformats.org/officeDocument/2006/relationships" xmlns:m="http://schemas.openxmlformats.org/officeDocument/2006/math" xmlns:v="urn:schemas-microsoft-com:vml" xmlns:wp14="http://schemas.microsoft.com/office/word/2010/wordprocessingDrawing" xmlns:wp="http://schemas.openxmlformats.org/drawingml/2006/wordprocessingDrawing" xmlns:w10="urn:schemas-microsoft-com:office:word" xmlns:w="http://schemas.openxmlformats.org/wordprocessingml/2006/main" xmlns:w14="http://schemas.microsoft.com/office/word/2010/wordml" xmlns:w15="http://schemas.microsoft.com/office/word/2012/wordml" xmlns:w16cex="http://schemas.microsoft.com/office/word/2018/wordml/cex" xmlns:w16cid="http://schemas.microsoft.com/office/word/2016/wordml/cid" xmlns:w16="http://schemas.microsoft.com/office/word/2018/wordml" xmlns:w16du="http://schemas.microsoft.com/office/word/2023/wordml/word16du" xmlns:w16sdtdh="http://schemas.microsoft.com/office/word/2020/wordml/sdtdatahash" xmlns:w16sdtfl="http://schemas.microsoft.com/office/word/2024/wordml/sdtformatlock" xmlns:w16se="http://schemas.microsoft.com/office/word/2015/wordml/symex" xmlns:wpg="http://schemas.microsoft.com/office/word/2010/wordprocessingGroup" xmlns:wpi="http://schemas.microsoft.com/office/word/2010/wordprocessingInk" xmlns:wne="http://schemas.microsoft.com/office/word/2006/wordml" xmlns:wps="http://schemas.microsoft.com/office/word/2010/wordprocessingShape" mc:Ignorable="w14 w15 w16se w16cid w16 w16cex w16sdtdh w16sdtfl w16du wp14">
   <w:p>
     <w:pPr>
       <w:pStyle w:val="Footer"/>
@@ -29527,7 +28877,7 @@
 </file>
 
 <file path=word/footnotes.xml><?xml version="1.0" encoding="utf-8"?>
-<w:footnotes xmlns:wpc="http://schemas.microsoft.com/office/word/2010/wordprocessingCanvas" xmlns:cx="http://schemas.microsoft.com/office/drawing/2014/chartex" xmlns:cx1="http://schemas.microsoft.com/office/drawing/2015/9/8/chartex" xmlns:mc="http://schemas.openxmlformats.org/markup-compatibility/2006" xmlns:o="urn:schemas-microsoft-com:office:office" xmlns:r="http://schemas.openxmlformats.org/officeDocument/2006/relationships" xmlns:m="http://schemas.openxmlformats.org/officeDocument/2006/math" xmlns:v="urn:schemas-microsoft-com:vml" xmlns:wp14="http://schemas.microsoft.com/office/word/2010/wordprocessingDrawing" xmlns:wp="http://schemas.openxmlformats.org/drawingml/2006/wordprocessingDrawing" xmlns:w10="urn:schemas-microsoft-com:office:word" xmlns:w="http://schemas.openxmlformats.org/wordprocessingml/2006/main" xmlns:w14="http://schemas.microsoft.com/office/word/2010/wordml" xmlns:w15="http://schemas.microsoft.com/office/word/2012/wordml" xmlns:w16se="http://schemas.microsoft.com/office/word/2015/wordml/symex" xmlns:wpg="http://schemas.microsoft.com/office/word/2010/wordprocessingGroup" xmlns:wpi="http://schemas.microsoft.com/office/word/2010/wordprocessingInk" xmlns:wne="http://schemas.microsoft.com/office/word/2006/wordml" xmlns:wps="http://schemas.microsoft.com/office/word/2010/wordprocessingShape" mc:Ignorable="w14 w15 w16se wp14">
+<w:footnotes xmlns:wpc="http://schemas.microsoft.com/office/word/2010/wordprocessingCanvas" xmlns:cx="http://schemas.microsoft.com/office/drawing/2014/chartex" xmlns:cx1="http://schemas.microsoft.com/office/drawing/2015/9/8/chartex" xmlns:cx2="http://schemas.microsoft.com/office/drawing/2015/10/21/chartex" xmlns:cx3="http://schemas.microsoft.com/office/drawing/2016/5/9/chartex" xmlns:cx4="http://schemas.microsoft.com/office/drawing/2016/5/10/chartex" xmlns:cx5="http://schemas.microsoft.com/office/drawing/2016/5/11/chartex" xmlns:cx6="http://schemas.microsoft.com/office/drawing/2016/5/12/chartex" xmlns:cx7="http://schemas.microsoft.com/office/drawing/2016/5/13/chartex" xmlns:cx8="http://schemas.microsoft.com/office/drawing/2016/5/14/chartex" xmlns:mc="http://schemas.openxmlformats.org/markup-compatibility/2006" xmlns:aink="http://schemas.microsoft.com/office/drawing/2016/ink" xmlns:am3d="http://schemas.microsoft.com/office/drawing/2017/model3d" xmlns:o="urn:schemas-microsoft-com:office:office" xmlns:oel="http://schemas.microsoft.com/office/2019/extlst" xmlns:r="http://schemas.openxmlformats.org/officeDocument/2006/relationships" xmlns:m="http://schemas.openxmlformats.org/officeDocument/2006/math" xmlns:v="urn:schemas-microsoft-com:vml" xmlns:wp14="http://schemas.microsoft.com/office/word/2010/wordprocessingDrawing" xmlns:wp="http://schemas.openxmlformats.org/drawingml/2006/wordprocessingDrawing" xmlns:w10="urn:schemas-microsoft-com:office:word" xmlns:w="http://schemas.openxmlformats.org/wordprocessingml/2006/main" xmlns:w14="http://schemas.microsoft.com/office/word/2010/wordml" xmlns:w15="http://schemas.microsoft.com/office/word/2012/wordml" xmlns:w16cex="http://schemas.microsoft.com/office/word/2018/wordml/cex" xmlns:w16cid="http://schemas.microsoft.com/office/word/2016/wordml/cid" xmlns:w16="http://schemas.microsoft.com/office/word/2018/wordml" xmlns:w16du="http://schemas.microsoft.com/office/word/2023/wordml/word16du" xmlns:w16sdtdh="http://schemas.microsoft.com/office/word/2020/wordml/sdtdatahash" xmlns:w16sdtfl="http://schemas.microsoft.com/office/word/2024/wordml/sdtformatlock" xmlns:w16se="http://schemas.microsoft.com/office/word/2015/wordml/symex" xmlns:wpg="http://schemas.microsoft.com/office/word/2010/wordprocessingGroup" xmlns:wpi="http://schemas.microsoft.com/office/word/2010/wordprocessingInk" xmlns:wne="http://schemas.microsoft.com/office/word/2006/wordml" xmlns:wps="http://schemas.microsoft.com/office/word/2010/wordprocessingShape" mc:Ignorable="w14 w15 w16se w16cid w16 w16cex w16sdtdh w16sdtfl w16du wp14">
   <w:footnote w:type="separator" w:id="-1">
     <w:p>
       <w:pPr>
@@ -29552,7 +28902,7 @@
 </file>
 
 <file path=word/header1.xml><?xml version="1.0" encoding="utf-8"?>
-<w:hdr xmlns:wpc="http://schemas.microsoft.com/office/word/2010/wordprocessingCanvas" xmlns:cx="http://schemas.microsoft.com/office/drawing/2014/chartex" xmlns:cx1="http://schemas.microsoft.com/office/drawing/2015/9/8/chartex" xmlns:mc="http://schemas.openxmlformats.org/markup-compatibility/2006" xmlns:o="urn:schemas-microsoft-com:office:office" xmlns:r="http://schemas.openxmlformats.org/officeDocument/2006/relationships" xmlns:m="http://schemas.openxmlformats.org/officeDocument/2006/math" xmlns:v="urn:schemas-microsoft-com:vml" xmlns:wp14="http://schemas.microsoft.com/office/word/2010/wordprocessingDrawing" xmlns:wp="http://schemas.openxmlformats.org/drawingml/2006/wordprocessingDrawing" xmlns:w10="urn:schemas-microsoft-com:office:word" xmlns:w="http://schemas.openxmlformats.org/wordprocessingml/2006/main" xmlns:w14="http://schemas.microsoft.com/office/word/2010/wordml" xmlns:w15="http://schemas.microsoft.com/office/word/2012/wordml" xmlns:w16se="http://schemas.microsoft.com/office/word/2015/wordml/symex" xmlns:wpg="http://schemas.microsoft.com/office/word/2010/wordprocessingGroup" xmlns:wpi="http://schemas.microsoft.com/office/word/2010/wordprocessingInk" xmlns:wne="http://schemas.microsoft.com/office/word/2006/wordml" xmlns:wps="http://schemas.microsoft.com/office/word/2010/wordprocessingShape" mc:Ignorable="w14 w15 w16se wp14">
+<w:hdr xmlns:wpc="http://schemas.microsoft.com/office/word/2010/wordprocessingCanvas" xmlns:cx="http://schemas.microsoft.com/office/drawing/2014/chartex" xmlns:cx1="http://schemas.microsoft.com/office/drawing/2015/9/8/chartex" xmlns:cx2="http://schemas.microsoft.com/office/drawing/2015/10/21/chartex" xmlns:cx3="http://schemas.microsoft.com/office/drawing/2016/5/9/chartex" xmlns:cx4="http://schemas.microsoft.com/office/drawing/2016/5/10/chartex" xmlns:cx5="http://schemas.microsoft.com/office/drawing/2016/5/11/chartex" xmlns:cx6="http://schemas.microsoft.com/office/drawing/2016/5/12/chartex" xmlns:cx7="http://schemas.microsoft.com/office/drawing/2016/5/13/chartex" xmlns:cx8="http://schemas.microsoft.com/office/drawing/2016/5/14/chartex" xmlns:mc="http://schemas.openxmlformats.org/markup-compatibility/2006" xmlns:aink="http://schemas.microsoft.com/office/drawing/2016/ink" xmlns:am3d="http://schemas.microsoft.com/office/drawing/2017/model3d" xmlns:o="urn:schemas-microsoft-com:office:office" xmlns:oel="http://schemas.microsoft.com/office/2019/extlst" xmlns:r="http://schemas.openxmlformats.org/officeDocument/2006/relationships" xmlns:m="http://schemas.openxmlformats.org/officeDocument/2006/math" xmlns:v="urn:schemas-microsoft-com:vml" xmlns:wp14="http://schemas.microsoft.com/office/word/2010/wordprocessingDrawing" xmlns:wp="http://schemas.openxmlformats.org/drawingml/2006/wordprocessingDrawing" xmlns:w10="urn:schemas-microsoft-com:office:word" xmlns:w="http://schemas.openxmlformats.org/wordprocessingml/2006/main" xmlns:w14="http://schemas.microsoft.com/office/word/2010/wordml" xmlns:w15="http://schemas.microsoft.com/office/word/2012/wordml" xmlns:w16cex="http://schemas.microsoft.com/office/word/2018/wordml/cex" xmlns:w16cid="http://schemas.microsoft.com/office/word/2016/wordml/cid" xmlns:w16="http://schemas.microsoft.com/office/word/2018/wordml" xmlns:w16du="http://schemas.microsoft.com/office/word/2023/wordml/word16du" xmlns:w16sdtdh="http://schemas.microsoft.com/office/word/2020/wordml/sdtdatahash" xmlns:w16sdtfl="http://schemas.microsoft.com/office/word/2024/wordml/sdtformatlock" xmlns:w16se="http://schemas.microsoft.com/office/word/2015/wordml/symex" xmlns:wpg="http://schemas.microsoft.com/office/word/2010/wordprocessingGroup" xmlns:wpi="http://schemas.microsoft.com/office/word/2010/wordprocessingInk" xmlns:wne="http://schemas.microsoft.com/office/word/2006/wordml" xmlns:wps="http://schemas.microsoft.com/office/word/2010/wordprocessingShape" mc:Ignorable="w14 w15 w16se w16cid w16 w16cex w16sdtdh w16sdtfl w16du wp14">
   <w:p>
     <w:pPr>
       <w:pStyle w:val="Header"/>
@@ -29562,7 +28912,7 @@
 </file>
 
 <file path=word/header2.xml><?xml version="1.0" encoding="utf-8"?>
-<w:hdr xmlns:wpc="http://schemas.microsoft.com/office/word/2010/wordprocessingCanvas" xmlns:cx="http://schemas.microsoft.com/office/drawing/2014/chartex" xmlns:cx1="http://schemas.microsoft.com/office/drawing/2015/9/8/chartex" xmlns:mc="http://schemas.openxmlformats.org/markup-compatibility/2006" xmlns:o="urn:schemas-microsoft-com:office:office" xmlns:r="http://schemas.openxmlformats.org/officeDocument/2006/relationships" xmlns:m="http://schemas.openxmlformats.org/officeDocument/2006/math" xmlns:v="urn:schemas-microsoft-com:vml" xmlns:wp14="http://schemas.microsoft.com/office/word/2010/wordprocessingDrawing" xmlns:wp="http://schemas.openxmlformats.org/drawingml/2006/wordprocessingDrawing" xmlns:w10="urn:schemas-microsoft-com:office:word" xmlns:w="http://schemas.openxmlformats.org/wordprocessingml/2006/main" xmlns:w14="http://schemas.microsoft.com/office/word/2010/wordml" xmlns:w15="http://schemas.microsoft.com/office/word/2012/wordml" xmlns:w16se="http://schemas.microsoft.com/office/word/2015/wordml/symex" xmlns:wpg="http://schemas.microsoft.com/office/word/2010/wordprocessingGroup" xmlns:wpi="http://schemas.microsoft.com/office/word/2010/wordprocessingInk" xmlns:wne="http://schemas.microsoft.com/office/word/2006/wordml" xmlns:wps="http://schemas.microsoft.com/office/word/2010/wordprocessingShape" mc:Ignorable="w14 w15 w16se wp14">
+<w:hdr xmlns:wpc="http://schemas.microsoft.com/office/word/2010/wordprocessingCanvas" xmlns:cx="http://schemas.microsoft.com/office/drawing/2014/chartex" xmlns:cx1="http://schemas.microsoft.com/office/drawing/2015/9/8/chartex" xmlns:cx2="http://schemas.microsoft.com/office/drawing/2015/10/21/chartex" xmlns:cx3="http://schemas.microsoft.com/office/drawing/2016/5/9/chartex" xmlns:cx4="http://schemas.microsoft.com/office/drawing/2016/5/10/chartex" xmlns:cx5="http://schemas.microsoft.com/office/drawing/2016/5/11/chartex" xmlns:cx6="http://schemas.microsoft.com/office/drawing/2016/5/12/chartex" xmlns:cx7="http://schemas.microsoft.com/office/drawing/2016/5/13/chartex" xmlns:cx8="http://schemas.microsoft.com/office/drawing/2016/5/14/chartex" xmlns:mc="http://schemas.openxmlformats.org/markup-compatibility/2006" xmlns:aink="http://schemas.microsoft.com/office/drawing/2016/ink" xmlns:am3d="http://schemas.microsoft.com/office/drawing/2017/model3d" xmlns:o="urn:schemas-microsoft-com:office:office" xmlns:oel="http://schemas.microsoft.com/office/2019/extlst" xmlns:r="http://schemas.openxmlformats.org/officeDocument/2006/relationships" xmlns:m="http://schemas.openxmlformats.org/officeDocument/2006/math" xmlns:v="urn:schemas-microsoft-com:vml" xmlns:wp14="http://schemas.microsoft.com/office/word/2010/wordprocessingDrawing" xmlns:wp="http://schemas.openxmlformats.org/drawingml/2006/wordprocessingDrawing" xmlns:w10="urn:schemas-microsoft-com:office:word" xmlns:w="http://schemas.openxmlformats.org/wordprocessingml/2006/main" xmlns:w14="http://schemas.microsoft.com/office/word/2010/wordml" xmlns:w15="http://schemas.microsoft.com/office/word/2012/wordml" xmlns:w16cex="http://schemas.microsoft.com/office/word/2018/wordml/cex" xmlns:w16cid="http://schemas.microsoft.com/office/word/2016/wordml/cid" xmlns:w16="http://schemas.microsoft.com/office/word/2018/wordml" xmlns:w16du="http://schemas.microsoft.com/office/word/2023/wordml/word16du" xmlns:w16sdtdh="http://schemas.microsoft.com/office/word/2020/wordml/sdtdatahash" xmlns:w16sdtfl="http://schemas.microsoft.com/office/word/2024/wordml/sdtformatlock" xmlns:w16se="http://schemas.microsoft.com/office/word/2015/wordml/symex" xmlns:wpg="http://schemas.microsoft.com/office/word/2010/wordprocessingGroup" xmlns:wpi="http://schemas.microsoft.com/office/word/2010/wordprocessingInk" xmlns:wne="http://schemas.microsoft.com/office/word/2006/wordml" xmlns:wps="http://schemas.microsoft.com/office/word/2010/wordprocessingShape" mc:Ignorable="w14 w15 w16se w16cid w16 w16cex w16sdtdh w16sdtfl w16du wp14">
   <w:sdt>
     <w:sdtPr>
       <w:id w:val="-881483990"/>
@@ -29610,7 +28960,7 @@
 </file>
 
 <file path=word/numbering.xml><?xml version="1.0" encoding="utf-8"?>
-<w:numbering xmlns:wpc="http://schemas.microsoft.com/office/word/2010/wordprocessingCanvas" xmlns:cx="http://schemas.microsoft.com/office/drawing/2014/chartex" xmlns:cx1="http://schemas.microsoft.com/office/drawing/2015/9/8/chartex" xmlns:mc="http://schemas.openxmlformats.org/markup-compatibility/2006" xmlns:o="urn:schemas-microsoft-com:office:office" xmlns:r="http://schemas.openxmlformats.org/officeDocument/2006/relationships" xmlns:m="http://schemas.openxmlformats.org/officeDocument/2006/math" xmlns:v="urn:schemas-microsoft-com:vml" xmlns:wp14="http://schemas.microsoft.com/office/word/2010/wordprocessingDrawing" xmlns:wp="http://schemas.openxmlformats.org/drawingml/2006/wordprocessingDrawing" xmlns:w10="urn:schemas-microsoft-com:office:word" xmlns:w="http://schemas.openxmlformats.org/wordprocessingml/2006/main" xmlns:w14="http://schemas.microsoft.com/office/word/2010/wordml" xmlns:w15="http://schemas.microsoft.com/office/word/2012/wordml" xmlns:w16se="http://schemas.microsoft.com/office/word/2015/wordml/symex" xmlns:wpg="http://schemas.microsoft.com/office/word/2010/wordprocessingGroup" xmlns:wpi="http://schemas.microsoft.com/office/word/2010/wordprocessingInk" xmlns:wne="http://schemas.microsoft.com/office/word/2006/wordml" xmlns:wps="http://schemas.microsoft.com/office/word/2010/wordprocessingShape" mc:Ignorable="w14 w15 w16se wp14">
+<w:numbering xmlns:wpc="http://schemas.microsoft.com/office/word/2010/wordprocessingCanvas" xmlns:cx="http://schemas.microsoft.com/office/drawing/2014/chartex" xmlns:cx1="http://schemas.microsoft.com/office/drawing/2015/9/8/chartex" xmlns:cx2="http://schemas.microsoft.com/office/drawing/2015/10/21/chartex" xmlns:cx3="http://schemas.microsoft.com/office/drawing/2016/5/9/chartex" xmlns:cx4="http://schemas.microsoft.com/office/drawing/2016/5/10/chartex" xmlns:cx5="http://schemas.microsoft.com/office/drawing/2016/5/11/chartex" xmlns:cx6="http://schemas.microsoft.com/office/drawing/2016/5/12/chartex" xmlns:cx7="http://schemas.microsoft.com/office/drawing/2016/5/13/chartex" xmlns:cx8="http://schemas.microsoft.com/office/drawing/2016/5/14/chartex" xmlns:mc="http://schemas.openxmlformats.org/markup-compatibility/2006" xmlns:aink="http://schemas.microsoft.com/office/drawing/2016/ink" xmlns:am3d="http://schemas.microsoft.com/office/drawing/2017/model3d" xmlns:o="urn:schemas-microsoft-com:office:office" xmlns:oel="http://schemas.microsoft.com/office/2019/extlst" xmlns:r="http://schemas.openxmlformats.org/officeDocument/2006/relationships" xmlns:m="http://schemas.openxmlformats.org/officeDocument/2006/math" xmlns:v="urn:schemas-microsoft-com:vml" xmlns:wp14="http://schemas.microsoft.com/office/word/2010/wordprocessingDrawing" xmlns:wp="http://schemas.openxmlformats.org/drawingml/2006/wordprocessingDrawing" xmlns:w10="urn:schemas-microsoft-com:office:word" xmlns:w="http://schemas.openxmlformats.org/wordprocessingml/2006/main" xmlns:w14="http://schemas.microsoft.com/office/word/2010/wordml" xmlns:w15="http://schemas.microsoft.com/office/word/2012/wordml" xmlns:w16cex="http://schemas.microsoft.com/office/word/2018/wordml/cex" xmlns:w16cid="http://schemas.microsoft.com/office/word/2016/wordml/cid" xmlns:w16="http://schemas.microsoft.com/office/word/2018/wordml" xmlns:w16du="http://schemas.microsoft.com/office/word/2023/wordml/word16du" xmlns:w16sdtdh="http://schemas.microsoft.com/office/word/2020/wordml/sdtdatahash" xmlns:w16sdtfl="http://schemas.microsoft.com/office/word/2024/wordml/sdtformatlock" xmlns:w16se="http://schemas.microsoft.com/office/word/2015/wordml/symex" xmlns:wpg="http://schemas.microsoft.com/office/word/2010/wordprocessingGroup" xmlns:wpi="http://schemas.microsoft.com/office/word/2010/wordprocessingInk" xmlns:wne="http://schemas.microsoft.com/office/word/2006/wordml" xmlns:wps="http://schemas.microsoft.com/office/word/2010/wordprocessingShape" mc:Ignorable="w14 w15 w16se w16cid w16 w16cex w16sdtdh w16sdtfl w16du wp14">
   <w:abstractNum w:abstractNumId="0" w15:restartNumberingAfterBreak="0">
     <w:nsid w:val="038071E9"/>
     <w:multiLevelType w:val="hybridMultilevel"/>
@@ -30260,6 +29610,155 @@
     <w:numStyleLink w:val="MasterList"/>
   </w:abstractNum>
   <w:abstractNum w:abstractNumId="8" w15:restartNumberingAfterBreak="0">
+    <w:nsid w:val="2751774B"/>
+    <w:multiLevelType w:val="multilevel"/>
+    <w:tmpl w:val="887C5E84"/>
+    <w:lvl w:ilvl="0">
+      <w:start w:val="1"/>
+      <w:numFmt w:val="bullet"/>
+      <w:lvlText w:val=""/>
+      <w:lvlJc w:val="left"/>
+      <w:pPr>
+        <w:tabs>
+          <w:tab w:val="num" w:pos="720"/>
+        </w:tabs>
+        <w:ind w:left="720" w:hanging="360"/>
+      </w:pPr>
+      <w:rPr>
+        <w:rFonts w:ascii="Symbol" w:hAnsi="Symbol" w:hint="default"/>
+        <w:sz w:val="20"/>
+      </w:rPr>
+    </w:lvl>
+    <w:lvl w:ilvl="1" w:tentative="1">
+      <w:start w:val="1"/>
+      <w:numFmt w:val="bullet"/>
+      <w:lvlText w:val=""/>
+      <w:lvlJc w:val="left"/>
+      <w:pPr>
+        <w:tabs>
+          <w:tab w:val="num" w:pos="1440"/>
+        </w:tabs>
+        <w:ind w:left="1440" w:hanging="360"/>
+      </w:pPr>
+      <w:rPr>
+        <w:rFonts w:ascii="Symbol" w:hAnsi="Symbol" w:hint="default"/>
+        <w:sz w:val="20"/>
+      </w:rPr>
+    </w:lvl>
+    <w:lvl w:ilvl="2" w:tentative="1">
+      <w:start w:val="1"/>
+      <w:numFmt w:val="bullet"/>
+      <w:lvlText w:val=""/>
+      <w:lvlJc w:val="left"/>
+      <w:pPr>
+        <w:tabs>
+          <w:tab w:val="num" w:pos="2160"/>
+        </w:tabs>
+        <w:ind w:left="2160" w:hanging="360"/>
+      </w:pPr>
+      <w:rPr>
+        <w:rFonts w:ascii="Symbol" w:hAnsi="Symbol" w:hint="default"/>
+        <w:sz w:val="20"/>
+      </w:rPr>
+    </w:lvl>
+    <w:lvl w:ilvl="3" w:tentative="1">
+      <w:start w:val="1"/>
+      <w:numFmt w:val="bullet"/>
+      <w:lvlText w:val=""/>
+      <w:lvlJc w:val="left"/>
+      <w:pPr>
+        <w:tabs>
+          <w:tab w:val="num" w:pos="2880"/>
+        </w:tabs>
+        <w:ind w:left="2880" w:hanging="360"/>
+      </w:pPr>
+      <w:rPr>
+        <w:rFonts w:ascii="Symbol" w:hAnsi="Symbol" w:hint="default"/>
+        <w:sz w:val="20"/>
+      </w:rPr>
+    </w:lvl>
+    <w:lvl w:ilvl="4" w:tentative="1">
+      <w:start w:val="1"/>
+      <w:numFmt w:val="bullet"/>
+      <w:lvlText w:val=""/>
+      <w:lvlJc w:val="left"/>
+      <w:pPr>
+        <w:tabs>
+          <w:tab w:val="num" w:pos="3600"/>
+        </w:tabs>
+        <w:ind w:left="3600" w:hanging="360"/>
+      </w:pPr>
+      <w:rPr>
+        <w:rFonts w:ascii="Symbol" w:hAnsi="Symbol" w:hint="default"/>
+        <w:sz w:val="20"/>
+      </w:rPr>
+    </w:lvl>
+    <w:lvl w:ilvl="5" w:tentative="1">
+      <w:start w:val="1"/>
+      <w:numFmt w:val="bullet"/>
+      <w:lvlText w:val=""/>
+      <w:lvlJc w:val="left"/>
+      <w:pPr>
+        <w:tabs>
+          <w:tab w:val="num" w:pos="4320"/>
+        </w:tabs>
+        <w:ind w:left="4320" w:hanging="360"/>
+      </w:pPr>
+      <w:rPr>
+        <w:rFonts w:ascii="Symbol" w:hAnsi="Symbol" w:hint="default"/>
+        <w:sz w:val="20"/>
+      </w:rPr>
+    </w:lvl>
+    <w:lvl w:ilvl="6" w:tentative="1">
+      <w:start w:val="1"/>
+      <w:numFmt w:val="bullet"/>
+      <w:lvlText w:val=""/>
+      <w:lvlJc w:val="left"/>
+      <w:pPr>
+        <w:tabs>
+          <w:tab w:val="num" w:pos="5040"/>
+        </w:tabs>
+        <w:ind w:left="5040" w:hanging="360"/>
+      </w:pPr>
+      <w:rPr>
+        <w:rFonts w:ascii="Symbol" w:hAnsi="Symbol" w:hint="default"/>
+        <w:sz w:val="20"/>
+      </w:rPr>
+    </w:lvl>
+    <w:lvl w:ilvl="7" w:tentative="1">
+      <w:start w:val="1"/>
+      <w:numFmt w:val="bullet"/>
+      <w:lvlText w:val=""/>
+      <w:lvlJc w:val="left"/>
+      <w:pPr>
+        <w:tabs>
+          <w:tab w:val="num" w:pos="5760"/>
+        </w:tabs>
+        <w:ind w:left="5760" w:hanging="360"/>
+      </w:pPr>
+      <w:rPr>
+        <w:rFonts w:ascii="Symbol" w:hAnsi="Symbol" w:hint="default"/>
+        <w:sz w:val="20"/>
+      </w:rPr>
+    </w:lvl>
+    <w:lvl w:ilvl="8" w:tentative="1">
+      <w:start w:val="1"/>
+      <w:numFmt w:val="bullet"/>
+      <w:lvlText w:val=""/>
+      <w:lvlJc w:val="left"/>
+      <w:pPr>
+        <w:tabs>
+          <w:tab w:val="num" w:pos="6480"/>
+        </w:tabs>
+        <w:ind w:left="6480" w:hanging="360"/>
+      </w:pPr>
+      <w:rPr>
+        <w:rFonts w:ascii="Symbol" w:hAnsi="Symbol" w:hint="default"/>
+        <w:sz w:val="20"/>
+      </w:rPr>
+    </w:lvl>
+  </w:abstractNum>
+  <w:abstractNum w:abstractNumId="9" w15:restartNumberingAfterBreak="0">
     <w:nsid w:val="2B1A4747"/>
     <w:multiLevelType w:val="multilevel"/>
     <w:tmpl w:val="3809001D"/>
@@ -30345,7 +29844,7 @@
       </w:pPr>
     </w:lvl>
   </w:abstractNum>
-  <w:abstractNum w:abstractNumId="9" w15:restartNumberingAfterBreak="0">
+  <w:abstractNum w:abstractNumId="10" w15:restartNumberingAfterBreak="0">
     <w:nsid w:val="38932D2D"/>
     <w:multiLevelType w:val="multilevel"/>
     <w:tmpl w:val="3809001D"/>
@@ -30431,7 +29930,7 @@
       </w:pPr>
     </w:lvl>
   </w:abstractNum>
-  <w:abstractNum w:abstractNumId="10" w15:restartNumberingAfterBreak="0">
+  <w:abstractNum w:abstractNumId="11" w15:restartNumberingAfterBreak="0">
     <w:nsid w:val="38B06EF8"/>
     <w:multiLevelType w:val="hybridMultilevel"/>
     <w:tmpl w:val="D2ACCB50"/>
@@ -30517,7 +30016,7 @@
       </w:pPr>
     </w:lvl>
   </w:abstractNum>
-  <w:abstractNum w:abstractNumId="11" w15:restartNumberingAfterBreak="0">
+  <w:abstractNum w:abstractNumId="12" w15:restartNumberingAfterBreak="0">
     <w:nsid w:val="530C3450"/>
     <w:multiLevelType w:val="multilevel"/>
     <w:tmpl w:val="3DA425D6"/>
@@ -30634,7 +30133,7 @@
       </w:rPr>
     </w:lvl>
   </w:abstractNum>
-  <w:abstractNum w:abstractNumId="12" w15:restartNumberingAfterBreak="0">
+  <w:abstractNum w:abstractNumId="13" w15:restartNumberingAfterBreak="0">
     <w:nsid w:val="55A60E7D"/>
     <w:multiLevelType w:val="multilevel"/>
     <w:tmpl w:val="3809001D"/>
@@ -30720,7 +30219,7 @@
       </w:pPr>
     </w:lvl>
   </w:abstractNum>
-  <w:abstractNum w:abstractNumId="13" w15:restartNumberingAfterBreak="0">
+  <w:abstractNum w:abstractNumId="14" w15:restartNumberingAfterBreak="0">
     <w:nsid w:val="5B2D1064"/>
     <w:multiLevelType w:val="multilevel"/>
     <w:tmpl w:val="ADA88990"/>
@@ -30840,7 +30339,7 @@
       </w:rPr>
     </w:lvl>
   </w:abstractNum>
-  <w:abstractNum w:abstractNumId="14" w15:restartNumberingAfterBreak="0">
+  <w:abstractNum w:abstractNumId="15" w15:restartNumberingAfterBreak="0">
     <w:nsid w:val="622D1ECD"/>
     <w:multiLevelType w:val="hybridMultilevel"/>
     <w:tmpl w:val="B40835E0"/>
@@ -30926,7 +30425,7 @@
       </w:pPr>
     </w:lvl>
   </w:abstractNum>
-  <w:abstractNum w:abstractNumId="15" w15:restartNumberingAfterBreak="0">
+  <w:abstractNum w:abstractNumId="16" w15:restartNumberingAfterBreak="0">
     <w:nsid w:val="6C500FF5"/>
     <w:multiLevelType w:val="multilevel"/>
     <w:tmpl w:val="C00C378A"/>
@@ -31075,7 +30574,7 @@
       </w:rPr>
     </w:lvl>
   </w:abstractNum>
-  <w:abstractNum w:abstractNumId="16" w15:restartNumberingAfterBreak="0">
+  <w:abstractNum w:abstractNumId="17" w15:restartNumberingAfterBreak="0">
     <w:nsid w:val="6C88625C"/>
     <w:multiLevelType w:val="multilevel"/>
     <w:tmpl w:val="117626D6"/>
@@ -31161,7 +30660,7 @@
       </w:pPr>
     </w:lvl>
   </w:abstractNum>
-  <w:abstractNum w:abstractNumId="17" w15:restartNumberingAfterBreak="0">
+  <w:abstractNum w:abstractNumId="18" w15:restartNumberingAfterBreak="0">
     <w:nsid w:val="72377F16"/>
     <w:multiLevelType w:val="multilevel"/>
     <w:tmpl w:val="9E3CCDF6"/>
@@ -31310,7 +30809,7 @@
       </w:rPr>
     </w:lvl>
   </w:abstractNum>
-  <w:abstractNum w:abstractNumId="18" w15:restartNumberingAfterBreak="0">
+  <w:abstractNum w:abstractNumId="19" w15:restartNumberingAfterBreak="0">
     <w:nsid w:val="7531220C"/>
     <w:multiLevelType w:val="multilevel"/>
     <w:tmpl w:val="3809001D"/>
@@ -31396,7 +30895,156 @@
       </w:pPr>
     </w:lvl>
   </w:abstractNum>
-  <w:abstractNum w:abstractNumId="19" w15:restartNumberingAfterBreak="0">
+  <w:abstractNum w:abstractNumId="20" w15:restartNumberingAfterBreak="0">
+    <w:nsid w:val="759077A8"/>
+    <w:multiLevelType w:val="multilevel"/>
+    <w:tmpl w:val="92C6507E"/>
+    <w:lvl w:ilvl="0">
+      <w:start w:val="1"/>
+      <w:numFmt w:val="bullet"/>
+      <w:lvlText w:val=""/>
+      <w:lvlJc w:val="left"/>
+      <w:pPr>
+        <w:tabs>
+          <w:tab w:val="num" w:pos="720"/>
+        </w:tabs>
+        <w:ind w:left="720" w:hanging="360"/>
+      </w:pPr>
+      <w:rPr>
+        <w:rFonts w:ascii="Symbol" w:hAnsi="Symbol" w:hint="default"/>
+        <w:sz w:val="20"/>
+      </w:rPr>
+    </w:lvl>
+    <w:lvl w:ilvl="1" w:tentative="1">
+      <w:start w:val="1"/>
+      <w:numFmt w:val="bullet"/>
+      <w:lvlText w:val=""/>
+      <w:lvlJc w:val="left"/>
+      <w:pPr>
+        <w:tabs>
+          <w:tab w:val="num" w:pos="1440"/>
+        </w:tabs>
+        <w:ind w:left="1440" w:hanging="360"/>
+      </w:pPr>
+      <w:rPr>
+        <w:rFonts w:ascii="Symbol" w:hAnsi="Symbol" w:hint="default"/>
+        <w:sz w:val="20"/>
+      </w:rPr>
+    </w:lvl>
+    <w:lvl w:ilvl="2" w:tentative="1">
+      <w:start w:val="1"/>
+      <w:numFmt w:val="bullet"/>
+      <w:lvlText w:val=""/>
+      <w:lvlJc w:val="left"/>
+      <w:pPr>
+        <w:tabs>
+          <w:tab w:val="num" w:pos="2160"/>
+        </w:tabs>
+        <w:ind w:left="2160" w:hanging="360"/>
+      </w:pPr>
+      <w:rPr>
+        <w:rFonts w:ascii="Symbol" w:hAnsi="Symbol" w:hint="default"/>
+        <w:sz w:val="20"/>
+      </w:rPr>
+    </w:lvl>
+    <w:lvl w:ilvl="3" w:tentative="1">
+      <w:start w:val="1"/>
+      <w:numFmt w:val="bullet"/>
+      <w:lvlText w:val=""/>
+      <w:lvlJc w:val="left"/>
+      <w:pPr>
+        <w:tabs>
+          <w:tab w:val="num" w:pos="2880"/>
+        </w:tabs>
+        <w:ind w:left="2880" w:hanging="360"/>
+      </w:pPr>
+      <w:rPr>
+        <w:rFonts w:ascii="Symbol" w:hAnsi="Symbol" w:hint="default"/>
+        <w:sz w:val="20"/>
+      </w:rPr>
+    </w:lvl>
+    <w:lvl w:ilvl="4" w:tentative="1">
+      <w:start w:val="1"/>
+      <w:numFmt w:val="bullet"/>
+      <w:lvlText w:val=""/>
+      <w:lvlJc w:val="left"/>
+      <w:pPr>
+        <w:tabs>
+          <w:tab w:val="num" w:pos="3600"/>
+        </w:tabs>
+        <w:ind w:left="3600" w:hanging="360"/>
+      </w:pPr>
+      <w:rPr>
+        <w:rFonts w:ascii="Symbol" w:hAnsi="Symbol" w:hint="default"/>
+        <w:sz w:val="20"/>
+      </w:rPr>
+    </w:lvl>
+    <w:lvl w:ilvl="5" w:tentative="1">
+      <w:start w:val="1"/>
+      <w:numFmt w:val="bullet"/>
+      <w:lvlText w:val=""/>
+      <w:lvlJc w:val="left"/>
+      <w:pPr>
+        <w:tabs>
+          <w:tab w:val="num" w:pos="4320"/>
+        </w:tabs>
+        <w:ind w:left="4320" w:hanging="360"/>
+      </w:pPr>
+      <w:rPr>
+        <w:rFonts w:ascii="Symbol" w:hAnsi="Symbol" w:hint="default"/>
+        <w:sz w:val="20"/>
+      </w:rPr>
+    </w:lvl>
+    <w:lvl w:ilvl="6" w:tentative="1">
+      <w:start w:val="1"/>
+      <w:numFmt w:val="bullet"/>
+      <w:lvlText w:val=""/>
+      <w:lvlJc w:val="left"/>
+      <w:pPr>
+        <w:tabs>
+          <w:tab w:val="num" w:pos="5040"/>
+        </w:tabs>
+        <w:ind w:left="5040" w:hanging="360"/>
+      </w:pPr>
+      <w:rPr>
+        <w:rFonts w:ascii="Symbol" w:hAnsi="Symbol" w:hint="default"/>
+        <w:sz w:val="20"/>
+      </w:rPr>
+    </w:lvl>
+    <w:lvl w:ilvl="7" w:tentative="1">
+      <w:start w:val="1"/>
+      <w:numFmt w:val="bullet"/>
+      <w:lvlText w:val=""/>
+      <w:lvlJc w:val="left"/>
+      <w:pPr>
+        <w:tabs>
+          <w:tab w:val="num" w:pos="5760"/>
+        </w:tabs>
+        <w:ind w:left="5760" w:hanging="360"/>
+      </w:pPr>
+      <w:rPr>
+        <w:rFonts w:ascii="Symbol" w:hAnsi="Symbol" w:hint="default"/>
+        <w:sz w:val="20"/>
+      </w:rPr>
+    </w:lvl>
+    <w:lvl w:ilvl="8" w:tentative="1">
+      <w:start w:val="1"/>
+      <w:numFmt w:val="bullet"/>
+      <w:lvlText w:val=""/>
+      <w:lvlJc w:val="left"/>
+      <w:pPr>
+        <w:tabs>
+          <w:tab w:val="num" w:pos="6480"/>
+        </w:tabs>
+        <w:ind w:left="6480" w:hanging="360"/>
+      </w:pPr>
+      <w:rPr>
+        <w:rFonts w:ascii="Symbol" w:hAnsi="Symbol" w:hint="default"/>
+        <w:sz w:val="20"/>
+      </w:rPr>
+    </w:lvl>
+  </w:abstractNum>
+  <w:abstractNum w:abstractNumId="21" w15:restartNumberingAfterBreak="0">
     <w:nsid w:val="77205D2D"/>
     <w:multiLevelType w:val="multilevel"/>
     <w:tmpl w:val="3809001D"/>
@@ -31482,72 +31130,78 @@
       </w:pPr>
     </w:lvl>
   </w:abstractNum>
-  <w:num w:numId="1">
+  <w:num w:numId="1" w16cid:durableId="1012486663">
+    <w:abstractNumId w:val="12"/>
+  </w:num>
+  <w:num w:numId="2" w16cid:durableId="41826203">
+    <w:abstractNumId w:val="3"/>
+  </w:num>
+  <w:num w:numId="3" w16cid:durableId="560020979">
+    <w:abstractNumId w:val="14"/>
+  </w:num>
+  <w:num w:numId="4" w16cid:durableId="1346206848">
+    <w:abstractNumId w:val="9"/>
+  </w:num>
+  <w:num w:numId="5" w16cid:durableId="1541672211">
+    <w:abstractNumId w:val="6"/>
+  </w:num>
+  <w:num w:numId="6" w16cid:durableId="833765539">
+    <w:abstractNumId w:val="4"/>
+  </w:num>
+  <w:num w:numId="7" w16cid:durableId="2142575195">
+    <w:abstractNumId w:val="2"/>
+  </w:num>
+  <w:num w:numId="8" w16cid:durableId="1719083065">
+    <w:abstractNumId w:val="0"/>
+  </w:num>
+  <w:num w:numId="9" w16cid:durableId="268004973">
+    <w:abstractNumId w:val="7"/>
+  </w:num>
+  <w:num w:numId="10" w16cid:durableId="1009527985">
+    <w:abstractNumId w:val="21"/>
+  </w:num>
+  <w:num w:numId="11" w16cid:durableId="708722580">
+    <w:abstractNumId w:val="17"/>
+  </w:num>
+  <w:num w:numId="12" w16cid:durableId="1231890150">
+    <w:abstractNumId w:val="15"/>
+  </w:num>
+  <w:num w:numId="13" w16cid:durableId="2033608414">
+    <w:abstractNumId w:val="5"/>
+  </w:num>
+  <w:num w:numId="14" w16cid:durableId="1167939760">
     <w:abstractNumId w:val="11"/>
   </w:num>
-  <w:num w:numId="2">
-    <w:abstractNumId w:val="3"/>
+  <w:num w:numId="15" w16cid:durableId="1585453063">
+    <w:abstractNumId w:val="10"/>
   </w:num>
-  <w:num w:numId="3">
+  <w:num w:numId="16" w16cid:durableId="1556894737">
+    <w:abstractNumId w:val="19"/>
+  </w:num>
+  <w:num w:numId="17" w16cid:durableId="1059203821">
     <w:abstractNumId w:val="13"/>
   </w:num>
-  <w:num w:numId="4">
+  <w:num w:numId="18" w16cid:durableId="5600775">
+    <w:abstractNumId w:val="1"/>
+  </w:num>
+  <w:num w:numId="19" w16cid:durableId="1402824275">
+    <w:abstractNumId w:val="18"/>
+  </w:num>
+  <w:num w:numId="20" w16cid:durableId="92406528">
+    <w:abstractNumId w:val="16"/>
+  </w:num>
+  <w:num w:numId="21" w16cid:durableId="650913884">
     <w:abstractNumId w:val="8"/>
   </w:num>
-  <w:num w:numId="5">
-    <w:abstractNumId w:val="6"/>
-  </w:num>
-  <w:num w:numId="6">
-    <w:abstractNumId w:val="4"/>
-  </w:num>
-  <w:num w:numId="7">
-    <w:abstractNumId w:val="2"/>
-  </w:num>
-  <w:num w:numId="8">
-    <w:abstractNumId w:val="0"/>
-  </w:num>
-  <w:num w:numId="9">
-    <w:abstractNumId w:val="7"/>
-  </w:num>
-  <w:num w:numId="10">
-    <w:abstractNumId w:val="19"/>
-  </w:num>
-  <w:num w:numId="11">
-    <w:abstractNumId w:val="16"/>
-  </w:num>
-  <w:num w:numId="12">
-    <w:abstractNumId w:val="14"/>
-  </w:num>
-  <w:num w:numId="13">
-    <w:abstractNumId w:val="5"/>
-  </w:num>
-  <w:num w:numId="14">
-    <w:abstractNumId w:val="10"/>
-  </w:num>
-  <w:num w:numId="15">
-    <w:abstractNumId w:val="9"/>
-  </w:num>
-  <w:num w:numId="16">
-    <w:abstractNumId w:val="18"/>
-  </w:num>
-  <w:num w:numId="17">
-    <w:abstractNumId w:val="12"/>
-  </w:num>
-  <w:num w:numId="18">
-    <w:abstractNumId w:val="1"/>
-  </w:num>
-  <w:num w:numId="19">
-    <w:abstractNumId w:val="17"/>
-  </w:num>
-  <w:num w:numId="20">
-    <w:abstractNumId w:val="15"/>
+  <w:num w:numId="22" w16cid:durableId="585186012">
+    <w:abstractNumId w:val="20"/>
   </w:num>
   <w:numIdMacAtCleanup w:val="14"/>
 </w:numbering>
 </file>
 
 <file path=word/styles.xml><?xml version="1.0" encoding="utf-8"?>
-<w:styles xmlns:mc="http://schemas.openxmlformats.org/markup-compatibility/2006" xmlns:r="http://schemas.openxmlformats.org/officeDocument/2006/relationships" xmlns:w="http://schemas.openxmlformats.org/wordprocessingml/2006/main" xmlns:w14="http://schemas.microsoft.com/office/word/2010/wordml" xmlns:w15="http://schemas.microsoft.com/office/word/2012/wordml" xmlns:w16se="http://schemas.microsoft.com/office/word/2015/wordml/symex" mc:Ignorable="w14 w15 w16se">
+<w:styles xmlns:mc="http://schemas.openxmlformats.org/markup-compatibility/2006" xmlns:r="http://schemas.openxmlformats.org/officeDocument/2006/relationships" xmlns:w="http://schemas.openxmlformats.org/wordprocessingml/2006/main" xmlns:w14="http://schemas.microsoft.com/office/word/2010/wordml" xmlns:w15="http://schemas.microsoft.com/office/word/2012/wordml" xmlns:w16cex="http://schemas.microsoft.com/office/word/2018/wordml/cex" xmlns:w16cid="http://schemas.microsoft.com/office/word/2016/wordml/cid" xmlns:w16="http://schemas.microsoft.com/office/word/2018/wordml" xmlns:w16du="http://schemas.microsoft.com/office/word/2023/wordml/word16du" xmlns:w16sdtdh="http://schemas.microsoft.com/office/word/2020/wordml/sdtdatahash" xmlns:w16sdtfl="http://schemas.microsoft.com/office/word/2024/wordml/sdtformatlock" xmlns:w16se="http://schemas.microsoft.com/office/word/2015/wordml/symex" mc:Ignorable="w14 w15 w16se w16cid w16 w16cex w16sdtdh w16sdtfl w16du">
   <w:docDefaults>
     <w:rPrDefault>
       <w:rPr>
@@ -31565,7 +31219,7 @@
       </w:pPr>
     </w:pPrDefault>
   </w:docDefaults>
-  <w:latentStyles w:defLockedState="0" w:defUIPriority="99" w:defSemiHidden="0" w:defUnhideWhenUsed="0" w:defQFormat="0" w:count="371">
+  <w:latentStyles w:defLockedState="0" w:defUIPriority="99" w:defSemiHidden="0" w:defUnhideWhenUsed="0" w:defQFormat="0" w:count="376">
     <w:lsdException w:name="Normal" w:uiPriority="0" w:qFormat="1"/>
     <w:lsdException w:name="heading 1" w:uiPriority="9" w:qFormat="1"/>
     <w:lsdException w:name="heading 2" w:semiHidden="1" w:uiPriority="9" w:unhideWhenUsed="1" w:qFormat="1"/>
@@ -31937,6 +31591,11 @@
     <w:lsdException w:name="List Table 5 Dark Accent 6" w:uiPriority="50"/>
     <w:lsdException w:name="List Table 6 Colorful Accent 6" w:uiPriority="51"/>
     <w:lsdException w:name="List Table 7 Colorful Accent 6" w:uiPriority="52"/>
+    <w:lsdException w:name="Mention" w:semiHidden="1" w:unhideWhenUsed="1"/>
+    <w:lsdException w:name="Smart Hyperlink" w:semiHidden="1" w:unhideWhenUsed="1"/>
+    <w:lsdException w:name="Hashtag" w:semiHidden="1" w:unhideWhenUsed="1"/>
+    <w:lsdException w:name="Unresolved Mention" w:semiHidden="1" w:unhideWhenUsed="1"/>
+    <w:lsdException w:name="Smart Link" w:semiHidden="1" w:unhideWhenUsed="1"/>
   </w:latentStyles>
   <w:style w:type="paragraph" w:default="1" w:styleId="Normal">
     <w:name w:val="Normal"/>

</xml_diff>

<commit_message>
bab 1 done dan 2 jurnal tambahan
</commit_message>
<xml_diff>
--- a/SEMPRO SUR.docx
+++ b/SEMPRO SUR.docx
@@ -6900,7 +6900,13 @@
         <w:ind w:left="714" w:hanging="357"/>
       </w:pPr>
       <w:r>
-        <w:t xml:space="preserve">Sistem penelitian hanya akan merancang sistem manajemen informasi berbasis </w:t>
+        <w:t xml:space="preserve">Sistem penelitian hanya akan merancang </w:t>
+      </w:r>
+      <w:r>
+        <w:t xml:space="preserve">Recrutment management system </w:t>
+      </w:r>
+      <w:r>
+        <w:t xml:space="preserve">berbasis </w:t>
       </w:r>
       <w:r>
         <w:t xml:space="preserve">website </w:t>
@@ -6912,13 +6918,22 @@
         <w:t xml:space="preserve"> </w:t>
       </w:r>
       <w:r>
-        <w:t xml:space="preserve">, transaksi tiket, dan informasi operasional di </w:t>
-      </w:r>
-      <w:r>
-        <w:t xml:space="preserve">wisata kolam renang </w:t>
-      </w:r>
-      <w:r>
-        <w:t>Tirta Arsel, sistem ini tidak mencakup pengelolaan keuangan Perusahaan secara keseluruhan, serta akuntansi atau pengganjian karyawan.</w:t>
+        <w:t xml:space="preserve">, </w:t>
+      </w:r>
+      <w:r>
+        <w:t>melakukan proses rekrutmen dan seleksi karyawan baru</w:t>
+      </w:r>
+      <w:r>
+        <w:t>,</w:t>
+      </w:r>
+      <w:r>
+        <w:t xml:space="preserve">di PT Lingga cipta Insania </w:t>
+      </w:r>
+      <w:r>
+        <w:t>, sistem ini tidak mencakup p</w:t>
+      </w:r>
+      <w:r>
+        <w:t>roses interview dan PKWT karyawan baru</w:t>
       </w:r>
     </w:p>
     <w:p>
@@ -6973,22 +6988,25 @@
         <w:t>website</w:t>
       </w:r>
       <w:r>
-        <w:t xml:space="preserve"> yang akan dikembangkan meliputi manajemen informasi </w:t>
-      </w:r>
-      <w:r>
-        <w:t xml:space="preserve">untuk </w:t>
-      </w:r>
-      <w:r>
-        <w:t xml:space="preserve">pengunjung, reservasi tiket </w:t>
-      </w:r>
-      <w:r>
-        <w:t>online</w:t>
-      </w:r>
-      <w:r>
-        <w:t xml:space="preserve">, serta penyediaan informasi terkait fasilitas dan jadwal operasional wisata kolam renang </w:t>
-      </w:r>
-      <w:r>
-        <w:t>Tirta Arsel.</w:t>
+        <w:t xml:space="preserve"> yang akan dikembangkan meliputi manajemen</w:t>
+      </w:r>
+      <w:r>
+        <w:t xml:space="preserve"> rekrutmen kandidat baru </w:t>
+      </w:r>
+      <w:r>
+        <w:t xml:space="preserve">, </w:t>
+      </w:r>
+      <w:r>
+        <w:t xml:space="preserve">psikotest secara daring </w:t>
+      </w:r>
+      <w:r>
+        <w:t xml:space="preserve">dan </w:t>
+      </w:r>
+      <w:r>
+        <w:t>hasil rekrutmen di PT lingga cipta insania</w:t>
+      </w:r>
+      <w:r>
+        <w:t>.</w:t>
       </w:r>
     </w:p>
     <w:p>
@@ -7043,7 +7061,7 @@
           <w:i/>
           <w:iCs/>
         </w:rPr>
-        <w:t>ticketing</w:t>
+        <w:t>e-recruitment</w:t>
       </w:r>
       <w:r>
         <w:t xml:space="preserve"> berbasis </w:t>
@@ -7073,16 +7091,28 @@
           <w:i/>
           <w:iCs/>
         </w:rPr>
-        <w:t>ticketing</w:t>
-      </w:r>
-      <w:r>
-        <w:t xml:space="preserve"> untuk wisata kolam renang </w:t>
-      </w:r>
-      <w:r>
-        <w:t>Tirta Arsel</w:t>
-      </w:r>
-      <w:r>
-        <w:t xml:space="preserve">. Sistem ini diharapkan dapat mempermudah pengunjung dalam melakukan pembelian tiket secara </w:t>
+        <w:t xml:space="preserve">e-recruitment </w:t>
+      </w:r>
+      <w:r>
+        <w:t>untuk</w:t>
+      </w:r>
+      <w:r>
+        <w:t xml:space="preserve"> PT lingga cipta insania</w:t>
+      </w:r>
+      <w:r>
+        <w:t xml:space="preserve">. Sistem ini diharapkan dapat mempermudah </w:t>
+      </w:r>
+      <w:r>
+        <w:t>rekruter</w:t>
+      </w:r>
+      <w:r>
+        <w:t xml:space="preserve"> dalam melakukan </w:t>
+      </w:r>
+      <w:r>
+        <w:t xml:space="preserve">rekrutmen </w:t>
+      </w:r>
+      <w:r>
+        <w:t xml:space="preserve">secara </w:t>
       </w:r>
       <w:r>
         <w:rPr>
@@ -7092,14 +7122,16 @@
         <w:t>online</w:t>
       </w:r>
       <w:r>
-        <w:t xml:space="preserve"> dan memberikan kemudahan bagi pengelola dalam mengelola </w:t>
-      </w:r>
-      <w:r>
-        <w:rPr>
-          <w:i/>
-          <w:iCs/>
-        </w:rPr>
-        <w:t>ticketing</w:t>
+        <w:t xml:space="preserve"> dan memberikan kemudahan bagi </w:t>
+      </w:r>
+      <w:r>
+        <w:t xml:space="preserve">kandidat </w:t>
+      </w:r>
+      <w:r>
+        <w:t>dalam</w:t>
+      </w:r>
+      <w:r>
+        <w:t xml:space="preserve"> proses psikotest secara daring</w:t>
       </w:r>
       <w:r>
         <w:t>.</w:t>
@@ -7116,24 +7148,34 @@
         <w:ind w:left="714" w:hanging="357"/>
       </w:pPr>
       <w:r>
-        <w:t xml:space="preserve">Meningkatkan efisiensi proses pembelian tiket, mengimplementasikan sistem </w:t>
-      </w:r>
-      <w:r>
-        <w:rPr>
-          <w:i/>
-          <w:iCs/>
-        </w:rPr>
-        <w:t xml:space="preserve">ticketing </w:t>
-      </w:r>
-      <w:r>
-        <w:rPr>
-          <w:i/>
-          <w:iCs/>
-        </w:rPr>
-        <w:t>online</w:t>
-      </w:r>
-      <w:r>
-        <w:t xml:space="preserve"> yang mampu mempercepat dan menyederhanakan proses pembelian tiket, sehingga mengurangi waktu antrian di lokasi dan meningkatkan kenyamanan pengunjung.</w:t>
+        <w:t>Meningkatkan efisiensi proses</w:t>
+      </w:r>
+      <w:r>
+        <w:t xml:space="preserve"> rekrutmen</w:t>
+      </w:r>
+      <w:r>
+        <w:t xml:space="preserve">, mengimplementasikan sistem </w:t>
+      </w:r>
+      <w:r>
+        <w:t xml:space="preserve">Rekrutmen management system </w:t>
+      </w:r>
+      <w:r>
+        <w:t>yang mampu mempercepat dan menyederhanakan proses</w:t>
+      </w:r>
+      <w:r>
+        <w:t xml:space="preserve"> seleksi karyawan baru</w:t>
+      </w:r>
+      <w:r>
+        <w:t>, sehingga mengurangi waktu</w:t>
+      </w:r>
+      <w:r>
+        <w:t xml:space="preserve"> </w:t>
+      </w:r>
+      <w:r>
+        <w:t>tunggu calon karyawan baru dalam mendapatkan informasi status lamaran</w:t>
+      </w:r>
+      <w:r>
+        <w:t>.</w:t>
       </w:r>
     </w:p>
     <w:p>
@@ -7147,21 +7189,6 @@
         <w:ind w:left="714" w:hanging="357"/>
       </w:pPr>
       <w:r>
-        <w:t>Meningkatkan keamanan dan verifikasi tiket berbasis kode QR untuk memastikan keamanan dan akurasi dalam memvalidasi tiket pengunjung di pintu masuk kolam renang.</w:t>
-      </w:r>
-    </w:p>
-    <w:p>
-      <w:pPr>
-        <w:pStyle w:val="ListParagraph"/>
-        <w:numPr>
-          <w:ilvl w:val="7"/>
-          <w:numId w:val="18"/>
-        </w:numPr>
-        <w:spacing w:line="360" w:lineRule="auto"/>
-        <w:ind w:left="714" w:hanging="357"/>
-      </w:pPr>
-      <w:r>
-        <w:lastRenderedPageBreak/>
         <w:t xml:space="preserve">Mengimplementasikan metode </w:t>
       </w:r>
       <w:r>
@@ -7169,10 +7196,26 @@
           <w:i/>
           <w:iCs/>
         </w:rPr>
-        <w:t>Design Thinking</w:t>
-      </w:r>
-      <w:r>
-        <w:t xml:space="preserve"> dalam pengembangan sistem untuk memastikan bahwa kebutuhan pengguna, baik dari sisi pengunjung maupun pengelola.</w:t>
+        <w:t xml:space="preserve">Scrum </w:t>
+      </w:r>
+      <w:r>
+        <w:t xml:space="preserve">dalam pengembangan sistem untuk memastikan bahwa kebutuhan pengguna, baik dari sisi </w:t>
+      </w:r>
+      <w:r>
+        <w:t>hrd</w:t>
+      </w:r>
+      <w:r>
+        <w:t xml:space="preserve"> maupun </w:t>
+      </w:r>
+      <w:r>
+        <w:t xml:space="preserve">calon </w:t>
+      </w:r>
+      <w:r>
+        <w:lastRenderedPageBreak/>
+        <w:t>karyawan baru sesuai dan jika ada perubahan dapat di implementasikan secara cepat</w:t>
+      </w:r>
+      <w:r>
+        <w:t>.</w:t>
       </w:r>
     </w:p>
     <w:p/>
@@ -7293,7 +7336,13 @@
         </w:sectPr>
       </w:pPr>
       <w:r>
-        <w:t xml:space="preserve">Dapat meningkatkan efisiensi operasional pada sistem informasi berbasis </w:t>
+        <w:t xml:space="preserve">Dapat meningkatkan efisiensi </w:t>
+      </w:r>
+      <w:r>
+        <w:t xml:space="preserve">proses rekrutmen </w:t>
+      </w:r>
+      <w:r>
+        <w:t xml:space="preserve">pada sistem informasi berbasis </w:t>
       </w:r>
       <w:r>
         <w:rPr>
@@ -7303,29 +7352,41 @@
         <w:t>website</w:t>
       </w:r>
       <w:r>
-        <w:t xml:space="preserve">, meningkatkan layanan pelanggan dengan sistem </w:t>
+        <w:t xml:space="preserve">, meningkatkan layanan </w:t>
+      </w:r>
+      <w:r>
+        <w:t xml:space="preserve">rekrutmen </w:t>
+      </w:r>
+      <w:r>
+        <w:t xml:space="preserve">dengan sistem </w:t>
       </w:r>
       <w:r>
         <w:rPr>
           <w:i/>
           <w:iCs/>
         </w:rPr>
-        <w:t>ticketing online</w:t>
-      </w:r>
-      <w:r>
-        <w:t xml:space="preserve"> yang dikembangkan akan memudahkan pengunjung melakukan pembelian tiket dan mengakses informasi, sehingga dapat meningkatkan pengalaman dan kepuasan</w:t>
-      </w:r>
-      <w:r>
-        <w:t xml:space="preserve"> </w:t>
-      </w:r>
-      <w:r>
-        <w:t>peng</w:t>
-      </w:r>
-      <w:r>
-        <w:tab/>
-      </w:r>
-      <w:r>
-        <w:t>unjung.</w:t>
+        <w:t xml:space="preserve">Rekrutmen management system </w:t>
+      </w:r>
+      <w:r>
+        <w:t xml:space="preserve">yang dikembangkan akan memudahkan </w:t>
+      </w:r>
+      <w:r>
+        <w:t xml:space="preserve">hrd </w:t>
+      </w:r>
+      <w:r>
+        <w:t xml:space="preserve">melakukan </w:t>
+      </w:r>
+      <w:r>
+        <w:t>proses rekrutmen ,serta dapat membantu calon karyawan baru mendapatkan</w:t>
+      </w:r>
+      <w:r>
+        <w:t xml:space="preserve"> informasi, sehingga dapat meningkatkan </w:t>
+      </w:r>
+      <w:r>
+        <w:t>efisiensi waktu bagi hrd dan calon karyawan baru</w:t>
+      </w:r>
+      <w:r>
+        <w:t>.</w:t>
       </w:r>
     </w:p>
     <w:p>
@@ -9822,6 +9883,7 @@
                 <w:rFonts w:cs="Times New Roman"/>
                 <w:szCs w:val="24"/>
               </w:rPr>
+              <w:lastRenderedPageBreak/>
               <w:t>3</w:t>
             </w:r>
             <w:r>
@@ -10118,6 +10180,7 @@
                 <w:rFonts w:cs="Times New Roman"/>
                 <w:szCs w:val="24"/>
               </w:rPr>
+              <w:lastRenderedPageBreak/>
               <w:t>4</w:t>
             </w:r>
             <w:r>
@@ -10525,6 +10588,7 @@
                 <w:rFonts w:cs="Times New Roman"/>
                 <w:szCs w:val="24"/>
               </w:rPr>
+              <w:lastRenderedPageBreak/>
               <w:t>5</w:t>
             </w:r>
             <w:r>
@@ -10940,6 +11004,7 @@
                 <w:rFonts w:cs="Times New Roman"/>
                 <w:szCs w:val="24"/>
               </w:rPr>
+              <w:lastRenderedPageBreak/>
               <w:t>6</w:t>
             </w:r>
             <w:r>
@@ -11426,6 +11491,7 @@
                 <w:rFonts w:cs="Times New Roman"/>
                 <w:szCs w:val="24"/>
               </w:rPr>
+              <w:lastRenderedPageBreak/>
               <w:t>7</w:t>
             </w:r>
             <w:r>
@@ -11750,6 +11816,7 @@
                 <w:rFonts w:cs="Times New Roman"/>
                 <w:szCs w:val="24"/>
               </w:rPr>
+              <w:lastRenderedPageBreak/>
               <w:t>8.</w:t>
             </w:r>
           </w:p>
@@ -11887,6 +11954,7 @@
                 <w:rFonts w:cs="Times New Roman"/>
                 <w:szCs w:val="24"/>
               </w:rPr>
+              <w:lastRenderedPageBreak/>
               <w:t>9.</w:t>
             </w:r>
           </w:p>
@@ -12672,7 +12740,14 @@
         <w:rPr>
           <w:color w:val="FF0000"/>
         </w:rPr>
-        <w:t xml:space="preserve">Metode </w:t>
+        <w:t>Metode</w:t>
+      </w:r>
+      <w:bookmarkEnd w:id="24"/>
+      <w:r>
+        <w:rPr>
+          <w:color w:val="FF0000"/>
+        </w:rPr>
+        <w:t xml:space="preserve"> </w:t>
       </w:r>
       <w:r>
         <w:rPr>
@@ -12680,9 +12755,8 @@
           <w:iCs/>
           <w:color w:val="FF0000"/>
         </w:rPr>
-        <w:t>Design Thinking</w:t>
-      </w:r>
-      <w:bookmarkEnd w:id="24"/>
+        <w:t>Scrum</w:t>
+      </w:r>
     </w:p>
     <w:p>
       <w:pPr>
@@ -31838,6 +31912,7 @@
   <w:style w:type="character" w:default="1" w:styleId="DefaultParagraphFont">
     <w:name w:val="Default Paragraph Font"/>
     <w:uiPriority w:val="1"/>
+    <w:semiHidden/>
     <w:unhideWhenUsed/>
   </w:style>
   <w:style w:type="table" w:default="1" w:styleId="TableNormal">

</xml_diff>